<commit_message>
Export using improvments by default
</commit_message>
<xml_diff>
--- a/docker/pandoc-lambda/function/reference.docx
+++ b/docker/pandoc-lambda/function/reference.docx
@@ -1,13 +1,455 @@
 
 <file path=word/document.xml><?xml version="1.0" encoding="utf-8"?>
-<w:document xmlns:wpc="http://schemas.microsoft.com/office/word/2010/wordprocessingCanvas" xmlns:cx="http://schemas.microsoft.com/office/drawing/2014/chartex" xmlns:cx1="http://schemas.microsoft.com/office/drawing/2015/9/8/chartex" xmlns:cx2="http://schemas.microsoft.com/office/drawing/2015/10/21/chartex" xmlns:cx3="http://schemas.microsoft.com/office/drawing/2016/5/9/chartex" xmlns:cx4="http://schemas.microsoft.com/office/drawing/2016/5/10/chartex" xmlns:cx5="http://schemas.microsoft.com/office/drawing/2016/5/11/chartex" xmlns:cx6="http://schemas.microsoft.com/office/drawing/2016/5/12/chartex" xmlns:cx7="http://schemas.microsoft.com/office/drawing/2016/5/13/chartex" xmlns:cx8="http://schemas.microsoft.com/office/drawing/2016/5/14/chartex" xmlns:mc="http://schemas.openxmlformats.org/markup-compatibility/2006" xmlns:aink="http://schemas.microsoft.com/office/drawing/2016/ink" xmlns:am3d="http://schemas.microsoft.com/office/drawing/2017/model3d" xmlns:o="urn:schemas-microsoft-com:office:office" xmlns:r="http://schemas.openxmlformats.org/officeDocument/2006/relationships" xmlns:m="http://schemas.openxmlformats.org/officeDocument/2006/math" xmlns:v="urn:schemas-microsoft-com:vml" xmlns:wp14="http://schemas.microsoft.com/office/word/2010/wordprocessingDrawing" xmlns:wp="http://schemas.openxmlformats.org/drawingml/2006/wordprocessingDrawing" xmlns:w10="urn:schemas-microsoft-com:office:word" xmlns:w="http://schemas.openxmlformats.org/wordprocessingml/2006/main" xmlns:w14="http://schemas.microsoft.com/office/word/2010/wordml" xmlns:w15="http://schemas.microsoft.com/office/word/2012/wordml" xmlns:w16cid="http://schemas.microsoft.com/office/word/2016/wordml/cid" xmlns:w16se="http://schemas.microsoft.com/office/word/2015/wordml/symex" xmlns:wpg="http://schemas.microsoft.com/office/word/2010/wordprocessingGroup" xmlns:wpi="http://schemas.microsoft.com/office/word/2010/wordprocessingInk" xmlns:wne="http://schemas.microsoft.com/office/word/2006/wordml" xmlns:wps="http://schemas.microsoft.com/office/word/2010/wordprocessingShape" mc:Ignorable="w14 w15 w16se w16cid wp14">
+<w:document xmlns:w="http://schemas.openxmlformats.org/wordprocessingml/2006/main" xmlns:m="http://schemas.openxmlformats.org/officeDocument/2006/math" xmlns:r="http://schemas.openxmlformats.org/officeDocument/2006/relationships" xmlns:o="urn:schemas-microsoft-com:office:office" xmlns:v="urn:schemas-microsoft-com:vml" xmlns:w10="urn:schemas-microsoft-com:office:word" xmlns:a="http://schemas.openxmlformats.org/drawingml/2006/main" xmlns:pic="http://schemas.openxmlformats.org/drawingml/2006/picture" xmlns:wp="http://schemas.openxmlformats.org/drawingml/2006/wordprocessingDrawing">
   <w:body>
     <w:p>
       <w:pPr>
+        <w:pStyle w:val="invisibleseparator"/>
+      </w:pPr>
+      <w:r>
+        <w:t xml:space="preserve">invisibleseparator</w:t>
+      </w:r>
+    </w:p>
+    <w:p>
+      <w:pPr>
+        <w:pStyle w:val="CasebookTitle"/>
+      </w:pPr>
+      <w:r>
+        <w:t xml:space="preserve">CasebookTitle</w:t>
+      </w:r>
+    </w:p>
+    <w:p>
+      <w:pPr>
+        <w:pStyle w:val="CasebookSubtitle"/>
+      </w:pPr>
+      <w:r>
+        <w:t xml:space="preserve">CasebookSubtitle</w:t>
+      </w:r>
+    </w:p>
+    <w:p>
+      <w:pPr>
+        <w:pStyle w:val="CasebookAuthor"/>
+      </w:pPr>
+      <w:r>
+        <w:t xml:space="preserve">CasebookAuthor</w:t>
+      </w:r>
+    </w:p>
+    <w:p>
+      <w:pPr>
+        <w:pStyle w:val="SectionNumber"/>
+      </w:pPr>
+      <w:r>
+        <w:t xml:space="preserve">SectionNumber</w:t>
+      </w:r>
+    </w:p>
+    <w:p>
+      <w:pPr>
+        <w:pStyle w:val="SectionTitle"/>
+      </w:pPr>
+      <w:r>
+        <w:t xml:space="preserve">SectionTitle</w:t>
+      </w:r>
+    </w:p>
+    <w:p>
+      <w:pPr>
+        <w:pStyle w:val="SectionSubtitle"/>
+      </w:pPr>
+      <w:r>
+        <w:t xml:space="preserve">SectionSubtitle</w:t>
+      </w:r>
+    </w:p>
+    <w:p>
+      <w:pPr>
+        <w:pStyle w:val="SectionHeadnote"/>
+      </w:pPr>
+      <w:r>
+        <w:t xml:space="preserve">SectionHeadnote</w:t>
+      </w:r>
+    </w:p>
+    <w:p>
+      <w:pPr>
+        <w:pStyle w:val="ResourceNumber"/>
+      </w:pPr>
+      <w:r>
+        <w:t xml:space="preserve">ResourceNumber</w:t>
+      </w:r>
+    </w:p>
+    <w:p>
+      <w:pPr>
+        <w:pStyle w:val="ResourceTitle"/>
+      </w:pPr>
+      <w:r>
+        <w:t xml:space="preserve">ResourceTitle</w:t>
+      </w:r>
+    </w:p>
+    <w:p>
+      <w:pPr>
+        <w:pStyle w:val="ResourceSubtitle"/>
+      </w:pPr>
+      <w:r>
+        <w:t xml:space="preserve">ResourceSubtitle</w:t>
+      </w:r>
+    </w:p>
+    <w:p>
+      <w:pPr>
+        <w:pStyle w:val="ResourceHeadnote"/>
+      </w:pPr>
+      <w:r>
+        <w:t xml:space="preserve">ResourceHeadnote</w:t>
+      </w:r>
+    </w:p>
+    <w:p>
+      <w:pPr>
+        <w:pStyle w:val="ChapterNumber"/>
+      </w:pPr>
+      <w:r>
+        <w:t xml:space="preserve">ChapterNumber</w:t>
+      </w:r>
+    </w:p>
+    <w:p>
+      <w:pPr>
+        <w:pStyle w:val="ChapterTitle"/>
+      </w:pPr>
+      <w:r>
+        <w:t xml:space="preserve">ChapterTitle</w:t>
+      </w:r>
+    </w:p>
+    <w:p>
+      <w:pPr>
+        <w:pStyle w:val="ChapterSubtitle"/>
+      </w:pPr>
+      <w:r>
+        <w:t xml:space="preserve">ChapterSubtitle</w:t>
+      </w:r>
+    </w:p>
+    <w:p>
+      <w:pPr>
+        <w:pStyle w:val="ChapterHeadnote"/>
+      </w:pPr>
+      <w:r>
+        <w:t xml:space="preserve">ChapterHeadnote</w:t>
+      </w:r>
+    </w:p>
+    <w:p>
+      <w:pPr>
+        <w:pStyle w:val="AcknowledgementsHeader"/>
+      </w:pPr>
+      <w:r>
+        <w:t xml:space="preserve">AcknowledgementsHeader</w:t>
+      </w:r>
+    </w:p>
+    <w:p>
+      <w:pPr>
+        <w:pStyle w:val="AcknowledgementsSubhead"/>
+      </w:pPr>
+      <w:r>
+        <w:t xml:space="preserve">AcknowledgementsSubhead</w:t>
+      </w:r>
+    </w:p>
+    <w:p>
+      <w:pPr>
+        <w:pStyle w:val="CaseHeader"/>
+      </w:pPr>
+      <w:r>
+        <w:t xml:space="preserve">CaseHeader</w:t>
+      </w:r>
+    </w:p>
+    <w:p>
+      <w:pPr>
+        <w:pStyle w:val="CaseText"/>
+      </w:pPr>
+      <w:r>
+        <w:t xml:space="preserve">CaseText</w:t>
+      </w:r>
+    </w:p>
+    <w:p>
+      <w:pPr>
+        <w:pStyle w:val="Elision"/>
+      </w:pPr>
+      <w:r>
+        <w:t xml:space="preserve">Elision</w:t>
+      </w:r>
+    </w:p>
+    <w:p>
+      <w:pPr>
+        <w:pStyle w:val="ReplacementText"/>
+      </w:pPr>
+      <w:r>
+        <w:t xml:space="preserve">ReplacementText</w:t>
+      </w:r>
+    </w:p>
+    <w:p>
+      <w:pPr>
+        <w:pStyle w:val="HighlightedText"/>
+      </w:pPr>
+      <w:r>
+        <w:t xml:space="preserve">HighlightedText</w:t>
+      </w:r>
+    </w:p>
+    <w:p>
+      <w:pPr>
+        <w:pStyle w:val="CreditAuthors"/>
+      </w:pPr>
+      <w:r>
+        <w:t xml:space="preserve">CreditAuthors</w:t>
+      </w:r>
+    </w:p>
+    <w:p>
+      <w:pPr>
+        <w:pStyle w:val="CaseBody"/>
+      </w:pPr>
+      <w:r>
+        <w:t xml:space="preserve">CaseBody</w:t>
+      </w:r>
+    </w:p>
+    <w:p>
+      <w:pPr>
+        <w:pStyle w:val="CasebookHeadnote"/>
+      </w:pPr>
+      <w:r>
+        <w:t xml:space="preserve">CasebookHeadnote</w:t>
+      </w:r>
+    </w:p>
+    <w:p>
+      <w:pPr>
+        <w:pStyle w:val="Credits"/>
+      </w:pPr>
+      <w:r>
+        <w:t xml:space="preserve">Credits</w:t>
+      </w:r>
+    </w:p>
+    <w:p>
+      <w:pPr>
+        <w:pStyle w:val="ResourceLink"/>
+      </w:pPr>
+      <w:r>
+        <w:t xml:space="preserve">ResourceLink</w:t>
+      </w:r>
+    </w:p>
+    <w:p>
+      <w:pPr>
+        <w:pStyle w:val="CaseFootnoteReference"/>
+      </w:pPr>
+      <w:r>
+        <w:t xml:space="preserve">CaseFootnoteReference</w:t>
+      </w:r>
+    </w:p>
+    <w:p>
+      <w:pPr>
+        <w:pStyle w:val="SourceCode"/>
+      </w:pPr>
+      <w:r>
+        <w:t xml:space="preserve">SourceCode</w:t>
+      </w:r>
+    </w:p>
+    <w:p>
+      <w:pPr>
+        <w:pStyle w:val="Header"/>
+      </w:pPr>
+      <w:r>
+        <w:t xml:space="preserve">Header</w:t>
+      </w:r>
+    </w:p>
+    <w:p>
+      <w:pPr>
+        <w:pStyle w:val="CreditTitle"/>
+      </w:pPr>
+      <w:r>
+        <w:t xml:space="preserve">CreditTitle</w:t>
+      </w:r>
+    </w:p>
+    <w:p>
+      <w:pPr>
+        <w:pStyle w:val="HStruct01Title"/>
+      </w:pPr>
+      <w:r>
+        <w:t xml:space="preserve">HStruct01Title</w:t>
+      </w:r>
+    </w:p>
+    <w:p>
+      <w:pPr>
+        <w:pStyle w:val="HStruct01Subtitle"/>
+      </w:pPr>
+      <w:r>
+        <w:t xml:space="preserve">HStruct01Subtitle</w:t>
+      </w:r>
+    </w:p>
+    <w:p>
+      <w:pPr>
+        <w:pStyle w:val="HStruct02Title"/>
+      </w:pPr>
+      <w:r>
+        <w:t xml:space="preserve">HStruct02Title</w:t>
+      </w:r>
+    </w:p>
+    <w:p>
+      <w:pPr>
+        <w:pStyle w:val="HStruct02Subtitle"/>
+      </w:pPr>
+      <w:r>
+        <w:t xml:space="preserve">HStruct02Subtitle</w:t>
+      </w:r>
+    </w:p>
+    <w:p>
+      <w:pPr>
+        <w:pStyle w:val="HStruct03Title"/>
+      </w:pPr>
+      <w:r>
+        <w:t xml:space="preserve">HStruct03Title</w:t>
+      </w:r>
+    </w:p>
+    <w:p>
+      <w:pPr>
+        <w:pStyle w:val="HStruct03Subtitle"/>
+      </w:pPr>
+      <w:r>
+        <w:t xml:space="preserve">HStruct03Subtitle</w:t>
+      </w:r>
+    </w:p>
+    <w:p>
+      <w:pPr>
+        <w:pStyle w:val="HStruct04Title"/>
+      </w:pPr>
+      <w:r>
+        <w:t xml:space="preserve">HStruct04Title</w:t>
+      </w:r>
+    </w:p>
+    <w:p>
+      <w:pPr>
+        <w:pStyle w:val="HStruct04Subtitle"/>
+      </w:pPr>
+      <w:r>
+        <w:t xml:space="preserve">HStruct04Subtitle</w:t>
+      </w:r>
+    </w:p>
+    <w:p>
+      <w:pPr>
+        <w:pStyle w:val="HStruct05Title"/>
+      </w:pPr>
+      <w:r>
+        <w:t xml:space="preserve">HStruct05Title</w:t>
+      </w:r>
+    </w:p>
+    <w:p>
+      <w:pPr>
+        <w:pStyle w:val="HStruct05Subtitle"/>
+      </w:pPr>
+      <w:r>
+        <w:t xml:space="preserve">HStruct05Subtitle</w:t>
+      </w:r>
+    </w:p>
+    <w:p>
+      <w:pPr>
+        <w:pStyle w:val="FootnoteLabeledCase"/>
+      </w:pPr>
+      <w:r>
+        <w:t xml:space="preserve">FootnoteLabeledCase</w:t>
+      </w:r>
+    </w:p>
+    <w:p>
+      <w:pPr>
+        <w:pStyle w:val="FootnoteLabeledLink"/>
+      </w:pPr>
+      <w:r>
+        <w:t xml:space="preserve">FootnoteLabeledLink</w:t>
+      </w:r>
+    </w:p>
+    <w:p>
+      <w:pPr>
+        <w:pStyle w:val="Revision"/>
+      </w:pPr>
+      <w:r>
+        <w:t xml:space="preserve">Revision</w:t>
+      </w:r>
+    </w:p>
+    <w:p>
+      <w:pPr>
+        <w:pStyle w:val="FontFamilyDefaultTitleandStructure"/>
+      </w:pPr>
+      <w:r>
+        <w:t xml:space="preserve">FontFamilyDefaultTitleandStructure</w:t>
+      </w:r>
+    </w:p>
+    <w:p>
+      <w:pPr>
+        <w:pStyle w:val="FontFamilyDefaultCaseContentBody"/>
+      </w:pPr>
+      <w:r>
+        <w:t xml:space="preserve">FontFamilyDefaultCaseContentBody</w:t>
+      </w:r>
+    </w:p>
+    <w:p>
+      <w:pPr>
+        <w:pStyle w:val="FontFamilyDefaultSourceCode"/>
+      </w:pPr>
+      <w:r>
+        <w:t xml:space="preserve">FontFamilyDefaultSourceCode</w:t>
+      </w:r>
+    </w:p>
+    <w:p>
+      <w:pPr>
+        <w:pStyle w:val="DefaultParagraphFont"/>
+      </w:pPr>
+      <w:r>
+        <w:t xml:space="preserve">DefaultParagraphFont</w:t>
+      </w:r>
+    </w:p>
+    <w:p>
+      <w:pPr>
+        <w:pStyle w:val="Bibliography"/>
+      </w:pPr>
+      <w:r>
+        <w:t xml:space="preserve">Bibliography</w:t>
+      </w:r>
+    </w:p>
+    <w:p>
+      <w:pPr>
+        <w:pStyle w:val="Quote"/>
+      </w:pPr>
+      <w:r>
+        <w:t xml:space="preserve">Quote</w:t>
+      </w:r>
+    </w:p>
+    <w:p>
+      <w:pPr>
+        <w:pStyle w:val="Figure"/>
+      </w:pPr>
+      <w:r>
+        <w:t xml:space="preserve">Figure</w:t>
+      </w:r>
+    </w:p>
+    <w:p>
+      <w:pPr>
+        <w:pStyle w:val="CaptionedFigure"/>
+      </w:pPr>
+      <w:r>
+        <w:t xml:space="preserve">CaptionedFigure</w:t>
+      </w:r>
+    </w:p>
+    <w:p>
+      <w:pPr>
+        <w:pStyle w:val="TOCHeading"/>
+      </w:pPr>
+      <w:r>
+        <w:t xml:space="preserve">TOCHeading</w:t>
+      </w:r>
+    </w:p>
+    <w:p>
+      <w:pPr>
+        <w:pStyle w:val="Footer"/>
+      </w:pPr>
+      <w:r>
+        <w:t xml:space="preserve">Footer</w:t>
+      </w:r>
+    </w:p>
+    <w:p>
+      <w:pPr>
         <w:pStyle w:val="Title"/>
       </w:pPr>
       <w:r>
-        <w:t xml:space="preserve"> Title </w:t>
+        <w:t xml:space="preserve">
+Title
+</w:t>
       </w:r>
     </w:p>
     <w:p>
@@ -15,7 +457,9 @@
         <w:pStyle w:val="Subtitle"/>
       </w:pPr>
       <w:r>
-        <w:t xml:space="preserve"> Subtitle </w:t>
+        <w:t xml:space="preserve">
+Subtitle
+</w:t>
       </w:r>
     </w:p>
     <w:p>
@@ -23,7 +467,9 @@
         <w:pStyle w:val="Author"/>
       </w:pPr>
       <w:r>
-        <w:t xml:space="preserve"> Author </w:t>
+        <w:t xml:space="preserve">
+Author
+</w:t>
       </w:r>
     </w:p>
     <w:p>
@@ -31,113 +477,194 @@
         <w:pStyle w:val="Date"/>
       </w:pPr>
       <w:r>
-        <w:t xml:space="preserve"> Date </w:t>
-      </w:r>
-    </w:p>
-    <w:p>
-      <w:pPr>
+        <w:t xml:space="preserve">
+Date
+</w:t>
+      </w:r>
+    </w:p>
+    <w:p>
+      <w:pPr>
+        <w:pStyle w:val="Compact"/>
         <w:pStyle w:val="Abstract"/>
       </w:pPr>
       <w:r>
-        <w:t xml:space="preserve"> Abstract </w:t>
+        <w:t xml:space="preserve">
+Abstract
+</w:t>
       </w:r>
     </w:p>
     <w:p>
       <w:pPr>
         <w:pStyle w:val="Heading1"/>
       </w:pPr>
-      <w:bookmarkStart w:id="0" w:name="heading-1"/>
-      <w:r>
-        <w:t xml:space="preserve"> Heading 1 </w:t>
-      </w:r>
-      <w:bookmarkEnd w:id="0"/>
+      <w:bookmarkStart w:id="21" w:name="heading-1"/>
+      <w:r>
+        <w:t xml:space="preserve">
+Heading 1
+</w:t>
+      </w:r>
+      <w:bookmarkEnd w:id="21"/>
     </w:p>
     <w:p>
       <w:pPr>
         <w:pStyle w:val="Heading2"/>
       </w:pPr>
-      <w:bookmarkStart w:id="1" w:name="heading-2"/>
-      <w:r>
-        <w:t xml:space="preserve"> Heading 2 </w:t>
-      </w:r>
-      <w:bookmarkEnd w:id="1"/>
+      <w:bookmarkStart w:id="22" w:name="heading-2"/>
+      <w:r>
+        <w:t xml:space="preserve">
+Heading 2
+</w:t>
+      </w:r>
+      <w:bookmarkEnd w:id="22"/>
     </w:p>
     <w:p>
       <w:pPr>
         <w:pStyle w:val="Heading3"/>
       </w:pPr>
-      <w:bookmarkStart w:id="2" w:name="heading-3"/>
-      <w:r>
-        <w:t xml:space="preserve"> Heading 3 </w:t>
-      </w:r>
-      <w:bookmarkEnd w:id="2"/>
+      <w:bookmarkStart w:id="23" w:name="heading-3"/>
+      <w:r>
+        <w:t xml:space="preserve">
+Heading 3
+</w:t>
+      </w:r>
+      <w:bookmarkEnd w:id="23"/>
     </w:p>
     <w:p>
       <w:pPr>
         <w:pStyle w:val="Heading4"/>
       </w:pPr>
-      <w:bookmarkStart w:id="3" w:name="heading-4"/>
-      <w:r>
-        <w:t xml:space="preserve"> Heading 4 </w:t>
-      </w:r>
-      <w:bookmarkEnd w:id="3"/>
+      <w:bookmarkStart w:id="24" w:name="heading-4"/>
+      <w:r>
+        <w:t xml:space="preserve">
+Heading 4
+</w:t>
+      </w:r>
+      <w:bookmarkEnd w:id="24"/>
     </w:p>
     <w:p>
       <w:pPr>
         <w:pStyle w:val="Heading5"/>
       </w:pPr>
-      <w:bookmarkStart w:id="4" w:name="heading-5"/>
-      <w:r>
-        <w:t xml:space="preserve"> Heading 5 </w:t>
-      </w:r>
-      <w:bookmarkEnd w:id="4"/>
+      <w:bookmarkStart w:id="25" w:name="heading-5"/>
+      <w:r>
+        <w:t xml:space="preserve">
+Heading 5
+</w:t>
+      </w:r>
+      <w:bookmarkEnd w:id="25"/>
     </w:p>
     <w:p>
       <w:pPr>
         <w:pStyle w:val="Heading6"/>
       </w:pPr>
-      <w:bookmarkStart w:id="5" w:name="heading-6"/>
-      <w:r>
-        <w:t xml:space="preserve"> Heading 6 </w:t>
-      </w:r>
-      <w:bookmarkEnd w:id="5"/>
+      <w:bookmarkStart w:id="26" w:name="heading-6"/>
+      <w:r>
+        <w:t xml:space="preserve">
+Heading 6
+</w:t>
+      </w:r>
+      <w:bookmarkEnd w:id="26"/>
     </w:p>
     <w:p>
       <w:pPr>
         <w:pStyle w:val="Heading7"/>
       </w:pPr>
-      <w:bookmarkStart w:id="6" w:name="heading-7"/>
-      <w:r>
-        <w:t xml:space="preserve"> Heading 7 </w:t>
-      </w:r>
-      <w:bookmarkEnd w:id="6"/>
+      <w:bookmarkStart w:id="27" w:name="heading-7"/>
+      <w:r>
+        <w:t xml:space="preserve">
+Heading 7
+</w:t>
+      </w:r>
+      <w:bookmarkEnd w:id="27"/>
     </w:p>
     <w:p>
       <w:pPr>
         <w:pStyle w:val="Heading8"/>
       </w:pPr>
-      <w:bookmarkStart w:id="7" w:name="heading-8"/>
-      <w:r>
-        <w:t xml:space="preserve"> Heading 8 </w:t>
-      </w:r>
-      <w:bookmarkEnd w:id="7"/>
+      <w:bookmarkStart w:id="28" w:name="heading-8"/>
+      <w:r>
+        <w:t xml:space="preserve">
+Heading 8
+</w:t>
+      </w:r>
+      <w:bookmarkEnd w:id="28"/>
     </w:p>
     <w:p>
       <w:pPr>
         <w:pStyle w:val="Heading9"/>
       </w:pPr>
-      <w:bookmarkStart w:id="8" w:name="heading-9"/>
-      <w:r>
-        <w:t xml:space="preserve"> Heading 9 </w:t>
-      </w:r>
-      <w:bookmarkEnd w:id="8"/>
+      <w:bookmarkStart w:id="29" w:name="heading-9"/>
+      <w:r>
+        <w:t xml:space="preserve">
+Heading 9
+</w:t>
+      </w:r>
+      <w:bookmarkEnd w:id="29"/>
+    </w:p>
+    <w:p>
+      <w:pPr>
+        <w:pStyle w:val="Subheading1"/>
+      </w:pPr>
+      <w:r>
+        <w:t xml:space="preserve">Subheading 1</w:t>
+      </w:r>
+    </w:p>
+    <w:p>
+      <w:pPr>
+        <w:pStyle w:val="Subheading2"/>
+      </w:pPr>
+      <w:r>
+        <w:t xml:space="preserve">Subheading 2</w:t>
+      </w:r>
+    </w:p>
+    <w:p>
+      <w:pPr>
+        <w:pStyle w:val="Subheading3"/>
+      </w:pPr>
+      <w:r>
+        <w:t xml:space="preserve">Subheading 3</w:t>
+      </w:r>
+    </w:p>
+    <w:p>
+      <w:pPr>
+        <w:pStyle w:val="Subheading4"/>
+      </w:pPr>
+      <w:r>
+        <w:t xml:space="preserve">Subheading 4</w:t>
+      </w:r>
+    </w:p>
+    <w:p>
+      <w:pPr>
+        <w:pStyle w:val="Subheading5"/>
+      </w:pPr>
+      <w:r>
+        <w:t xml:space="preserve">Subheading 5</w:t>
+      </w:r>
+    </w:p>
+    <w:p>
+      <w:pPr>
+        <w:pStyle w:val="Subheading6"/>
+      </w:pPr>
+      <w:r>
+        <w:t xml:space="preserve">Subheading 6</w:t>
+      </w:r>
+    </w:p>
+    <w:p>
+      <w:pPr>
+        <w:pStyle w:val="Subheading7"/>
+      </w:pPr>
+      <w:r>
+        <w:t xml:space="preserve">Subheading 7</w:t>
+      </w:r>
     </w:p>
     <w:p>
       <w:pPr>
         <w:pStyle w:val="FirstParagraph"/>
       </w:pPr>
       <w:r>
-        <w:t xml:space="preserve"> First Paragraph. </w:t>
+        <w:t xml:space="preserve">
+First Paragraph.
+</w:t>
       </w:r>
     </w:p>
     <w:p>
@@ -145,33 +672,60 @@
         <w:pStyle w:val="BodyText"/>
       </w:pPr>
       <w:r>
-        <w:t xml:space="preserve"> Body Text. Body Text Char.    </w:t>
+        <w:t xml:space="preserve">
+Body Text. Body Text Char.
+</w:t>
+      </w:r>
+      <w:r>
+        <w:t xml:space="preserve">
+</w:t>
       </w:r>
       <w:r>
         <w:rPr>
           <w:rStyle w:val="VerbatimChar"/>
         </w:rPr>
-        <w:t xml:space="preserve"> Verbatim Char </w:t>
-      </w:r>
-      <w:r>
-        <w:t xml:space="preserve"> .    </w:t>
-      </w:r>
-      <w:hyperlink r:id="rId7">
+        <w:t xml:space="preserve">
+Verbatim Char
+</w:t>
+      </w:r>
+      <w:r>
+        <w:t xml:space="preserve">
+.
+</w:t>
+      </w:r>
+      <w:r>
+        <w:t xml:space="preserve">
+</w:t>
+      </w:r>
+      <w:hyperlink r:id="rId30">
         <w:r>
           <w:rPr>
             <w:rStyle w:val="Hyperlink"/>
           </w:rPr>
-          <w:t xml:space="preserve"> Hyperlink </w:t>
+          <w:t xml:space="preserve">
+Hyperlink
+</w:t>
         </w:r>
       </w:hyperlink>
       <w:r>
-        <w:t xml:space="preserve"> .     Footnote. </w:t>
+        <w:t xml:space="preserve">
+.
+</w:t>
+      </w:r>
+      <w:r>
+        <w:t xml:space="preserve">
+</w:t>
+      </w:r>
+      <w:r>
+        <w:t xml:space="preserve">
+Footnote.
+</w:t>
       </w:r>
       <w:r>
         <w:rPr>
           <w:rStyle w:val="FootnoteReference"/>
         </w:rPr>
-        <w:footnoteReference w:id="1"/>
+        <w:footnoteReference w:id="31"/>
       </w:r>
     </w:p>
     <w:p>
@@ -179,7 +733,9 @@
         <w:pStyle w:val="BlockText"/>
       </w:pPr>
       <w:r>
-        <w:t xml:space="preserve"> Block Text. </w:t>
+        <w:t xml:space="preserve">
+Block Text.
+</w:t>
       </w:r>
     </w:p>
     <w:p>
@@ -187,79 +743,86 @@
         <w:pStyle w:val="TableCaption"/>
       </w:pPr>
       <w:r>
-        <w:t xml:space="preserve"> Table caption. </w:t>
+        <w:t xml:space="preserve">
+Table caption.
+</w:t>
       </w:r>
     </w:p>
     <w:tbl>
       <w:tblPr>
         <w:tblStyle w:val="Table"/>
-        <w:tblW w:w="0" w:type="pct"/>
-        <w:tblLook w:val="07E0" w:firstRow="1" w:lastRow="1" w:firstColumn="1" w:lastColumn="1" w:noHBand="1" w:noVBand="1"/>
+        <w:tblW w:type="pct" w:w="0.0"/>
+        <w:tblLook w:firstRow="1"/>
+        <w:tblCaption w:val="Table caption."/>
       </w:tblPr>
-      <w:tblGrid>
-        <w:gridCol w:w="750"/>
-        <w:gridCol w:w="750"/>
-      </w:tblGrid>
+      <w:tblGrid/>
       <w:tr>
+        <w:trPr>
+          <w:cnfStyle w:firstRow="1"/>
+        </w:trPr>
         <w:tc>
           <w:tcPr>
-            <w:tcW w:w="0" w:type="auto"/>
             <w:tcBorders>
-              <w:bottom w:val="single" w:sz="0" w:space="0" w:color="auto"/>
+              <w:bottom w:val="single"/>
             </w:tcBorders>
             <w:vAlign w:val="bottom"/>
           </w:tcPr>
           <w:p>
             <w:pPr>
               <w:pStyle w:val="Compact"/>
+              <w:jc w:val="left"/>
             </w:pPr>
             <w:r>
-              <w:t xml:space="preserve"> Table </w:t>
+              <w:t xml:space="preserve">
+Table
+</w:t>
             </w:r>
           </w:p>
         </w:tc>
         <w:tc>
           <w:tcPr>
-            <w:tcW w:w="0" w:type="auto"/>
             <w:tcBorders>
-              <w:bottom w:val="single" w:sz="0" w:space="0" w:color="auto"/>
+              <w:bottom w:val="single"/>
             </w:tcBorders>
             <w:vAlign w:val="bottom"/>
           </w:tcPr>
           <w:p>
             <w:pPr>
               <w:pStyle w:val="Compact"/>
+              <w:jc w:val="left"/>
             </w:pPr>
             <w:r>
-              <w:t xml:space="preserve"> Table </w:t>
+              <w:t xml:space="preserve">
+Table
+</w:t>
             </w:r>
           </w:p>
         </w:tc>
       </w:tr>
       <w:tr>
         <w:tc>
-          <w:tcPr>
-            <w:tcW w:w="0" w:type="auto"/>
-          </w:tcPr>
           <w:p>
             <w:pPr>
               <w:pStyle w:val="Compact"/>
+              <w:jc w:val="left"/>
             </w:pPr>
             <w:r>
-              <w:t xml:space="preserve"> 1 </w:t>
+              <w:t xml:space="preserve">
+1
+</w:t>
             </w:r>
           </w:p>
         </w:tc>
         <w:tc>
-          <w:tcPr>
-            <w:tcW w:w="0" w:type="auto"/>
-          </w:tcPr>
           <w:p>
             <w:pPr>
               <w:pStyle w:val="Compact"/>
+              <w:jc w:val="left"/>
             </w:pPr>
             <w:r>
-              <w:t xml:space="preserve"> 2 </w:t>
+              <w:t xml:space="preserve">
+2
+</w:t>
             </w:r>
           </w:p>
         </w:tc>
@@ -270,7 +833,9 @@
         <w:pStyle w:val="ImageCaption"/>
       </w:pPr>
       <w:r>
-        <w:t xml:space="preserve"> Image Caption </w:t>
+        <w:t xml:space="preserve">
+Image Caption
+</w:t>
       </w:r>
     </w:p>
     <w:p>
@@ -278,7 +843,9 @@
         <w:pStyle w:val="DefinitionTerm"/>
       </w:pPr>
       <w:r>
-        <w:t xml:space="preserve"> DefinitionTerm </w:t>
+        <w:t xml:space="preserve">
+DefinitionTerm
+</w:t>
       </w:r>
     </w:p>
     <w:p>
@@ -286,7 +853,9 @@
         <w:pStyle w:val="Definition"/>
       </w:pPr>
       <w:r>
-        <w:t xml:space="preserve"> Definition </w:t>
+        <w:t xml:space="preserve">
+Definition
+</w:t>
       </w:r>
     </w:p>
     <w:p>
@@ -294,7 +863,9 @@
         <w:pStyle w:val="DefinitionTerm"/>
       </w:pPr>
       <w:r>
-        <w:t xml:space="preserve"> DefinitionTerm </w:t>
+        <w:t xml:space="preserve">
+DefinitionTerm
+</w:t>
       </w:r>
     </w:p>
     <w:p>
@@ -302,67 +873,29 @@
         <w:pStyle w:val="Definition"/>
       </w:pPr>
       <w:r>
-        <w:t xml:space="preserve"> Definition </w:t>
-      </w:r>
-    </w:p>
-    <w:p>
-      <w:pPr>
-        <w:pStyle w:val="Definition"/>
-      </w:pPr>
-    </w:p>
-    <w:p>
-      <w:pPr>
-        <w:pStyle w:val="Definition"/>
-      </w:pPr>
-      <w:r>
-        <w:t>Credit Title</w:t>
-      </w:r>
-    </w:p>
-    <w:p>
-      <w:pPr>
-        <w:pStyle w:val="Definition"/>
-      </w:pPr>
-      <w:r>
-        <w:t>Credit Authors</w:t>
-      </w:r>
-      <w:bookmarkStart w:id="9" w:name="_GoBack"/>
-      <w:bookmarkEnd w:id="9"/>
-    </w:p>
-    <w:p>
-      <w:pPr>
-        <w:pStyle w:val="Definition"/>
-      </w:pPr>
-    </w:p>
-    <w:sectPr>
-      <w:pgSz w:w="12240" w:h="15840"/>
-      <w:pgMar w:top="1440" w:right="1440" w:bottom="1440" w:left="1440" w:header="720" w:footer="720" w:gutter="0"/>
-      <w:cols w:space="720"/>
-    </w:sectPr>
+        <w:t xml:space="preserve">
+Definition
+</w:t>
+      </w:r>
+    </w:p>
+    <w:sectPr/>
   </w:body>
 </w:document>
 </file>
 
-<file path=word/endnotes.xml><?xml version="1.0" encoding="utf-8"?>
-<w:endnotes xmlns:wpc="http://schemas.microsoft.com/office/word/2010/wordprocessingCanvas" xmlns:cx="http://schemas.microsoft.com/office/drawing/2014/chartex" xmlns:cx1="http://schemas.microsoft.com/office/drawing/2015/9/8/chartex" xmlns:cx2="http://schemas.microsoft.com/office/drawing/2015/10/21/chartex" xmlns:cx3="http://schemas.microsoft.com/office/drawing/2016/5/9/chartex" xmlns:cx4="http://schemas.microsoft.com/office/drawing/2016/5/10/chartex" xmlns:cx5="http://schemas.microsoft.com/office/drawing/2016/5/11/chartex" xmlns:cx6="http://schemas.microsoft.com/office/drawing/2016/5/12/chartex" xmlns:cx7="http://schemas.microsoft.com/office/drawing/2016/5/13/chartex" xmlns:cx8="http://schemas.microsoft.com/office/drawing/2016/5/14/chartex" xmlns:mc="http://schemas.openxmlformats.org/markup-compatibility/2006" xmlns:aink="http://schemas.microsoft.com/office/drawing/2016/ink" xmlns:am3d="http://schemas.microsoft.com/office/drawing/2017/model3d" xmlns:o="urn:schemas-microsoft-com:office:office" xmlns:r="http://schemas.openxmlformats.org/officeDocument/2006/relationships" xmlns:m="http://schemas.openxmlformats.org/officeDocument/2006/math" xmlns:v="urn:schemas-microsoft-com:vml" xmlns:wp14="http://schemas.microsoft.com/office/word/2010/wordprocessingDrawing" xmlns:wp="http://schemas.openxmlformats.org/drawingml/2006/wordprocessingDrawing" xmlns:w10="urn:schemas-microsoft-com:office:word" xmlns:w="http://schemas.openxmlformats.org/wordprocessingml/2006/main" xmlns:w14="http://schemas.microsoft.com/office/word/2010/wordml" xmlns:w15="http://schemas.microsoft.com/office/word/2012/wordml" xmlns:w16cid="http://schemas.microsoft.com/office/word/2016/wordml/cid" xmlns:w16se="http://schemas.microsoft.com/office/word/2015/wordml/symex" xmlns:wpg="http://schemas.microsoft.com/office/word/2010/wordprocessingGroup" xmlns:wpi="http://schemas.microsoft.com/office/word/2010/wordprocessingInk" xmlns:wne="http://schemas.microsoft.com/office/word/2006/wordml" xmlns:wps="http://schemas.microsoft.com/office/word/2010/wordprocessingShape" mc:Ignorable="w14 w15 w16se w16cid wp14">
-  <w:endnote w:type="separator" w:id="-1">
-    <w:p>
-      <w:r>
-        <w:separator/>
-      </w:r>
-    </w:p>
-  </w:endnote>
-  <w:endnote w:type="continuationSeparator" w:id="0">
-    <w:p>
-      <w:r>
-        <w:continuationSeparator/>
-      </w:r>
-    </w:p>
-  </w:endnote>
-</w:endnotes>
+<file path=word/comments.xml><?xml version="1.0" encoding="utf-8"?>
+<w:comments xmlns:w="http://schemas.openxmlformats.org/wordprocessingml/2006/main" xmlns:m="http://schemas.openxmlformats.org/officeDocument/2006/math" xmlns:r="http://schemas.openxmlformats.org/officeDocument/2006/relationships" xmlns:o="urn:schemas-microsoft-com:office:office" xmlns:v="urn:schemas-microsoft-com:vml" xmlns:w10="urn:schemas-microsoft-com:office:word" xmlns:a="http://schemas.openxmlformats.org/drawingml/2006/main" xmlns:pic="http://schemas.openxmlformats.org/drawingml/2006/picture" xmlns:wp="http://schemas.openxmlformats.org/drawingml/2006/wordprocessingDrawing"/>
 </file>
 
 <file path=word/footnotes.xml><?xml version="1.0" encoding="utf-8"?>
-<w:footnotes xmlns:wpc="http://schemas.microsoft.com/office/word/2010/wordprocessingCanvas" xmlns:cx="http://schemas.microsoft.com/office/drawing/2014/chartex" xmlns:cx1="http://schemas.microsoft.com/office/drawing/2015/9/8/chartex" xmlns:cx2="http://schemas.microsoft.com/office/drawing/2015/10/21/chartex" xmlns:cx3="http://schemas.microsoft.com/office/drawing/2016/5/9/chartex" xmlns:cx4="http://schemas.microsoft.com/office/drawing/2016/5/10/chartex" xmlns:cx5="http://schemas.microsoft.com/office/drawing/2016/5/11/chartex" xmlns:cx6="http://schemas.microsoft.com/office/drawing/2016/5/12/chartex" xmlns:cx7="http://schemas.microsoft.com/office/drawing/2016/5/13/chartex" xmlns:cx8="http://schemas.microsoft.com/office/drawing/2016/5/14/chartex" xmlns:mc="http://schemas.openxmlformats.org/markup-compatibility/2006" xmlns:aink="http://schemas.microsoft.com/office/drawing/2016/ink" xmlns:am3d="http://schemas.microsoft.com/office/drawing/2017/model3d" xmlns:o="urn:schemas-microsoft-com:office:office" xmlns:r="http://schemas.openxmlformats.org/officeDocument/2006/relationships" xmlns:m="http://schemas.openxmlformats.org/officeDocument/2006/math" xmlns:v="urn:schemas-microsoft-com:vml" xmlns:wp14="http://schemas.microsoft.com/office/word/2010/wordprocessingDrawing" xmlns:wp="http://schemas.openxmlformats.org/drawingml/2006/wordprocessingDrawing" xmlns:w10="urn:schemas-microsoft-com:office:word" xmlns:w="http://schemas.openxmlformats.org/wordprocessingml/2006/main" xmlns:w14="http://schemas.microsoft.com/office/word/2010/wordml" xmlns:w15="http://schemas.microsoft.com/office/word/2012/wordml" xmlns:w16cid="http://schemas.microsoft.com/office/word/2016/wordml/cid" xmlns:w16se="http://schemas.microsoft.com/office/word/2015/wordml/symex" xmlns:wpg="http://schemas.microsoft.com/office/word/2010/wordprocessingGroup" xmlns:wpi="http://schemas.microsoft.com/office/word/2010/wordprocessingInk" xmlns:wne="http://schemas.microsoft.com/office/word/2006/wordml" xmlns:wps="http://schemas.microsoft.com/office/word/2010/wordprocessingShape" mc:Ignorable="w14 w15 w16se w16cid wp14">
+<w:footnotes xmlns:w="http://schemas.openxmlformats.org/wordprocessingml/2006/main" xmlns:m="http://schemas.openxmlformats.org/officeDocument/2006/math" xmlns:r="http://schemas.openxmlformats.org/officeDocument/2006/relationships" xmlns:o="urn:schemas-microsoft-com:office:office" xmlns:v="urn:schemas-microsoft-com:vml" xmlns:w10="urn:schemas-microsoft-com:office:word" xmlns:a="http://schemas.openxmlformats.org/drawingml/2006/main" xmlns:pic="http://schemas.openxmlformats.org/drawingml/2006/picture" xmlns:wp="http://schemas.openxmlformats.org/drawingml/2006/wordprocessingDrawing">
+  <w:footnote w:type="continuationSeparator" w:id="0">
+    <w:p>
+      <w:r>
+        <w:continuationSeparator/>
+      </w:r>
+    </w:p>
+  </w:footnote>
   <w:footnote w:type="separator" w:id="-1">
     <w:p>
       <w:r>
@@ -370,14 +903,7 @@
       </w:r>
     </w:p>
   </w:footnote>
-  <w:footnote w:type="continuationSeparator" w:id="0">
-    <w:p>
-      <w:r>
-        <w:continuationSeparator/>
-      </w:r>
-    </w:p>
-  </w:footnote>
-  <w:footnote w:id="1">
+  <w:footnote w:id="31">
     <w:p>
       <w:pPr>
         <w:pStyle w:val="FootnoteText"/>
@@ -389,7 +915,10 @@
         <w:footnoteRef/>
       </w:r>
       <w:r>
-        <w:t xml:space="preserve"> Footnote Text.</w:t>
+        <w:t xml:space="preserve"> </w:t>
+      </w:r>
+      <w:r>
+        <w:t xml:space="preserve">Footnote Text.</w:t>
       </w:r>
     </w:p>
   </w:footnote>
@@ -397,196 +926,10 @@
 </file>
 
 <file path=word/numbering.xml><?xml version="1.0" encoding="utf-8"?>
-<w:numbering xmlns:wpc="http://schemas.microsoft.com/office/word/2010/wordprocessingCanvas" xmlns:cx="http://schemas.microsoft.com/office/drawing/2014/chartex" xmlns:cx1="http://schemas.microsoft.com/office/drawing/2015/9/8/chartex" xmlns:cx2="http://schemas.microsoft.com/office/drawing/2015/10/21/chartex" xmlns:cx3="http://schemas.microsoft.com/office/drawing/2016/5/9/chartex" xmlns:cx4="http://schemas.microsoft.com/office/drawing/2016/5/10/chartex" xmlns:cx5="http://schemas.microsoft.com/office/drawing/2016/5/11/chartex" xmlns:cx6="http://schemas.microsoft.com/office/drawing/2016/5/12/chartex" xmlns:cx7="http://schemas.microsoft.com/office/drawing/2016/5/13/chartex" xmlns:cx8="http://schemas.microsoft.com/office/drawing/2016/5/14/chartex" xmlns:mc="http://schemas.openxmlformats.org/markup-compatibility/2006" xmlns:aink="http://schemas.microsoft.com/office/drawing/2016/ink" xmlns:am3d="http://schemas.microsoft.com/office/drawing/2017/model3d" xmlns:o="urn:schemas-microsoft-com:office:office" xmlns:r="http://schemas.openxmlformats.org/officeDocument/2006/relationships" xmlns:m="http://schemas.openxmlformats.org/officeDocument/2006/math" xmlns:v="urn:schemas-microsoft-com:vml" xmlns:wp14="http://schemas.microsoft.com/office/word/2010/wordprocessingDrawing" xmlns:wp="http://schemas.openxmlformats.org/drawingml/2006/wordprocessingDrawing" xmlns:w10="urn:schemas-microsoft-com:office:word" xmlns:w="http://schemas.openxmlformats.org/wordprocessingml/2006/main" xmlns:w14="http://schemas.microsoft.com/office/word/2010/wordml" xmlns:w15="http://schemas.microsoft.com/office/word/2012/wordml" xmlns:w16cid="http://schemas.microsoft.com/office/word/2016/wordml/cid" xmlns:w16se="http://schemas.microsoft.com/office/word/2015/wordml/symex" xmlns:wpg="http://schemas.microsoft.com/office/word/2010/wordprocessingGroup" xmlns:wpi="http://schemas.microsoft.com/office/word/2010/wordprocessingInk" xmlns:wne="http://schemas.microsoft.com/office/word/2006/wordml" xmlns:wps="http://schemas.microsoft.com/office/word/2010/wordprocessingShape" mc:Ignorable="w14 w15 w16se w16cid wp14">
-  <w:abstractNum w:abstractNumId="0" w15:restartNumberingAfterBreak="0">
-    <w:nsid w:val="FFFFFF7C"/>
-    <w:multiLevelType w:val="singleLevel"/>
-    <w:tmpl w:val="B3683692"/>
-    <w:lvl w:ilvl="0">
-      <w:start w:val="1"/>
-      <w:numFmt w:val="decimal"/>
-      <w:lvlText w:val="%1."/>
-      <w:lvlJc w:val="left"/>
-      <w:pPr>
-        <w:tabs>
-          <w:tab w:val="num" w:pos="1800"/>
-        </w:tabs>
-        <w:ind w:left="1800" w:hanging="360"/>
-      </w:pPr>
-    </w:lvl>
-  </w:abstractNum>
-  <w:abstractNum w:abstractNumId="1" w15:restartNumberingAfterBreak="0">
-    <w:nsid w:val="FFFFFF7D"/>
-    <w:multiLevelType w:val="singleLevel"/>
-    <w:tmpl w:val="FE92BDDA"/>
-    <w:lvl w:ilvl="0">
-      <w:start w:val="1"/>
-      <w:numFmt w:val="decimal"/>
-      <w:lvlText w:val="%1."/>
-      <w:lvlJc w:val="left"/>
-      <w:pPr>
-        <w:tabs>
-          <w:tab w:val="num" w:pos="1440"/>
-        </w:tabs>
-        <w:ind w:left="1440" w:hanging="360"/>
-      </w:pPr>
-    </w:lvl>
-  </w:abstractNum>
-  <w:abstractNum w:abstractNumId="2" w15:restartNumberingAfterBreak="0">
-    <w:nsid w:val="FFFFFF7E"/>
-    <w:multiLevelType w:val="singleLevel"/>
-    <w:tmpl w:val="F82A231A"/>
-    <w:lvl w:ilvl="0">
-      <w:start w:val="1"/>
-      <w:numFmt w:val="decimal"/>
-      <w:lvlText w:val="%1."/>
-      <w:lvlJc w:val="left"/>
-      <w:pPr>
-        <w:tabs>
-          <w:tab w:val="num" w:pos="1080"/>
-        </w:tabs>
-        <w:ind w:left="1080" w:hanging="360"/>
-      </w:pPr>
-    </w:lvl>
-  </w:abstractNum>
-  <w:abstractNum w:abstractNumId="3" w15:restartNumberingAfterBreak="0">
-    <w:nsid w:val="FFFFFF7F"/>
-    <w:multiLevelType w:val="singleLevel"/>
-    <w:tmpl w:val="2654C716"/>
-    <w:lvl w:ilvl="0">
-      <w:start w:val="1"/>
-      <w:numFmt w:val="decimal"/>
-      <w:lvlText w:val="%1."/>
-      <w:lvlJc w:val="left"/>
-      <w:pPr>
-        <w:tabs>
-          <w:tab w:val="num" w:pos="720"/>
-        </w:tabs>
-        <w:ind w:left="720" w:hanging="360"/>
-      </w:pPr>
-    </w:lvl>
-  </w:abstractNum>
-  <w:abstractNum w:abstractNumId="4" w15:restartNumberingAfterBreak="0">
-    <w:nsid w:val="FFFFFF80"/>
-    <w:multiLevelType w:val="singleLevel"/>
-    <w:tmpl w:val="46801BF4"/>
-    <w:lvl w:ilvl="0">
-      <w:start w:val="1"/>
-      <w:numFmt w:val="bullet"/>
-      <w:lvlText w:val=""/>
-      <w:lvlJc w:val="left"/>
-      <w:pPr>
-        <w:tabs>
-          <w:tab w:val="num" w:pos="1800"/>
-        </w:tabs>
-        <w:ind w:left="1800" w:hanging="360"/>
-      </w:pPr>
-      <w:rPr>
-        <w:rFonts w:ascii="Symbol" w:hAnsi="Symbol" w:hint="default"/>
-      </w:rPr>
-    </w:lvl>
-  </w:abstractNum>
-  <w:abstractNum w:abstractNumId="5" w15:restartNumberingAfterBreak="0">
-    <w:nsid w:val="FFFFFF81"/>
-    <w:multiLevelType w:val="singleLevel"/>
-    <w:tmpl w:val="D5440FD4"/>
-    <w:lvl w:ilvl="0">
-      <w:start w:val="1"/>
-      <w:numFmt w:val="bullet"/>
-      <w:lvlText w:val=""/>
-      <w:lvlJc w:val="left"/>
-      <w:pPr>
-        <w:tabs>
-          <w:tab w:val="num" w:pos="1440"/>
-        </w:tabs>
-        <w:ind w:left="1440" w:hanging="360"/>
-      </w:pPr>
-      <w:rPr>
-        <w:rFonts w:ascii="Symbol" w:hAnsi="Symbol" w:hint="default"/>
-      </w:rPr>
-    </w:lvl>
-  </w:abstractNum>
-  <w:abstractNum w:abstractNumId="6" w15:restartNumberingAfterBreak="0">
-    <w:nsid w:val="FFFFFF82"/>
-    <w:multiLevelType w:val="singleLevel"/>
-    <w:tmpl w:val="7B840BD8"/>
-    <w:lvl w:ilvl="0">
-      <w:start w:val="1"/>
-      <w:numFmt w:val="bullet"/>
-      <w:lvlText w:val=""/>
-      <w:lvlJc w:val="left"/>
-      <w:pPr>
-        <w:tabs>
-          <w:tab w:val="num" w:pos="1080"/>
-        </w:tabs>
-        <w:ind w:left="1080" w:hanging="360"/>
-      </w:pPr>
-      <w:rPr>
-        <w:rFonts w:ascii="Symbol" w:hAnsi="Symbol" w:hint="default"/>
-      </w:rPr>
-    </w:lvl>
-  </w:abstractNum>
-  <w:abstractNum w:abstractNumId="7" w15:restartNumberingAfterBreak="0">
-    <w:nsid w:val="FFFFFF83"/>
-    <w:multiLevelType w:val="singleLevel"/>
-    <w:tmpl w:val="B22495A6"/>
-    <w:lvl w:ilvl="0">
-      <w:start w:val="1"/>
-      <w:numFmt w:val="bullet"/>
-      <w:lvlText w:val=""/>
-      <w:lvlJc w:val="left"/>
-      <w:pPr>
-        <w:tabs>
-          <w:tab w:val="num" w:pos="720"/>
-        </w:tabs>
-        <w:ind w:left="720" w:hanging="360"/>
-      </w:pPr>
-      <w:rPr>
-        <w:rFonts w:ascii="Symbol" w:hAnsi="Symbol" w:hint="default"/>
-      </w:rPr>
-    </w:lvl>
-  </w:abstractNum>
-  <w:abstractNum w:abstractNumId="8" w15:restartNumberingAfterBreak="0">
-    <w:nsid w:val="FFFFFF88"/>
-    <w:multiLevelType w:val="singleLevel"/>
-    <w:tmpl w:val="1CC660E2"/>
-    <w:lvl w:ilvl="0">
-      <w:start w:val="1"/>
-      <w:numFmt w:val="decimal"/>
-      <w:lvlText w:val="%1."/>
-      <w:lvlJc w:val="left"/>
-      <w:pPr>
-        <w:tabs>
-          <w:tab w:val="num" w:pos="360"/>
-        </w:tabs>
-        <w:ind w:left="360" w:hanging="360"/>
-      </w:pPr>
-    </w:lvl>
-  </w:abstractNum>
-  <w:abstractNum w:abstractNumId="9" w15:restartNumberingAfterBreak="0">
-    <w:nsid w:val="FFFFFF89"/>
-    <w:multiLevelType w:val="singleLevel"/>
-    <w:tmpl w:val="6FA21A76"/>
-    <w:lvl w:ilvl="0">
-      <w:start w:val="1"/>
-      <w:numFmt w:val="bullet"/>
-      <w:lvlText w:val=""/>
-      <w:lvlJc w:val="left"/>
-      <w:pPr>
-        <w:tabs>
-          <w:tab w:val="num" w:pos="360"/>
-        </w:tabs>
-        <w:ind w:left="360" w:hanging="360"/>
-      </w:pPr>
-      <w:rPr>
-        <w:rFonts w:ascii="Symbol" w:hAnsi="Symbol" w:hint="default"/>
-      </w:rPr>
-    </w:lvl>
-  </w:abstractNum>
-  <w:abstractNum w:abstractNumId="10" w15:restartNumberingAfterBreak="0">
-    <w:nsid w:val="170CD2DE"/>
+<w:numbering xmlns:w="http://schemas.openxmlformats.org/wordprocessingml/2006/main">
+  <w:abstractNum w:abstractNumId="990">
+    <w:nsid w:val="170cd2de"/>
     <w:multiLevelType w:val="multilevel"/>
-    <w:tmpl w:val="E7BE272E"/>
     <w:lvl w:ilvl="0">
       <w:numFmt w:val="bullet"/>
       <w:lvlText w:val=" "/>
@@ -687,54 +1030,25 @@
       </w:pPr>
     </w:lvl>
   </w:abstractNum>
-  <w:num w:numId="1">
-    <w:abstractNumId w:val="10"/>
-  </w:num>
-  <w:num w:numId="2">
-    <w:abstractNumId w:val="0"/>
-  </w:num>
-  <w:num w:numId="3">
-    <w:abstractNumId w:val="1"/>
-  </w:num>
-  <w:num w:numId="4">
-    <w:abstractNumId w:val="2"/>
-  </w:num>
-  <w:num w:numId="5">
-    <w:abstractNumId w:val="3"/>
-  </w:num>
-  <w:num w:numId="6">
-    <w:abstractNumId w:val="8"/>
-  </w:num>
-  <w:num w:numId="7">
-    <w:abstractNumId w:val="4"/>
-  </w:num>
-  <w:num w:numId="8">
-    <w:abstractNumId w:val="5"/>
-  </w:num>
-  <w:num w:numId="9">
-    <w:abstractNumId w:val="6"/>
-  </w:num>
-  <w:num w:numId="10">
-    <w:abstractNumId w:val="7"/>
-  </w:num>
-  <w:num w:numId="11">
-    <w:abstractNumId w:val="9"/>
+  <w:num w:numId="1000">
+    <w:abstractNumId w:val="990"/>
   </w:num>
 </w:numbering>
 </file>
 
 <file path=word/styles.xml><?xml version="1.0" encoding="utf-8"?>
-<w:styles xmlns:mc="http://schemas.openxmlformats.org/markup-compatibility/2006" xmlns:r="http://schemas.openxmlformats.org/officeDocument/2006/relationships" xmlns:w="http://schemas.openxmlformats.org/wordprocessingml/2006/main" xmlns:w14="http://schemas.microsoft.com/office/word/2010/wordml" xmlns:w15="http://schemas.microsoft.com/office/word/2012/wordml" xmlns:w16cid="http://schemas.microsoft.com/office/word/2016/wordml/cid" xmlns:w16se="http://schemas.microsoft.com/office/word/2015/wordml/symex" mc:Ignorable="w14 w15 w16se w16cid">
+<w:styles xmlns:r="http://schemas.openxmlformats.org/officeDocument/2006/relationships" xmlns:w="http://schemas.openxmlformats.org/wordprocessingml/2006/main">
   <w:docDefaults>
     <w:rPrDefault>
       <w:rPr>
-        <w:rFonts w:ascii="Garamond" w:eastAsia="Times New Roman" w:hAnsi="Garamond" w:cs="Times New Roman"/>
+        <w:rFonts w:ascii="Century Gothic" w:eastAsia="Arial" w:hAnsi="Century Gothic" w:cs="Arial"/>
         <w:lang w:val="en-US" w:eastAsia="en-US" w:bidi="ar-SA"/>
       </w:rPr>
     </w:rPrDefault>
     <w:pPrDefault/>
   </w:docDefaults>
-  <w:latentStyles w:defLockedState="0" w:defUIPriority="0" w:defSemiHidden="0" w:defUnhideWhenUsed="0" w:defQFormat="0" w:count="375">
+  <!-- TODO: Get rid of as many of these latent styles as possible -->
+  <w:latentStyles w:defLockedState="0" w:defUIPriority="0" w:defSemiHidden="0" w:defUnhideWhenUsed="0" w:defQFormat="0" w:count="376">
     <w:lsdException w:name="heading 6" w:semiHidden="1" w:unhideWhenUsed="1"/>
     <w:lsdException w:name="index 3" w:semiHidden="1" w:unhideWhenUsed="1"/>
     <w:lsdException w:name="index 4" w:semiHidden="1" w:unhideWhenUsed="1"/>
@@ -755,7 +1069,7 @@
     <w:lsdException w:name="Normal Indent" w:semiHidden="1" w:unhideWhenUsed="1"/>
     <w:lsdException w:name="footnote text" w:semiHidden="1" w:unhideWhenUsed="1"/>
     <w:lsdException w:name="annotation text" w:semiHidden="1" w:unhideWhenUsed="1"/>
-    <w:lsdException w:name="header" w:semiHidden="1" w:unhideWhenUsed="1"/>
+    <w:lsdException w:name="header" w:semiHidden="1" w:uiPriority="99" w:unhideWhenUsed="1"/>
     <w:lsdException w:name="footer" w:semiHidden="1" w:unhideWhenUsed="1"/>
     <w:lsdException w:name="index heading" w:semiHidden="1" w:unhideWhenUsed="1"/>
     <w:lsdException w:name="caption" w:semiHidden="1" w:unhideWhenUsed="1"/>
@@ -800,7 +1114,7 @@
     <w:lsdException w:name="Body Text First Indent 2" w:semiHidden="1" w:unhideWhenUsed="1"/>
     <w:lsdException w:name="Body Text Indent 3" w:semiHidden="1" w:unhideWhenUsed="1"/>
     <w:lsdException w:name="Block Text" w:semiHidden="1" w:unhideWhenUsed="1"/>
-    <w:lsdException w:name="Hyperlink" w:semiHidden="1" w:unhideWhenUsed="1"/>
+    <w:lsdException w:name="Hyperlink" w:semiHidden="1" w:uiPriority="99" w:unhideWhenUsed="1"/>
     <w:lsdException w:name="FollowedHyperlink" w:semiHidden="1" w:unhideWhenUsed="1"/>
     <w:lsdException w:name="Document Map" w:semiHidden="1" w:unhideWhenUsed="1"/>
     <w:lsdException w:name="Plain Text" w:semiHidden="1" w:unhideWhenUsed="1"/>
@@ -1069,200 +1383,277 @@
     <w:lsdException w:name="Smart Hyperlink" w:semiHidden="1" w:uiPriority="99" w:unhideWhenUsed="1"/>
     <w:lsdException w:name="Hashtag" w:semiHidden="1" w:uiPriority="99" w:unhideWhenUsed="1"/>
     <w:lsdException w:name="Unresolved Mention" w:semiHidden="1" w:uiPriority="99" w:unhideWhenUsed="1"/>
+    <w:lsdException w:name="Smart Link" w:semiHidden="1" w:uiPriority="99" w:unhideWhenUsed="1"/>
   </w:latentStyles>
+  <!--
+             ToDo: generate a quick ascii style dependency diagram
+             Original Pandoc Styles
+                Disused
+                    Title
+                    Subtitle
+                    Author
+                    Date
+                Redefined (either directly or through the hierarchy)
+                    Compact
+                    Heading1
+                    Heading2
+                    Heading3
+                    Heading4
+                    Heading5
+                    Heading6
+                    Heading7
+                    Heading8
+                    Heading9
+                    FirstParagraph
+                    BodyText
+                    BlockText
+                    ImageCaption
+                Kept, but not sure if it's useful
+                    Abstract
+                    DefinitionTerm
+                    Definition
+                    TableCaption
+            Misc Structural
+                invisibleseparator      needs to go in between Book/Chapter/Section/Resource Blocks, to keep them from stepping on
+                                        each other and probably should go before page breaks— only really matters if the break comes
+                                        after a table, apparently.
+                Header                  ToDo: This requires sections!
+                Footer                  Trying to get this incorporated
+            Case-Specific
+                CaseHeader              while the hierarchy might indicate this should be equiv to inline h1, that's probably not
+                                        true here. The author's content should be able to override that, so this is basedOn H2.
+                CaseBody                Need to investigate where this differs from CaseText
+                CaseText                Serif, staid, and steady.
+                CaseFootnoteReference
+            In-content Headings         These are what you get with regular H1/H2/etc. tags. They should only be inserted by authors
+                                        and any book-structure-related headings should get specific treatment based on the book
+                                        structure hierarchy
+                Heading1
+                Subheading1
+                Heading2
+                Subheading2
+                Heading3
+                Subheading3
+                Heading4
+                Subheading4
+                Heading5
+                Subheading5
+                Heading6
+                Subheading6
+                Heading7
+                Subheading7
+            Modifications               The idea with these was to make them stick out a bit and look like they were part of the
+                                        content (e.g. no frames or anything) but still separate to avoid confusing them with
+                                        written content.
+                Elision
+                ReplacementText
+                HighlightedText
+                Revision
+            Non-Case Content Blocks     These are distinct from written content headlines and should be automatically placed. The
+                                        order of the number, title, and subtitle are important. The styles include frames that
+                                        align the elements in specific spots, so switching the order will mess them up.
+                CasebookTitle
+                CasebookSubtitle
+                CasebookHeadnote
+                CasebookAuthor           ToDo: Requires sections to use my initial setup!
+                ChapterNumber
+                ChapterTitle
+                ChapterSubtitle
+                ChapterHeadnote
+                SectionNumber
+                SectionTitle
+                SectionSubtitle
+                SectionHeadnote
+                ResourceNumber
+                ResourceTitle
+                ResourceSubtitle
+                ResourceHeadnote
+                ResourceLink            This is pretty big, on purpose. If someone's best bet is to copy a URL off of a piece of
+                                        paper, it ought to be written out. Some versions of mac support making QR codes dynamically
+                                        but not Word for Mac.
+            Misc End Matter
+                AcknowledgementsHeader  Right now this is just marked up with H1/H2/etc and that will look odd.
+                AcknowledgementsSubhead
+                CreditAuthors
+                CreditTitle
+                Credits
+            Misc inline formats         Mostly just changed to fit current font, size, & hierarchy
+                Bibliography
+                Quote
+                Figure
+                CaptionedFigure
+                BlockQuote
+                SourceCode
+                FootnoteLabeledCase     ToDo: Two footnote styles prepended with "LINK" and "CASE" in the footnote
+                                        section. More of a conversation starter than a finished product. This both
+                                        requires sections and integrating numbering styles in a way that doesn't make
+                                        word ignore the style and say it encountered unreadable content.
+                FootnoteLabeledLink     ToDo:
+            Header Structure Hierarchy  The base structure for the book's header hierarchy. Don't use these directly! Make a
+                                        purpose-built element basedOn these so you can adjust the space before and after
+                HStruct01Title          Book-level (i.e. book title)
+                HStruct01Subtitle
+                HStruct02Title          Major-Book-Section-Level labelling. e.g. TOC, Index, etc.
+                HStruct02Subtitle
+                HStruct03Title          Chapter-level titles
+                HStruct03Subtitle
+                HStruct04Title          Section-level titles
+                HStruct04Subtitle
+                HStruct05Title          Resource-level titles
+                HStruct05Subtitle
+            Defaults                    Base your style's font on these to allow a user to set them and change a bunch of stuff.
+                FontFamilyDefaultTitleandStructure
+                FontFamilyDefaultCaseContentBody
+                FontFamilyDefaultSourceCode
+    -->
   <w:style w:type="paragraph" w:default="1" w:styleId="Normal">
     <w:name w:val="Normal"/>
     <w:qFormat/>
-    <w:rPr>
-      <w:sz w:val="22"/>
+    <w:rsid w:val="00177387"/>
+    <w:rPr>
+      <w:rFonts w:ascii="Century Gothic" w:hAnsi="Century Gothic"/>
+      <w:sz w:val="24"/>
+      <w:szCs w:val="24"/>
     </w:rPr>
   </w:style>
   <w:style w:type="paragraph" w:styleId="Heading1">
     <w:name w:val="heading 1"/>
-    <w:basedOn w:val="Normal"/>
+    <w:basedOn w:val="FontFamilyDefaultTitleandStructure"/>
     <w:next w:val="BodyText"/>
     <w:link w:val="Heading1Char"/>
     <w:uiPriority w:val="9"/>
     <w:qFormat/>
-    <w:pPr>
-      <w:keepNext/>
-      <w:keepLines/>
-      <w:spacing w:before="240"/>
+    <w:rsid w:val="00934A7E"/>
+    <w:pPr>
+      <w:spacing w:before="680" w:after="340"/>
       <w:outlineLvl w:val="0"/>
     </w:pPr>
     <w:rPr>
-      <w:rFonts w:eastAsiaTheme="majorEastAsia" w:cstheme="majorBidi"/>
       <w:b/>
-      <w:color w:val="0D0D0D" w:themeColor="text1" w:themeTint="F2"/>
-      <w:sz w:val="32"/>
-      <w:szCs w:val="32"/>
+      <w:sz w:val="34"/>
     </w:rPr>
   </w:style>
   <w:style w:type="paragraph" w:styleId="Heading2">
     <w:name w:val="heading 2"/>
-    <w:basedOn w:val="Normal"/>
+    <w:basedOn w:val="Heading1"/>
     <w:next w:val="BodyText"/>
     <w:link w:val="Heading2Char"/>
     <w:uiPriority w:val="9"/>
     <w:unhideWhenUsed/>
     <w:qFormat/>
-    <w:pPr>
-      <w:keepNext/>
-      <w:keepLines/>
-      <w:spacing w:before="40"/>
+    <w:rsid w:val="00934A7E"/>
+    <w:pPr>
+      <w:spacing w:before="560" w:after="280"/>
       <w:outlineLvl w:val="1"/>
     </w:pPr>
     <w:rPr>
-      <w:rFonts w:eastAsiaTheme="majorEastAsia" w:cstheme="majorBidi"/>
-      <w:b/>
-      <w:color w:val="000000" w:themeColor="text1"/>
-      <w:sz w:val="26"/>
-      <w:szCs w:val="26"/>
+      <w:sz w:val="28"/>
     </w:rPr>
   </w:style>
   <w:style w:type="paragraph" w:styleId="Heading3">
     <w:name w:val="heading 3"/>
-    <w:basedOn w:val="Normal"/>
+    <w:basedOn w:val="Heading2"/>
     <w:next w:val="BodyText"/>
     <w:link w:val="Heading3Char"/>
     <w:uiPriority w:val="9"/>
     <w:unhideWhenUsed/>
     <w:qFormat/>
-    <w:pPr>
-      <w:keepNext/>
-      <w:keepLines/>
-      <w:spacing w:before="40"/>
+    <w:rsid w:val="00934A7E"/>
+    <w:pPr>
+      <w:spacing w:before="440" w:after="220"/>
       <w:outlineLvl w:val="2"/>
     </w:pPr>
     <w:rPr>
-      <w:rFonts w:eastAsiaTheme="majorEastAsia" w:cstheme="majorBidi"/>
-      <w:b/>
-      <w:color w:val="000000" w:themeColor="text1"/>
-      <w:sz w:val="24"/>
-      <w:szCs w:val="24"/>
+      <w:sz w:val="22"/>
     </w:rPr>
   </w:style>
   <w:style w:type="paragraph" w:styleId="Heading4">
     <w:name w:val="heading 4"/>
-    <w:basedOn w:val="Normal"/>
+    <w:basedOn w:val="Heading3"/>
     <w:next w:val="BodyText"/>
     <w:link w:val="Heading4Char"/>
     <w:uiPriority w:val="9"/>
     <w:unhideWhenUsed/>
     <w:qFormat/>
-    <w:pPr>
-      <w:keepNext/>
-      <w:keepLines/>
-      <w:spacing w:before="40"/>
+    <w:rsid w:val="00046FE6"/>
+    <w:pPr>
       <w:outlineLvl w:val="3"/>
     </w:pPr>
     <w:rPr>
-      <w:rFonts w:eastAsiaTheme="majorEastAsia" w:cstheme="majorBidi"/>
-      <w:b/>
-      <w:iCs/>
-      <w:color w:val="000000" w:themeColor="text1"/>
+      <w:sz w:val="18"/>
+      <w:u w:val="single"/>
     </w:rPr>
   </w:style>
   <w:style w:type="paragraph" w:styleId="Heading5">
     <w:name w:val="heading 5"/>
-    <w:basedOn w:val="Normal"/>
+    <w:basedOn w:val="Heading4"/>
     <w:next w:val="BodyText"/>
     <w:link w:val="Heading5Char"/>
     <w:uiPriority w:val="9"/>
     <w:unhideWhenUsed/>
     <w:qFormat/>
-    <w:pPr>
-      <w:keepNext/>
-      <w:keepLines/>
-      <w:spacing w:before="40"/>
+    <w:rsid w:val="00934A7E"/>
+    <w:pPr>
+      <w:spacing w:before="360" w:after="180"/>
       <w:outlineLvl w:val="4"/>
     </w:pPr>
     <w:rPr>
-      <w:rFonts w:eastAsiaTheme="majorEastAsia" w:cstheme="majorBidi"/>
-      <w:b/>
-      <w:color w:val="000000" w:themeColor="text1"/>
+      <w:b w:val="0"/>
     </w:rPr>
   </w:style>
   <w:style w:type="paragraph" w:styleId="Heading6">
     <w:name w:val="heading 6"/>
-    <w:basedOn w:val="Normal"/>
+    <w:basedOn w:val="Heading5"/>
     <w:next w:val="BodyText"/>
     <w:link w:val="Heading6Char"/>
     <w:uiPriority w:val="9"/>
     <w:unhideWhenUsed/>
     <w:qFormat/>
-    <w:pPr>
-      <w:keepNext/>
-      <w:keepLines/>
-      <w:spacing w:before="40"/>
+    <w:rsid w:val="00934A7E"/>
+    <w:pPr>
       <w:outlineLvl w:val="5"/>
     </w:pPr>
     <w:rPr>
-      <w:rFonts w:eastAsiaTheme="majorEastAsia" w:cstheme="majorBidi"/>
-      <w:b/>
-      <w:color w:val="000000" w:themeColor="text1"/>
+      <w:i/>
+      <w:u w:val="none"/>
     </w:rPr>
   </w:style>
   <w:style w:type="paragraph" w:styleId="Heading7">
     <w:name w:val="heading 7"/>
-    <w:basedOn w:val="Normal"/>
+    <w:basedOn w:val="Heading6"/>
     <w:next w:val="BodyText"/>
     <w:link w:val="Heading7Char"/>
     <w:uiPriority w:val="9"/>
     <w:unhideWhenUsed/>
     <w:qFormat/>
-    <w:pPr>
-      <w:keepNext/>
-      <w:keepLines/>
-      <w:spacing w:before="40"/>
+    <w:rsid w:val="00D33778"/>
+    <w:pPr>
       <w:outlineLvl w:val="6"/>
     </w:pPr>
-    <w:rPr>
-      <w:rFonts w:eastAsiaTheme="majorEastAsia" w:cstheme="majorBidi"/>
-      <w:i/>
-      <w:iCs/>
-      <w:color w:val="243F60" w:themeColor="accent1" w:themeShade="7F"/>
-    </w:rPr>
   </w:style>
   <w:style w:type="paragraph" w:styleId="Heading8">
     <w:name w:val="heading 8"/>
-    <w:basedOn w:val="Normal"/>
+    <w:basedOn w:val="Heading7"/>
     <w:next w:val="BodyText"/>
     <w:uiPriority w:val="9"/>
     <w:unhideWhenUsed/>
     <w:qFormat/>
-    <w:pPr>
-      <w:keepNext/>
-      <w:keepLines/>
-      <w:spacing w:before="40"/>
+    <w:rsid w:val="00D33778"/>
+    <w:pPr>
       <w:outlineLvl w:val="7"/>
     </w:pPr>
-    <w:rPr>
-      <w:rFonts w:eastAsiaTheme="majorEastAsia" w:cstheme="majorBidi"/>
-      <w:i/>
-      <w:iCs/>
-      <w:color w:val="243F60" w:themeColor="accent1" w:themeShade="7F"/>
-    </w:rPr>
   </w:style>
   <w:style w:type="paragraph" w:styleId="Heading9">
     <w:name w:val="heading 9"/>
-    <w:basedOn w:val="Normal"/>
+    <w:basedOn w:val="Heading8"/>
     <w:next w:val="BodyText"/>
     <w:uiPriority w:val="9"/>
     <w:unhideWhenUsed/>
     <w:qFormat/>
-    <w:pPr>
-      <w:keepNext/>
-      <w:keepLines/>
-      <w:spacing w:before="40"/>
+    <w:rsid w:val="00D33778"/>
+    <w:pPr>
       <w:outlineLvl w:val="8"/>
     </w:pPr>
-    <w:rPr>
-      <w:rFonts w:eastAsiaTheme="majorEastAsia" w:cstheme="majorBidi"/>
-      <w:i/>
-      <w:iCs/>
-      <w:color w:val="243F60" w:themeColor="accent1" w:themeShade="7F"/>
-    </w:rPr>
   </w:style>
   <w:style w:type="character" w:default="1" w:styleId="DefaultParagraphFont">
     <w:name w:val="Default Paragraph Font"/>
@@ -1293,83 +1684,81 @@
   </w:style>
   <w:style w:type="paragraph" w:styleId="BodyText">
     <w:name w:val="Body Text"/>
-    <w:basedOn w:val="Normal"/>
+    <w:basedOn w:val="FontFamilyDefaultCaseContentBody"/>
     <w:link w:val="BodyTextChar"/>
     <w:qFormat/>
-    <w:pPr>
-      <w:spacing w:before="120" w:after="120" w:line="360" w:lineRule="auto"/>
-    </w:pPr>
+    <w:rsid w:val="00A27DCE"/>
+    <w:pPr>
+      <w:spacing w:before="160" w:line="276" w:lineRule="auto"/>
+    </w:pPr>
+    <w:rPr>
+      <w:bCs/>
+      <w:iCs/>
+      <w:color w:val="000000" w:themeColor="text1"/>
+      <w:spacing w:val="5"/>
+      <w:sz w:val="20"/>
+      <w:szCs w:val="18"/>
+    </w:rPr>
   </w:style>
   <w:style w:type="paragraph" w:customStyle="1" w:styleId="FirstParagraph">
     <w:name w:val="First Paragraph"/>
     <w:basedOn w:val="BodyText"/>
     <w:next w:val="BodyText"/>
-    <w:qFormat/>
+    <w:autoRedefine/>
+    <w:qFormat/>
+    <w:rsid w:val="00A87910"/>
+    <w:pPr>
+      <w:spacing w:before="240"/>
+    </w:pPr>
   </w:style>
   <w:style w:type="paragraph" w:customStyle="1" w:styleId="Compact">
     <w:name w:val="Compact"/>
     <w:basedOn w:val="BodyText"/>
     <w:qFormat/>
+    <w:rsid w:val="00806C4D"/>
     <w:pPr>
       <w:spacing w:before="36" w:after="36"/>
     </w:pPr>
   </w:style>
   <w:style w:type="paragraph" w:styleId="Title">
     <w:name w:val="Title"/>
-    <w:basedOn w:val="Normal"/>
+    <w:basedOn w:val="HStruct01Title"/>
     <w:next w:val="BodyText"/>
-    <w:pPr>
-      <w:keepNext/>
-      <w:keepLines/>
-      <w:spacing w:before="480" w:after="240"/>
-      <w:jc w:val="center"/>
-    </w:pPr>
-    <w:rPr>
-      <w:rFonts w:asciiTheme="majorHAnsi" w:eastAsiaTheme="majorEastAsia" w:hAnsiTheme="majorHAnsi" w:cstheme="majorBidi"/>
-      <w:b/>
-      <w:bCs/>
-      <w:color w:val="345A8A" w:themeColor="accent1" w:themeShade="B5"/>
-      <w:sz w:val="36"/>
-      <w:szCs w:val="36"/>
-    </w:rPr>
+    <w:rsid w:val="00506346"/>
   </w:style>
   <w:style w:type="paragraph" w:styleId="Subtitle">
     <w:name w:val="Subtitle"/>
-    <w:basedOn w:val="Title"/>
+    <w:basedOn w:val="HStruct01Subtitle"/>
     <w:next w:val="BodyText"/>
-    <w:pPr>
-      <w:spacing w:before="240"/>
-    </w:pPr>
-    <w:rPr>
-      <w:sz w:val="30"/>
-      <w:szCs w:val="30"/>
-    </w:rPr>
+    <w:rsid w:val="00506346"/>
   </w:style>
   <w:style w:type="paragraph" w:customStyle="1" w:styleId="Author">
     <w:name w:val="Author"/>
+    <w:basedOn w:val="CaseBody"/>
     <w:next w:val="BodyText"/>
     <w:qFormat/>
-    <w:pPr>
-      <w:keepNext/>
-      <w:keepLines/>
-      <w:jc w:val="center"/>
-    </w:pPr>
+    <w:rsid w:val="000F23DA"/>
+    <w:rPr>
+      <w:u w:val="single"/>
+    </w:rPr>
   </w:style>
   <w:style w:type="paragraph" w:styleId="Date">
     <w:name w:val="Date"/>
+    <w:basedOn w:val="CaseBody"/>
     <w:next w:val="BodyText"/>
     <w:qFormat/>
-    <w:pPr>
-      <w:keepNext/>
-      <w:keepLines/>
-      <w:jc w:val="center"/>
-    </w:pPr>
+    <w:rsid w:val="000F23DA"/>
+    <w:rPr>
+      <w:b/>
+      <w:sz w:val="20"/>
+    </w:rPr>
   </w:style>
   <w:style w:type="paragraph" w:customStyle="1" w:styleId="Abstract">
     <w:name w:val="Abstract"/>
-    <w:basedOn w:val="Normal"/>
+    <w:basedOn w:val="CaseBody"/>
     <w:next w:val="BodyText"/>
     <w:qFormat/>
+    <w:rsid w:val="008B3BDA"/>
     <w:pPr>
       <w:keepNext/>
       <w:keepLines/>
@@ -1381,24 +1770,21 @@
   </w:style>
   <w:style w:type="paragraph" w:styleId="Bibliography">
     <w:name w:val="Bibliography"/>
-    <w:basedOn w:val="Normal"/>
+    <w:basedOn w:val="FontFamilyDefaultTitleandStructure"/>
     <w:qFormat/>
   </w:style>
   <w:style w:type="paragraph" w:styleId="Quote">
     <w:name w:val="Quote"/>
-    <w:basedOn w:val="Normal"/>
-    <w:next w:val="Normal"/>
+    <w:basedOn w:val="BodyText"/>
     <w:uiPriority w:val="29"/>
     <w:qFormat/>
-    <w:pPr>
-      <w:spacing w:before="200" w:after="160"/>
-      <w:ind w:left="864" w:right="864"/>
-      <w:jc w:val="center"/>
+    <w:rsid w:val="009F0E2E"/>
+    <w:pPr>
+      <w:spacing w:before="200" w:after="200"/>
+      <w:ind w:left="360"/>
     </w:pPr>
     <w:rPr>
       <w:i/>
-      <w:iCs/>
-      <w:color w:val="404040" w:themeColor="text1" w:themeTint="BF"/>
     </w:rPr>
   </w:style>
   <w:style w:type="paragraph" w:styleId="BlockText">
@@ -1408,20 +1794,26 @@
     <w:uiPriority w:val="9"/>
     <w:unhideWhenUsed/>
     <w:qFormat/>
-    <w:pPr>
-      <w:spacing w:line="360" w:lineRule="auto"/>
-      <w:jc w:val="left"/>
+    <w:rsid w:val="00F55DAD"/>
+    <w:pPr>
+      <w:shd w:val="clear" w:color="5A771D" w:fill="auto"/>
     </w:pPr>
     <w:rPr>
       <w:i w:val="0"/>
+      <w:color w:val="auto"/>
+      <w:sz w:val="22"/>
     </w:rPr>
   </w:style>
   <w:style w:type="paragraph" w:styleId="FootnoteText">
     <w:name w:val="footnote text"/>
-    <w:basedOn w:val="Normal"/>
+    <w:basedOn w:val="FontFamilyDefaultCaseContentBody"/>
     <w:uiPriority w:val="9"/>
     <w:unhideWhenUsed/>
     <w:qFormat/>
+    <w:rsid w:val="00FE28FD"/>
+    <w:rPr>
+      <w:sz w:val="18"/>
+    </w:rPr>
   </w:style>
   <w:style w:type="table" w:customStyle="1" w:styleId="Table">
     <w:name w:val="Table"/>
@@ -1440,11 +1832,11 @@
   </w:style>
   <w:style w:type="paragraph" w:customStyle="1" w:styleId="DefinitionTerm">
     <w:name w:val="Definition Term"/>
-    <w:basedOn w:val="Normal"/>
+    <w:basedOn w:val="Definition"/>
     <w:next w:val="Definition"/>
-    <w:pPr>
-      <w:keepNext/>
-      <w:keepLines/>
+    <w:rsid w:val="009F0E2E"/>
+    <w:pPr>
+      <w:spacing w:before="320"/>
     </w:pPr>
     <w:rPr>
       <w:b/>
@@ -1452,17 +1844,20 @@
   </w:style>
   <w:style w:type="paragraph" w:customStyle="1" w:styleId="Definition">
     <w:name w:val="Definition"/>
-    <w:basedOn w:val="Normal"/>
+    <w:basedOn w:val="BodyText"/>
+    <w:rsid w:val="009F0E2E"/>
+    <w:pPr>
+      <w:spacing w:after="160"/>
+    </w:pPr>
   </w:style>
   <w:style w:type="paragraph" w:styleId="Caption">
     <w:name w:val="caption"/>
-    <w:basedOn w:val="Normal"/>
+    <w:basedOn w:val="FontFamilyDefaultTitleandStructure"/>
     <w:link w:val="CaptionChar"/>
-    <w:pPr>
-      <w:spacing w:after="120"/>
-    </w:pPr>
+    <w:rsid w:val="009F0E2E"/>
     <w:rPr>
       <w:i/>
+      <w:sz w:val="16"/>
     </w:rPr>
   </w:style>
   <w:style w:type="paragraph" w:customStyle="1" w:styleId="TableCaption">
@@ -1475,10 +1870,18 @@
   <w:style w:type="paragraph" w:customStyle="1" w:styleId="ImageCaption">
     <w:name w:val="Image Caption"/>
     <w:basedOn w:val="Caption"/>
+    <w:rsid w:val="00917519"/>
+    <w:rPr>
+      <w:rFonts w:ascii="Baskerville" w:hAnsi="Baskerville"/>
+    </w:rPr>
   </w:style>
   <w:style w:type="paragraph" w:customStyle="1" w:styleId="Figure">
     <w:name w:val="Figure"/>
-    <w:basedOn w:val="Normal"/>
+    <w:basedOn w:val="CaseBody"/>
+    <w:rsid w:val="00615DDC"/>
+    <w:rPr>
+      <w:i/>
+    </w:rPr>
   </w:style>
   <w:style w:type="paragraph" w:customStyle="1" w:styleId="CaptionedFigure">
     <w:name w:val="Captioned Figure"/>
@@ -1491,188 +1894,183 @@
     <w:name w:val="Caption Char"/>
     <w:basedOn w:val="DefaultParagraphFont"/>
     <w:link w:val="Caption"/>
+    <w:rsid w:val="009F0E2E"/>
+    <w:rPr>
+      <w:rFonts w:ascii="Century Gothic" w:hAnsi="Century Gothic"/>
+      <w:i/>
+      <w:sz w:val="16"/>
+      <w:szCs w:val="24"/>
+    </w:rPr>
   </w:style>
   <w:style w:type="character" w:customStyle="1" w:styleId="VerbatimChar">
     <w:name w:val="Verbatim Char"/>
     <w:basedOn w:val="CaptionChar"/>
-    <w:rPr>
-      <w:rFonts w:ascii="Consolas" w:hAnsi="Consolas"/>
-      <w:sz w:val="22"/>
+    <w:link w:val="SourceCode"/>
+    <w:rsid w:val="009F0E2E"/>
+    <w:rPr>
+      <w:rFonts w:ascii="Courier New" w:hAnsi="Courier New" w:cs="Courier New"/>
+      <w:i w:val="0"/>
+      <w:sz w:val="18"/>
+      <w:szCs w:val="24"/>
+      <w:shd w:val="clear" w:color="auto" w:fill="E0EBFF"/>
     </w:rPr>
   </w:style>
   <w:style w:type="character" w:styleId="FootnoteReference">
     <w:name w:val="footnote reference"/>
     <w:basedOn w:val="CaptionChar"/>
-    <w:rPr>
+    <w:rsid w:val="00D33778"/>
+    <w:rPr>
+      <w:rFonts w:ascii="Century Gothic" w:hAnsi="Century Gothic"/>
+      <w:i/>
+      <w:sz w:val="16"/>
+      <w:szCs w:val="24"/>
+      <w:u w:val="none"/>
       <w:vertAlign w:val="superscript"/>
     </w:rPr>
   </w:style>
   <w:style w:type="character" w:styleId="Hyperlink">
     <w:name w:val="Hyperlink"/>
-    <w:basedOn w:val="CaptionChar"/>
-    <w:rPr>
-      <w:color w:val="365F91" w:themeColor="accent1" w:themeShade="BF"/>
+    <w:uiPriority w:val="99"/>
+    <w:rsid w:val="00A2346D"/>
+    <w:rPr>
+      <w:color w:val="3E71D8"/>
       <w:u w:val="single"/>
     </w:rPr>
   </w:style>
   <w:style w:type="paragraph" w:styleId="TOCHeading">
     <w:name w:val="TOC Heading"/>
-    <w:basedOn w:val="Heading1"/>
+    <w:basedOn w:val="HStruct02Title"/>
     <w:next w:val="BodyText"/>
     <w:uiPriority w:val="39"/>
     <w:unhideWhenUsed/>
     <w:qFormat/>
-    <w:pPr>
-      <w:spacing w:before="480" w:line="276" w:lineRule="auto"/>
-      <w:outlineLvl w:val="9"/>
-    </w:pPr>
-    <w:rPr>
-      <w:b w:val="0"/>
-      <w:bCs/>
-      <w:color w:val="365F91" w:themeColor="accent1" w:themeShade="BF"/>
-      <w:sz w:val="28"/>
-      <w:szCs w:val="28"/>
-    </w:rPr>
+    <w:rsid w:val="00823081"/>
+    <w:pPr>
+      <w:pageBreakBefore/>
+    </w:pPr>
   </w:style>
   <w:style w:type="paragraph" w:styleId="TOC1">
     <w:name w:val="toc 1"/>
-    <w:basedOn w:val="Normal"/>
-    <w:next w:val="Normal"/>
+    <w:basedOn w:val="FontFamilyDefaultTitleandStructure"/>
+    <w:uiPriority w:val="39"/>
+    <w:unhideWhenUsed/>
+    <w:rsid w:val="004B10F3"/>
+    <w:pPr>
+      <w:tabs>
+        <w:tab w:val="right" w:pos="9350"/>
+      </w:tabs>
+      <w:spacing w:before="240"/>
+      <w:ind w:right="720"/>
+    </w:pPr>
+    <w:rPr>
+      <w:b/>
+      <w:bCs/>
+      <w:noProof/>
+      <w:spacing w:val="5"/>
+    </w:rPr>
+  </w:style>
+  <w:style w:type="paragraph" w:styleId="TOC2">
+    <w:name w:val="toc 2"/>
+    <w:basedOn w:val="TOC1"/>
     <w:autoRedefine/>
     <w:uiPriority w:val="39"/>
     <w:unhideWhenUsed/>
-    <w:pPr>
-      <w:spacing w:before="120"/>
-    </w:pPr>
-    <w:rPr>
-      <w:rFonts w:asciiTheme="minorHAnsi" w:hAnsiTheme="minorHAnsi"/>
-      <w:b/>
-      <w:bCs/>
-      <w:sz w:val="24"/>
-      <w:szCs w:val="24"/>
-    </w:rPr>
-  </w:style>
-  <w:style w:type="paragraph" w:styleId="TOC2">
-    <w:name w:val="toc 2"/>
-    <w:basedOn w:val="Normal"/>
-    <w:next w:val="Normal"/>
+    <w:rsid w:val="004B10F3"/>
+    <w:pPr>
+      <w:tabs>
+        <w:tab w:val="right" w:leader="dot" w:pos="9350"/>
+      </w:tabs>
+      <w:spacing w:before="160"/>
+      <w:ind w:left="216"/>
+    </w:pPr>
+    <w:rPr>
+      <w:rFonts w:ascii="Baskerville" w:hAnsi="Baskerville"/>
+      <w:bCs w:val="0"/>
+      <w:spacing w:val="6"/>
+      <w:sz w:val="20"/>
+      <w:szCs w:val="22"/>
+    </w:rPr>
+  </w:style>
+  <w:style w:type="paragraph" w:styleId="TOC3">
+    <w:name w:val="toc 3"/>
+    <w:basedOn w:val="TOC2"/>
     <w:autoRedefine/>
     <w:uiPriority w:val="39"/>
     <w:unhideWhenUsed/>
-    <w:pPr>
-      <w:ind w:left="220"/>
-    </w:pPr>
-    <w:rPr>
-      <w:rFonts w:asciiTheme="minorHAnsi" w:hAnsiTheme="minorHAnsi"/>
-      <w:b/>
-      <w:bCs/>
-      <w:szCs w:val="22"/>
-    </w:rPr>
-  </w:style>
-  <w:style w:type="paragraph" w:styleId="TOC3">
-    <w:name w:val="toc 3"/>
-    <w:basedOn w:val="Normal"/>
-    <w:next w:val="Normal"/>
+    <w:rsid w:val="00567683"/>
+    <w:pPr>
+      <w:ind w:left="440"/>
+    </w:pPr>
+    <w:rPr>
+      <w:b w:val="0"/>
+    </w:rPr>
+  </w:style>
+  <w:style w:type="paragraph" w:styleId="TOC4">
+    <w:name w:val="toc 4"/>
+    <w:basedOn w:val="TOC3"/>
     <w:autoRedefine/>
     <w:uiPriority w:val="39"/>
     <w:unhideWhenUsed/>
-    <w:pPr>
-      <w:ind w:left="440"/>
-    </w:pPr>
-    <w:rPr>
-      <w:rFonts w:asciiTheme="minorHAnsi" w:hAnsiTheme="minorHAnsi"/>
-      <w:szCs w:val="22"/>
-    </w:rPr>
-  </w:style>
-  <w:style w:type="paragraph" w:styleId="TOC4">
-    <w:name w:val="toc 4"/>
-    <w:basedOn w:val="Normal"/>
-    <w:next w:val="Normal"/>
+    <w:rsid w:val="00A20A4E"/>
+    <w:pPr>
+      <w:spacing w:before="80"/>
+      <w:ind w:left="662"/>
+    </w:pPr>
+  </w:style>
+  <w:style w:type="paragraph" w:styleId="TOC5">
+    <w:name w:val="toc 5"/>
+    <w:basedOn w:val="TOC4"/>
     <w:autoRedefine/>
     <w:uiPriority w:val="39"/>
     <w:unhideWhenUsed/>
-    <w:pPr>
-      <w:ind w:left="660"/>
-    </w:pPr>
-    <w:rPr>
-      <w:rFonts w:asciiTheme="minorHAnsi" w:hAnsiTheme="minorHAnsi"/>
-      <w:sz w:val="20"/>
-    </w:rPr>
-  </w:style>
-  <w:style w:type="paragraph" w:styleId="TOC5">
-    <w:name w:val="toc 5"/>
-    <w:basedOn w:val="Normal"/>
-    <w:next w:val="Normal"/>
+    <w:rsid w:val="00567683"/>
+    <w:pPr>
+      <w:ind w:left="880"/>
+    </w:pPr>
+  </w:style>
+  <w:style w:type="paragraph" w:styleId="TOC6">
+    <w:name w:val="toc 6"/>
+    <w:basedOn w:val="TOC5"/>
     <w:autoRedefine/>
     <w:uiPriority w:val="39"/>
     <w:unhideWhenUsed/>
-    <w:pPr>
-      <w:ind w:left="880"/>
-    </w:pPr>
-    <w:rPr>
-      <w:rFonts w:asciiTheme="minorHAnsi" w:hAnsiTheme="minorHAnsi"/>
-      <w:sz w:val="20"/>
-    </w:rPr>
-  </w:style>
-  <w:style w:type="paragraph" w:styleId="TOC6">
-    <w:name w:val="toc 6"/>
-    <w:basedOn w:val="Normal"/>
-    <w:next w:val="Normal"/>
+    <w:rsid w:val="00A20A4E"/>
+    <w:pPr>
+      <w:ind w:left="1100"/>
+    </w:pPr>
+  </w:style>
+  <w:style w:type="paragraph" w:styleId="TOC7">
+    <w:name w:val="toc 7"/>
+    <w:basedOn w:val="TOC6"/>
     <w:autoRedefine/>
     <w:uiPriority w:val="39"/>
     <w:unhideWhenUsed/>
-    <w:pPr>
-      <w:ind w:left="1100"/>
-    </w:pPr>
-    <w:rPr>
-      <w:rFonts w:asciiTheme="minorHAnsi" w:hAnsiTheme="minorHAnsi"/>
-      <w:sz w:val="20"/>
-    </w:rPr>
-  </w:style>
-  <w:style w:type="paragraph" w:styleId="TOC7">
-    <w:name w:val="toc 7"/>
-    <w:basedOn w:val="Normal"/>
-    <w:next w:val="Normal"/>
+    <w:rsid w:val="00A20A4E"/>
+    <w:pPr>
+      <w:ind w:left="1320"/>
+    </w:pPr>
+  </w:style>
+  <w:style w:type="paragraph" w:styleId="TOC8">
+    <w:name w:val="toc 8"/>
+    <w:basedOn w:val="TOC7"/>
     <w:autoRedefine/>
     <w:uiPriority w:val="39"/>
     <w:unhideWhenUsed/>
-    <w:pPr>
-      <w:ind w:left="1320"/>
-    </w:pPr>
-    <w:rPr>
-      <w:rFonts w:asciiTheme="minorHAnsi" w:hAnsiTheme="minorHAnsi"/>
-      <w:sz w:val="20"/>
-    </w:rPr>
-  </w:style>
-  <w:style w:type="paragraph" w:styleId="TOC8">
-    <w:name w:val="toc 8"/>
-    <w:basedOn w:val="Normal"/>
-    <w:next w:val="Normal"/>
+    <w:rsid w:val="00A20A4E"/>
+    <w:pPr>
+      <w:ind w:left="1540"/>
+    </w:pPr>
+  </w:style>
+  <w:style w:type="paragraph" w:styleId="TOC9">
+    <w:name w:val="toc 9"/>
+    <w:basedOn w:val="TOC8"/>
     <w:autoRedefine/>
     <w:uiPriority w:val="39"/>
     <w:unhideWhenUsed/>
-    <w:pPr>
-      <w:ind w:left="1540"/>
-    </w:pPr>
-    <w:rPr>
-      <w:rFonts w:asciiTheme="minorHAnsi" w:hAnsiTheme="minorHAnsi"/>
-      <w:sz w:val="20"/>
-    </w:rPr>
-  </w:style>
-  <w:style w:type="paragraph" w:styleId="TOC9">
-    <w:name w:val="toc 9"/>
-    <w:basedOn w:val="Normal"/>
-    <w:next w:val="Normal"/>
-    <w:autoRedefine/>
-    <w:uiPriority w:val="39"/>
-    <w:unhideWhenUsed/>
+    <w:rsid w:val="00A20A4E"/>
     <w:pPr>
       <w:ind w:left="1760"/>
     </w:pPr>
-    <w:rPr>
-      <w:rFonts w:asciiTheme="minorHAnsi" w:hAnsiTheme="minorHAnsi"/>
-      <w:sz w:val="20"/>
-    </w:rPr>
   </w:style>
   <w:style w:type="character" w:customStyle="1" w:styleId="HeaderChar">
     <w:name w:val="Header Char"/>
@@ -1681,7 +2079,7 @@
   </w:style>
   <w:style w:type="paragraph" w:styleId="Footer">
     <w:name w:val="footer"/>
-    <w:basedOn w:val="Normal"/>
+    <w:basedOn w:val="BodyText"/>
     <w:link w:val="FooterChar"/>
     <w:uiPriority w:val="99"/>
     <w:unhideWhenUsed/>
@@ -1697,18 +2095,27 @@
     <w:basedOn w:val="DefaultParagraphFont"/>
     <w:link w:val="Footer"/>
     <w:uiPriority w:val="99"/>
+    <w:rsid w:val="006C70BD"/>
+    <w:rPr>
+      <w:rFonts w:ascii="Baskerville" w:hAnsi="Baskerville"/>
+      <w:bCs/>
+      <w:iCs/>
+      <w:color w:val="000000" w:themeColor="text1"/>
+      <w:spacing w:val="5"/>
+      <w:szCs w:val="18"/>
+    </w:rPr>
   </w:style>
   <w:style w:type="character" w:customStyle="1" w:styleId="Heading1Char">
     <w:name w:val="Heading 1 Char"/>
     <w:basedOn w:val="DefaultParagraphFont"/>
     <w:link w:val="Heading1"/>
     <w:uiPriority w:val="9"/>
-    <w:rPr>
-      <w:rFonts w:eastAsiaTheme="majorEastAsia" w:cstheme="majorBidi"/>
+    <w:rsid w:val="009F0E2E"/>
+    <w:rPr>
+      <w:rFonts w:ascii="Century Gothic" w:hAnsi="Century Gothic"/>
       <w:b/>
-      <w:color w:val="0D0D0D" w:themeColor="text1" w:themeTint="F2"/>
-      <w:sz w:val="32"/>
-      <w:szCs w:val="32"/>
+      <w:sz w:val="34"/>
+      <w:szCs w:val="24"/>
     </w:rPr>
   </w:style>
   <w:style w:type="character" w:customStyle="1" w:styleId="Heading2Char">
@@ -1716,12 +2123,12 @@
     <w:basedOn w:val="DefaultParagraphFont"/>
     <w:link w:val="Heading2"/>
     <w:uiPriority w:val="9"/>
-    <w:rPr>
-      <w:rFonts w:eastAsiaTheme="majorEastAsia" w:cstheme="majorBidi"/>
+    <w:rsid w:val="00934A7E"/>
+    <w:rPr>
+      <w:rFonts w:ascii="Arial" w:hAnsi="Arial"/>
       <w:b/>
-      <w:color w:val="000000" w:themeColor="text1"/>
-      <w:sz w:val="26"/>
-      <w:szCs w:val="26"/>
+      <w:sz w:val="28"/>
+      <w:szCs w:val="24"/>
     </w:rPr>
   </w:style>
   <w:style w:type="character" w:customStyle="1" w:styleId="Heading3Char">
@@ -1729,11 +2136,11 @@
     <w:basedOn w:val="DefaultParagraphFont"/>
     <w:link w:val="Heading3"/>
     <w:uiPriority w:val="9"/>
-    <w:rPr>
-      <w:rFonts w:eastAsiaTheme="majorEastAsia" w:cstheme="majorBidi"/>
+    <w:rsid w:val="00934A7E"/>
+    <w:rPr>
+      <w:rFonts w:ascii="Arial" w:hAnsi="Arial"/>
       <w:b/>
-      <w:color w:val="000000" w:themeColor="text1"/>
-      <w:sz w:val="24"/>
+      <w:sz w:val="22"/>
       <w:szCs w:val="24"/>
     </w:rPr>
   </w:style>
@@ -1742,12 +2149,13 @@
     <w:basedOn w:val="DefaultParagraphFont"/>
     <w:link w:val="Heading4"/>
     <w:uiPriority w:val="9"/>
-    <w:rPr>
-      <w:rFonts w:eastAsiaTheme="majorEastAsia" w:cstheme="majorBidi"/>
+    <w:rsid w:val="00046FE6"/>
+    <w:rPr>
+      <w:rFonts w:ascii="Arial" w:hAnsi="Arial"/>
       <w:b/>
-      <w:iCs/>
-      <w:color w:val="000000" w:themeColor="text1"/>
-      <w:sz w:val="22"/>
+      <w:sz w:val="18"/>
+      <w:szCs w:val="24"/>
+      <w:u w:val="single"/>
     </w:rPr>
   </w:style>
   <w:style w:type="character" w:customStyle="1" w:styleId="Heading5Char">
@@ -1755,11 +2163,12 @@
     <w:basedOn w:val="DefaultParagraphFont"/>
     <w:link w:val="Heading5"/>
     <w:uiPriority w:val="9"/>
-    <w:rPr>
-      <w:rFonts w:eastAsiaTheme="majorEastAsia" w:cstheme="majorBidi"/>
-      <w:b/>
-      <w:color w:val="000000" w:themeColor="text1"/>
-      <w:sz w:val="22"/>
+    <w:rsid w:val="00934A7E"/>
+    <w:rPr>
+      <w:rFonts w:ascii="Arial" w:hAnsi="Arial"/>
+      <w:sz w:val="18"/>
+      <w:szCs w:val="24"/>
+      <w:u w:val="single"/>
     </w:rPr>
   </w:style>
   <w:style w:type="character" w:customStyle="1" w:styleId="Heading6Char">
@@ -1767,11 +2176,12 @@
     <w:basedOn w:val="DefaultParagraphFont"/>
     <w:link w:val="Heading6"/>
     <w:uiPriority w:val="9"/>
-    <w:rPr>
-      <w:rFonts w:eastAsiaTheme="majorEastAsia" w:cstheme="majorBidi"/>
-      <w:b/>
-      <w:color w:val="000000" w:themeColor="text1"/>
-      <w:sz w:val="22"/>
+    <w:rsid w:val="00934A7E"/>
+    <w:rPr>
+      <w:rFonts w:ascii="Arial" w:hAnsi="Arial"/>
+      <w:i/>
+      <w:sz w:val="18"/>
+      <w:szCs w:val="24"/>
     </w:rPr>
   </w:style>
   <w:style w:type="character" w:customStyle="1" w:styleId="Heading7Char">
@@ -1779,140 +2189,182 @@
     <w:basedOn w:val="DefaultParagraphFont"/>
     <w:link w:val="Heading7"/>
     <w:uiPriority w:val="9"/>
-    <w:rPr>
-      <w:rFonts w:asciiTheme="majorHAnsi" w:eastAsiaTheme="majorEastAsia" w:hAnsiTheme="majorHAnsi" w:cstheme="majorBidi"/>
+    <w:rsid w:val="00D33778"/>
+    <w:rPr>
+      <w:rFonts w:ascii="Baskerville" w:hAnsi="Baskerville" w:cstheme="majorBidi"/>
+      <w:bCs/>
       <w:i/>
-      <w:iCs/>
-      <w:color w:val="243F60" w:themeColor="accent1" w:themeShade="7F"/>
-      <w:sz w:val="22"/>
+      <w:color w:val="000000" w:themeColor="text1"/>
+      <w:sz w:val="18"/>
+      <w:szCs w:val="16"/>
     </w:rPr>
   </w:style>
   <w:style w:type="paragraph" w:customStyle="1" w:styleId="CasebookTitle">
     <w:name w:val="Casebook Title"/>
-    <w:basedOn w:val="Normal"/>
-    <w:autoRedefine/>
-    <w:qFormat/>
+    <w:basedOn w:val="HStruct01Title"/>
+    <w:next w:val="CasebookSubtitle"/>
+    <w:qFormat/>
+    <w:rsid w:val="00823081"/>
+    <w:pPr>
+      <w:pageBreakBefore/>
+      <w:spacing w:before="2880"/>
+      <w:jc w:val="right"/>
+    </w:pPr>
+  </w:style>
+  <w:style w:type="paragraph" w:customStyle="1" w:styleId="CasebookSubtitle">
+    <w:name w:val="Casebook Subtitle"/>
+    <w:basedOn w:val="HStruct01Subtitle"/>
+    <w:qFormat/>
+    <w:rsid w:val="00E648E2"/>
+    <w:pPr>
+      <w:spacing w:before="480" w:after="0"/>
+      <w:ind w:left="2880"/>
+    </w:pPr>
+  </w:style>
+  <w:style w:type="paragraph" w:customStyle="1" w:styleId="SectionNumber">
+    <w:name w:val="Section Number"/>
+    <w:basedOn w:val="SectionTitle"/>
+    <w:qFormat/>
+    <w:rsid w:val="00264412"/>
     <w:pPr>
       <w:keepNext/>
       <w:keepLines/>
-      <w:spacing w:line="360" w:lineRule="auto"/>
-      <w:jc w:val="center"/>
-    </w:pPr>
-    <w:rPr>
-      <w:sz w:val="66"/>
-    </w:rPr>
-  </w:style>
-  <w:style w:type="paragraph" w:customStyle="1" w:styleId="CasebookSubtitle">
-    <w:name w:val="Casebook Subtitle"/>
-    <w:basedOn w:val="CasebookTitle"/>
+      <w:framePr w:w="1440" w:wrap="notBeside" w:xAlign="right"/>
+      <w:jc w:val="right"/>
+    </w:pPr>
+    <w:rPr>
+      <w:color w:val="D96955"/>
+    </w:rPr>
+  </w:style>
+  <w:style w:type="paragraph" w:customStyle="1" w:styleId="ResourceNumber">
+    <w:name w:val="Resource Number"/>
+    <w:basedOn w:val="ResourceTitle"/>
     <w:autoRedefine/>
     <w:qFormat/>
-    <w:rPr>
-      <w:sz w:val="40"/>
-    </w:rPr>
-  </w:style>
-  <w:style w:type="paragraph" w:customStyle="1" w:styleId="SectionNumber">
-    <w:name w:val="Section Number"/>
-    <w:basedOn w:val="Normal"/>
-    <w:qFormat/>
+    <w:rsid w:val="00264412"/>
     <w:pPr>
       <w:keepNext/>
       <w:keepLines/>
-      <w:spacing w:before="240"/>
-    </w:pPr>
-    <w:rPr>
-      <w:b/>
-      <w:color w:val="404040" w:themeColor="text1" w:themeTint="BF"/>
+      <w:framePr w:w="1440" w:wrap="notBeside" w:xAlign="right"/>
+      <w:adjustRightInd w:val="0"/>
+      <w:snapToGrid w:val="0"/>
+      <w:jc w:val="right"/>
+    </w:pPr>
+    <w:rPr>
+      <w:color w:val="D96955"/>
     </w:rPr>
   </w:style>
   <w:style w:type="paragraph" w:customStyle="1" w:styleId="SectionTitle">
     <w:name w:val="Section Title"/>
-    <w:basedOn w:val="Normal"/>
-    <w:qFormat/>
+    <w:basedOn w:val="HStruct03Title"/>
+    <w:qFormat/>
+    <w:rsid w:val="00264412"/>
+    <w:pPr>
+      <w:framePr w:w="5760" w:wrap="notBeside" w:vAnchor="text" w:hAnchor="text" w:y="1"/>
+      <w:spacing w:before="480" w:after="240" w:line="204" w:lineRule="auto"/>
+    </w:pPr>
+  </w:style>
+  <w:style w:type="paragraph" w:customStyle="1" w:styleId="SectionSubtitle">
+    <w:name w:val="Section Subtitle"/>
+    <w:basedOn w:val="HStruct04Subtitle"/>
+    <w:autoRedefine/>
+    <w:qFormat/>
+    <w:rsid w:val="00F93A9B"/>
+  </w:style>
+  <w:style w:type="paragraph" w:customStyle="1" w:styleId="SectionHeadnote">
+    <w:name w:val="Section Headnote"/>
+    <w:basedOn w:val="HierarchyLevel3-4-5HeaderText"/>
+    <w:qFormat/>
+    <w:rsid w:val="00640164"/>
+    <w:pPr>
+      <w:spacing w:after="480"/>
+    </w:pPr>
+  </w:style>
+  <w:style w:type="paragraph" w:customStyle="1" w:styleId="ResourceNumber">
+    <w:name w:val="Resource Number"/>
+    <w:basedOn w:val="ResourceTitle"/>
+    <w:autoRedefine/>
+    <w:qFormat/>
+    <w:rsid w:val="00264412"/>
     <w:pPr>
       <w:keepNext/>
       <w:keepLines/>
-    </w:pPr>
-    <w:rPr>
-      <w:sz w:val="42"/>
-    </w:rPr>
-  </w:style>
-  <w:style w:type="paragraph" w:customStyle="1" w:styleId="SectionSubtitle">
-    <w:name w:val="Section Subtitle"/>
-    <w:basedOn w:val="SectionTitle"/>
-    <w:autoRedefine/>
-    <w:qFormat/>
-    <w:pPr>
-      <w:spacing w:line="360" w:lineRule="auto"/>
-    </w:pPr>
-    <w:rPr>
-      <w:sz w:val="32"/>
-    </w:rPr>
-  </w:style>
-  <w:style w:type="paragraph" w:customStyle="1" w:styleId="SectionHeadnote">
-    <w:name w:val="Section Headnote"/>
-    <w:basedOn w:val="CaseText"/>
-    <w:qFormat/>
-  </w:style>
-  <w:style w:type="paragraph" w:customStyle="1" w:styleId="ResourceNumber">
-    <w:name w:val="Resource Number"/>
-    <w:basedOn w:val="SectionNumber"/>
-    <w:next w:val="Normal"/>
-    <w:qFormat/>
+      <w:framePr w:w="1440" w:wrap="notBeside" w:xAlign="right"/>
+      <w:adjustRightInd w:val="0"/>
+      <w:snapToGrid w:val="0"/>
+      <w:jc w:val="right"/>
+    </w:pPr>
+    <w:rPr>
+      <w:bCs w:val="0"/>
+      <w:color w:val="D96955"/>
+    </w:rPr>
   </w:style>
   <w:style w:type="paragraph" w:customStyle="1" w:styleId="ResourceTitle">
     <w:name w:val="Resource Title"/>
-    <w:basedOn w:val="SectionTitle"/>
-    <w:qFormat/>
+    <w:basedOn w:val="HStruct05Title"/>
+    <w:qFormat/>
+    <w:rsid w:val="00D71922"/>
+    <w:pPr>
+      <w:framePr w:w="5760" w:wrap="notBeside" w:vAnchor="text" w:hAnchor="text" w:y="1"/>
+      <w:spacing w:before="480"/>
+    </w:pPr>
   </w:style>
   <w:style w:type="paragraph" w:customStyle="1" w:styleId="ResourceSubtitle">
     <w:name w:val="Resource Subtitle"/>
-    <w:basedOn w:val="SectionSubtitle"/>
-    <w:qFormat/>
+    <w:basedOn w:val="HStruct05Subtitle"/>
+    <w:autoRedefine/>
+    <w:qFormat/>
+    <w:rsid w:val="00F93A9B"/>
   </w:style>
   <w:style w:type="paragraph" w:customStyle="1" w:styleId="ResourceHeadnote">
     <w:name w:val="Resource Headnote"/>
     <w:basedOn w:val="SectionHeadnote"/>
     <w:qFormat/>
-  </w:style>
-  <w:style w:type="character" w:customStyle="1" w:styleId="ResourceLink">
-    <w:name w:val="Resource Link"/>
-    <w:basedOn w:val="DefaultParagraphFont"/>
-    <w:uiPriority w:val="1"/>
-    <w:qFormat/>
-    <w:rPr>
-      <w:color w:val="0070C0"/>
-      <w:u w:val="single"/>
-    </w:rPr>
+    <w:rsid w:val="00203DB1"/>
+  </w:style>
+  <w:style w:type="paragraph" w:customStyle="1" w:styleId="AcknowledgementsTitle">
+    <w:name w:val="Acknowledgements Title"/>
+    <w:basedOn w:val="HStruct02Title"/>
+    <w:qFormat/>
+    <w:rsid w:val="00F97F67"/>
+    <w:pPr>
+      <w:pageBreakBefore/>
+    </w:pPr>
   </w:style>
   <w:style w:type="paragraph" w:customStyle="1" w:styleId="CaseHeader">
     <w:name w:val="Case Header"/>
-    <w:basedOn w:val="ResourceTitle"/>
-    <w:qFormat/>
-    <w:pPr>
+    <w:basedOn w:val="Heading3"/>
+    <w:qFormat/>
+    <w:rsid w:val="000E7167"/>
+    <w:pPr>
+      <w:keepNext/>
+      <w:keepLines/>
+      <w:suppressAutoHyphens/>
+      <w:contextualSpacing/>
       <w:jc w:val="center"/>
     </w:pPr>
     <w:rPr>
-      <w:b/>
-      <w:sz w:val="28"/>
+      <w:rFonts w:ascii="Baskerville" w:hAnsi="Baskerville"/>
     </w:rPr>
   </w:style>
   <w:style w:type="paragraph" w:customStyle="1" w:styleId="CaseText">
     <w:name w:val="Case Text"/>
-    <w:basedOn w:val="Normal"/>
-    <w:qFormat/>
-    <w:pPr>
-      <w:spacing w:before="120" w:after="120" w:line="360" w:lineRule="auto"/>
-    </w:pPr>
+    <w:basedOn w:val="BodyText"/>
+    <w:qFormat/>
+    <w:rsid w:val="00C54C63"/>
   </w:style>
   <w:style w:type="character" w:customStyle="1" w:styleId="Elision">
     <w:name w:val="Elision"/>
     <w:basedOn w:val="DefaultParagraphFont"/>
     <w:uiPriority w:val="1"/>
     <w:qFormat/>
-    <w:rPr>
+    <w:rsid w:val="00DF5C46"/>
+    <w:rPr>
+      <w:rFonts w:ascii="Century Gothic" w:hAnsi="Century Gothic"/>
+      <w:b w:val="1"/>
       <w:i w:val="0"/>
-      <w:color w:val="365F91" w:themeColor="accent1" w:themeShade="BF"/>
+      <w:color w:val="5A771D"/>
+      <w:sz w:val="22"/>
     </w:rPr>
   </w:style>
   <w:style w:type="character" w:customStyle="1" w:styleId="ReplacementText">
@@ -1920,48 +2372,64 @@
     <w:basedOn w:val="Elision"/>
     <w:uiPriority w:val="1"/>
     <w:qFormat/>
-    <w:rPr>
-      <w:i w:val="0"/>
-      <w:color w:val="365F91" w:themeColor="accent1" w:themeShade="BF"/>
+    <w:rsid w:val="00852C70"/>
+    <w:rPr>
+      <w:rFonts w:ascii="Century Gothic" w:hAnsi="Century Gothic"/>
+      <w:b w:val="0"/>
+      <w:i/>
+      <w:color w:val="5A771D"/>
+      <w:sz w:val="20"/>
       <w:u w:val="dotted"/>
     </w:rPr>
   </w:style>
   <w:style w:type="character" w:customStyle="1" w:styleId="HighlightedText">
     <w:name w:val="Highlighted Text"/>
-    <w:basedOn w:val="DefaultParagraphFont"/>
     <w:uiPriority w:val="1"/>
     <w:qFormat/>
-    <w:rPr>
-      <w:shd w:val="clear" w:color="000000" w:fill="FFFF00"/>
-    </w:rPr>
-  </w:style>
-  <w:style w:type="character" w:customStyle="1" w:styleId="CreditTitle">
-    <w:name w:val="Credit Title"/>
-    <w:basedOn w:val="DefaultParagraphFont"/>
-    <w:uiPriority w:val="1"/>
-    <w:qFormat/>
-    <w:rsid w:val="00AB542C"/>
-    <w:rPr>
-      <w:sz w:val="28"/>
+    <w:rsid w:val="003B2A1A"/>
+    <w:rPr>
+      <w:bdr w:val="none" w:sz="0" w:space="0" w:color="auto"/>
+      <w:shd w:val="clear" w:color="000000" w:fill="EAFFBD"/>
+    </w:rPr>
+  </w:style>
+  <w:style w:type="paragraph" w:customStyle="1" w:styleId="AcknowledgementsSubtitle">
+    <w:name w:val="Acknowledgements Subtitle"/>
+    <w:basedOn w:val="HStruct05Subtitle"/>
+    <w:next w:val="Credits"/>
+    <w:qFormat/>
+    <w:rsid w:val="00045148"/>
+    <w:pPr>
+      <w:spacing w:after="480"/>
+    </w:pPr>
+    <w:rPr>
+      <w:sz w:val="36"/>
     </w:rPr>
   </w:style>
   <w:style w:type="character" w:customStyle="1" w:styleId="BodyTextChar">
     <w:name w:val="Body Text Char"/>
     <w:basedOn w:val="DefaultParagraphFont"/>
     <w:link w:val="BodyText"/>
-    <w:rsid w:val="00AB542C"/>
-    <w:rPr>
-      <w:sz w:val="22"/>
-    </w:rPr>
-  </w:style>
-  <w:style w:type="character" w:customStyle="1" w:styleId="CreditAuthors">
+    <w:rsid w:val="008B3BDA"/>
+    <w:rPr>
+      <w:rFonts w:ascii="Baskerville" w:hAnsi="Baskerville"/>
+      <w:bCs/>
+      <w:iCs/>
+      <w:color w:val="000000" w:themeColor="text1"/>
+      <w:spacing w:val="5"/>
+      <w:szCs w:val="18"/>
+    </w:rPr>
+  </w:style>
+  <w:style w:type="paragraph" w:customStyle="1" w:styleId="CreditAuthors">
     <w:name w:val="Credit Authors"/>
-    <w:basedOn w:val="DefaultParagraphFont"/>
-    <w:uiPriority w:val="1"/>
-    <w:qFormat/>
-    <w:rsid w:val="00AB542C"/>
-    <w:rPr>
-      <w:i/>
+    <w:basedOn w:val="HStruct05Subtitle"/>
+    <w:qFormat/>
+    <w:rsid w:val="00045148"/>
+    <w:rPr>
+      <w:b/>
+      <w:color w:val="262626" w:themeColor="text1" w:themeTint="D9"/>
+      <w:spacing w:val="4"/>
+      <w:kern w:val="0"/>
+      <w:sz w:val="20"/>
     </w:rPr>
   </w:style>
   <w:style w:type="paragraph" w:customStyle="1" w:styleId="ImageCenteredLarge">
@@ -2003,6 +2471,765 @@
     <w:pPr>
       <w:framePr w:wrap="around" w:vAnchor="text" w:hAnchor="text" w:xAlign="center" w:y="1"/>
     </w:pPr>
+  </w:style>
+  <w:style w:type="paragraph" w:customStyle="1" w:styleId="CaseBody">
+    <w:name w:val="Case Body"/>
+    <w:basedOn w:val="BodyText"/>
+    <w:qFormat/>
+    <w:rsid w:val="00F5737E"/>
+    <w:rPr>
+      <w:sz w:val="22"/>
+    </w:rPr>
+  </w:style>
+  <w:style w:type="paragraph" w:customStyle="1" w:styleId="CasebookHeadnoteTitle">
+    <w:name w:val="Casebook Headnote Title"/>
+    <w:basedOn w:val="HStruct02Title"/>
+    <w:qFormat/>
+    <w:rsid w:val="00F97F67"/>
+    <w:pPr>
+      <w:pageBreakBefore/>
+    </w:pPr>
+  </w:style>
+  <w:style w:type="paragraph" w:customStyle="1" w:styleId="CasebookHeadnote">
+    <w:name w:val="Casebook Headnote"/>
+    <w:basedOn w:val="HierarchyLevel3-4-5HeaderText"/>
+    <w:qFormat/>
+    <w:rsid w:val="004778A9"/>
+  </w:style>
+  <w:style w:type="paragraph" w:customStyle="1" w:styleId="CasebookBlurb">
+    <w:name w:val="Casebook Blurb"/>
+    <w:basedOn w:val="HierarchyLevel1-2HeaderText"/>
+    <w:qFormat/>
+    <w:rsid w:val="004778A9"/>
+    <w:pPr>
+      <w:spacing w:before="2540" w:after="0"/>
+      <w:ind w:left="2880"/>
+    </w:pPr>
+  </w:style>
+  <w:style w:type="paragraph" w:customStyle="1" w:styleId="Credits">
+    <w:name w:val="Credits"/>
+    <w:basedOn w:val="BodyText"/>
+    <w:qFormat/>
+  </w:style>
+  <w:style w:type="paragraph" w:customStyle="1" w:styleId="ResourceLink">
+    <w:name w:val="Resource Link"/>
+    <w:basedOn w:val="ResourceSubtitle"/>
+    <w:qFormat/>
+    <w:rsid w:val="00665487"/>
+    <w:pPr>
+      <w:spacing w:line="240" w:lineRule="auto"/>
+    </w:pPr>
+    <w:rPr>
+      <w:b/>
+      <w:color w:val="3E71D8"/>
+      <w:spacing w:val="10"/>
+      <w:sz w:val="24"/>
+    </w:rPr>
+  </w:style>
+  <w:style w:type="character" w:customStyle="1" w:styleId="CaseFootnoteReference">
+    <w:name w:val="Case Footnote Reference"/>
+    <w:basedOn w:val="BodyTextChar"/>
+    <w:rPr>
+      <w:rFonts w:ascii="Baskerville" w:hAnsi="Baskerville"/>
+      <w:bCs/>
+      <w:iCs/>
+      <w:color w:val="000000" w:themeColor="text1"/>
+      <w:spacing w:val="5"/>
+      <w:sz w:val="18"/>
+      <w:szCs w:val="18"/>
+    </w:rPr>
+  </w:style>
+  <w:style w:type="paragraph" w:customStyle="1" w:styleId="SourceCode">
+    <w:name w:val="Source Code"/>
+    <w:basedOn w:val="FontFamilyDefaultSourceCode"/>
+    <w:link w:val="VerbatimChar"/>
+    <w:qFormat/>
+    <w:rsid w:val="00FC5961"/>
+    <w:pPr>
+      <w:pBdr>
+        <w:top w:val="single" w:sz="48" w:space="6" w:color="E0EBFF"/>
+        <w:left w:val="single" w:sz="48" w:space="0" w:color="E0EBFF"/>
+        <w:bottom w:val="single" w:sz="48" w:space="6" w:color="E0EBFF"/>
+      </w:pBdr>
+      <w:shd w:val="clear" w:color="auto" w:fill="E0EBFF"/>
+      <w:ind w:left="360"/>
+    </w:pPr>
+    <w:rPr>
+      <w:sz w:val="18"/>
+    </w:rPr>
+  </w:style>
+  <w:style w:type="paragraph" w:customStyle="1" w:styleId="ChapterNumber">
+    <w:name w:val="Chapter Number"/>
+    <w:basedOn w:val="ChapterTitle"/>
+    <w:qFormat/>
+    <w:rsid w:val="00CD4D40"/>
+    <w:pPr>
+      <w:pageBreakBefore/>
+      <w:framePr w:w="1440" w:wrap="notBeside" w:hAnchor="text" w:xAlign="right"/>
+      <w:jc w:val="right"/>
+    </w:pPr>
+    <w:rPr>
+      <w:color w:val="D96955"/>
+    </w:rPr>
+  </w:style>
+  <w:style w:type="paragraph" w:customStyle="1" w:styleId="ChapterHeadnote">
+    <w:name w:val="Chapter Headnote"/>
+    <w:basedOn w:val="HierarchyLevel3-4-5HeaderText"/>
+    <w:qFormat/>
+    <w:rsid w:val="00076D8C"/>
+  </w:style>
+  <w:style w:type="paragraph" w:styleId="Header">
+    <w:name w:val="header"/>
+    <w:basedOn w:val="HStruct01Subtitle"/>
+    <w:link w:val="HeaderChar1"/>
+    <w:uiPriority w:val="99"/>
+    <w:unhideWhenUsed/>
+    <w:rsid w:val="003873A0"/>
+    <w:pPr>
+      <w:tabs>
+        <w:tab w:val="right" w:pos="5040"/>
+      </w:tabs>
+      <w:jc w:val="center"/>
+    </w:pPr>
+    <w:rPr>
+      <w:color w:val="auto"/>
+      <w:spacing w:val="3"/>
+      <w:kern w:val="0"/>
+      <w:sz w:val="20"/>
+    </w:rPr>
+  </w:style>
+  <w:style w:type="character" w:customStyle="1" w:styleId="HeaderChar1">
+    <w:name w:val="Header Char1"/>
+    <w:basedOn w:val="DefaultParagraphFont"/>
+    <w:link w:val="Header"/>
+    <w:uiPriority w:val="99"/>
+    <w:rsid w:val="003873A0"/>
+    <w:rPr>
+      <w:rFonts w:ascii="Century Gothic" w:hAnsi="Century Gothic" w:cs="Arial (Headings CS)"/>
+      <w:spacing w:val="3"/>
+      <w:szCs w:val="60"/>
+    </w:rPr>
+  </w:style>
+  <w:style w:type="character" w:styleId="UnresolvedMention">
+    <w:name w:val="Unresolved Mention"/>
+    <w:basedOn w:val="DefaultParagraphFont"/>
+    <w:uiPriority w:val="99"/>
+    <w:semiHidden/>
+    <w:unhideWhenUsed/>
+    <w:rsid w:val="00633A87"/>
+    <w:rPr>
+      <w:color w:val="605E5C"/>
+      <w:shd w:val="clear" w:color="auto" w:fill="E1DFDD"/>
+    </w:rPr>
+  </w:style>
+  <w:style w:type="character" w:styleId="FollowedHyperlink">
+    <w:name w:val="FollowedHyperlink"/>
+    <w:basedOn w:val="DefaultParagraphFont"/>
+    <w:semiHidden/>
+    <w:unhideWhenUsed/>
+    <w:rsid w:val="00633A87"/>
+    <w:rPr>
+      <w:color w:val="800080" w:themeColor="followedHyperlink"/>
+      <w:u w:val="single"/>
+    </w:rPr>
+  </w:style>
+  <w:style w:type="paragraph" w:customStyle="1" w:styleId="CreditTitle">
+    <w:name w:val="Credit Title"/>
+    <w:basedOn w:val="CreditAuthors"/>
+    <w:qFormat/>
+    <w:rsid w:val="00045148"/>
+    <w:rPr>
+      <w:b w:val="0"/>
+      <w:caps/>
+      <w:color w:val="000000" w:themeColor="text1"/>
+      <w:sz w:val="24"/>
+      <w:u w:val="single"/>
+    </w:rPr>
+  </w:style>
+  <w:style w:type="paragraph" w:customStyle="1" w:styleId="AboutPageTitle">
+    <w:name w:val="About Page Title"/>
+    <w:basedOn w:val="HStruct04Title"/>
+    <w:qFormat/>
+    <w:rsid w:val="00211E78"/>
+    <w:pPr>
+      <w:color w:val="5A771D"/>
+      <w:pageBreakBefore/>
+      <w:spacing w:before="1920"/>
+      <w:ind w:left="1440"/>
+    </w:pPr>
+  </w:style>
+  <w:style w:type="character" w:customStyle="1" w:styleId="AboutPageLink">
+    <w:name w:val="About Page Link"/>
+    <w:basedOn w:val="DefaultParagraphFont"/>
+    <w:uiPriority w:val="1"/>
+    <w:qFormat/>
+    <w:rsid w:val="00C32332"/>
+    <w:rPr>
+      <w:color w:val="5A771D"/>
+      <w:sz w:val="20"/>
+      <w:szCs w:val="20"/>
+      <w:u w:val="single"/>
+    </w:rPr>
+  </w:style>
+  <w:style w:type="paragraph" w:customStyle="1" w:styleId="AboutPageInstructions">
+    <w:name w:val="About Page Instructions"/>
+    <w:basedOn w:val="HierarchyLevel3-4-5HeaderText"/>
+    <w:qFormat/>
+    <w:rsid w:val="004118BE"/>
+    <w:pPr>
+      <w:spacing w:before="240" w:after="240" w:line="300" w:lineRule="auto"/>
+      <w:ind w:left="1440"/>
+    </w:pPr>
+  </w:style>
+  <w:style w:type="table" w:styleId="TableGrid">
+    <w:name w:val="Table Grid"/>
+    <w:basedOn w:val="TableNormal"/>
+    <w:rsid w:val="001E701A"/>
+    <w:tblPr>
+      <w:tblBorders>
+        <w:top w:val="single" w:sz="4" w:space="0" w:color="auto"/>
+        <w:left w:val="single" w:sz="4" w:space="0" w:color="auto"/>
+        <w:bottom w:val="single" w:sz="4" w:space="0" w:color="auto"/>
+        <w:right w:val="single" w:sz="4" w:space="0" w:color="auto"/>
+        <w:insideH w:val="single" w:sz="4" w:space="0" w:color="auto"/>
+        <w:insideV w:val="single" w:sz="4" w:space="0" w:color="auto"/>
+      </w:tblBorders>
+    </w:tblPr>
+  </w:style>
+  <w:style w:type="paragraph" w:customStyle="1" w:styleId="InstructionsListHeaders">
+    <w:name w:val="Instructions List Headers"/>
+    <w:basedOn w:val="Compact"/>
+    <w:qFormat/>
+    <w:rsid w:val="00564663"/>
+    <w:pPr>
+      <w:spacing w:before="0" w:after="120"/>
+    </w:pPr>
+    <w:rPr>
+      <w:rFonts w:ascii="Century Gothic" w:hAnsi="Century Gothic"/>
+      <w:b/>
+      <w:bCs w:val="0"/>
+      <w:color w:val="5A771D"/>
+    </w:rPr>
+  </w:style>
+  <w:style w:type="numbering" w:customStyle="1" w:styleId="CurrentList1">
+    <w:name w:val="Current List1"/>
+    <w:uiPriority w:val="99"/>
+    <w:rsid w:val="001E701A"/>
+    <w:pPr>
+      <w:numPr>
+        <w:numId w:val="20"/>
+      </w:numPr>
+    </w:pPr>
+  </w:style>
+  <w:style w:type="paragraph" w:customStyle="1" w:styleId="InstructionsHeadline">
+    <w:name w:val="Instructions Headline"/>
+    <w:autoRedefine/>
+    <w:qFormat/>
+    <w:rsid w:val="00564663"/>
+    <w:pPr>
+      <w:ind w:left="1440"/>
+    </w:pPr>
+    <w:rPr>
+      <w:rFonts w:ascii="Century Gothic" w:hAnsi="Century Gothic" w:cstheme="majorBidi"/>
+      <w:color w:val="D96955"/>
+      <w:sz w:val="40"/>
+      <w:szCs w:val="52"/>
+    </w:rPr>
+  </w:style>
+  <w:style w:type="numbering" w:customStyle="1" w:styleId="CurrentList2">
+    <w:name w:val="Current List2"/>
+    <w:uiPriority w:val="99"/>
+    <w:rsid w:val="00564663"/>
+    <w:pPr>
+      <w:numPr>
+        <w:numId w:val="21"/>
+      </w:numPr>
+    </w:pPr>
+  </w:style>
+  <w:style w:type="paragraph" w:customStyle="1" w:styleId="Subheading1">
+    <w:name w:val="Subheading 1"/>
+    <w:basedOn w:val="Heading1"/>
+    <w:next w:val="BodyText"/>
+    <w:qFormat/>
+    <w:rsid w:val="00C84B02"/>
+    <w:pPr>
+      <w:spacing w:before="0"/>
+    </w:pPr>
+    <w:rPr>
+      <w:b w:val="0"/>
+      <w:i/>
+      <w:color w:val="5A771D"/>
+    </w:rPr>
+  </w:style>
+  <w:style w:type="paragraph" w:customStyle="1" w:styleId="Subheading2">
+    <w:name w:val="Subheading 2"/>
+    <w:basedOn w:val="Heading2"/>
+    <w:next w:val="BodyText"/>
+    <w:qFormat/>
+    <w:rsid w:val="00C84B02"/>
+    <w:pPr>
+      <w:spacing w:before="0"/>
+    </w:pPr>
+    <w:rPr>
+      <w:b w:val="0"/>
+      <w:i/>
+      <w:color w:val="5A771D"/>
+    </w:rPr>
+  </w:style>
+  <w:style w:type="paragraph" w:customStyle="1" w:styleId="Subheading3">
+    <w:name w:val="Subheading 3"/>
+    <w:basedOn w:val="Heading3"/>
+    <w:next w:val="BodyText"/>
+    <w:qFormat/>
+    <w:rsid w:val="00C84B02"/>
+    <w:pPr>
+      <w:spacing w:before="0"/>
+    </w:pPr>
+    <w:rPr>
+      <w:b w:val="0"/>
+      <w:i/>
+      <w:color w:val="5A771D"/>
+    </w:rPr>
+  </w:style>
+  <w:style w:type="paragraph" w:customStyle="1" w:styleId="Subheading4">
+    <w:name w:val="Subheading 4"/>
+    <w:basedOn w:val="Heading4"/>
+    <w:next w:val="BodyText"/>
+    <w:qFormat/>
+    <w:rsid w:val="00C84B02"/>
+    <w:pPr>
+      <w:spacing w:before="0"/>
+    </w:pPr>
+    <w:rPr>
+      <w:b w:val="0"/>
+      <w:i/>
+      <w:color w:val="5A771D"/>
+      <w:u w:val="none"/>
+    </w:rPr>
+  </w:style>
+  <w:style w:type="paragraph" w:customStyle="1" w:styleId="Subheading5">
+    <w:name w:val="Subheading 5"/>
+    <w:basedOn w:val="Heading5"/>
+    <w:next w:val="BodyText"/>
+    <w:qFormat/>
+    <w:rsid w:val="00C84B02"/>
+    <w:pPr>
+      <w:spacing w:before="0"/>
+    </w:pPr>
+    <w:rPr>
+      <w:i/>
+      <w:color w:val="5A771D"/>
+      <w:u w:val="none"/>
+    </w:rPr>
+  </w:style>
+  <w:style w:type="paragraph" w:customStyle="1" w:styleId="Subheading6">
+    <w:name w:val="Subheading 6"/>
+    <w:basedOn w:val="Subheading5"/>
+    <w:next w:val="BodyText"/>
+    <w:qFormat/>
+    <w:rsid w:val="00C84B02"/>
+  </w:style>
+  <w:style w:type="paragraph" w:customStyle="1" w:styleId="Subheading7">
+    <w:name w:val="Subheading 7"/>
+    <w:basedOn w:val="Subheading6"/>
+    <w:next w:val="BodyText"/>
+    <w:qFormat/>
+    <w:rsid w:val="00C84B02"/>
+  </w:style>
+  <w:style w:type="table" w:styleId="PlainTable4">
+    <w:name w:val="Plain Table 4"/>
+    <w:basedOn w:val="TableNormal"/>
+    <w:rsid w:val="00A068BD"/>
+    <w:tblPr>
+      <w:tblStyleRowBandSize w:val="1"/>
+      <w:tblStyleColBandSize w:val="1"/>
+    </w:tblPr>
+    <w:tblStylePr w:type="firstRow">
+      <w:rPr>
+        <w:b/>
+        <w:bCs/>
+      </w:rPr>
+    </w:tblStylePr>
+    <w:tblStylePr w:type="lastRow">
+      <w:rPr>
+        <w:b/>
+        <w:bCs/>
+      </w:rPr>
+    </w:tblStylePr>
+    <w:tblStylePr w:type="firstCol">
+      <w:rPr>
+        <w:b/>
+        <w:bCs/>
+      </w:rPr>
+    </w:tblStylePr>
+    <w:tblStylePr w:type="lastCol">
+      <w:rPr>
+        <w:b/>
+        <w:bCs/>
+      </w:rPr>
+    </w:tblStylePr>
+    <w:tblStylePr w:type="band1Vert">
+      <w:tblPr/>
+      <w:tcPr>
+        <w:shd w:val="clear" w:color="auto" w:fill="F2F2F2" w:themeFill="background1" w:themeFillShade="F2"/>
+      </w:tcPr>
+    </w:tblStylePr>
+    <w:tblStylePr w:type="band1Horz">
+      <w:tblPr/>
+      <w:tcPr>
+        <w:shd w:val="clear" w:color="auto" w:fill="F2F2F2" w:themeFill="background1" w:themeFillShade="F2"/>
+      </w:tcPr>
+    </w:tblStylePr>
+  </w:style>
+  <w:style w:type="paragraph" w:styleId="BodyTextFirstIndent">
+    <w:name w:val="Body Text First Indent"/>
+    <w:basedOn w:val="BodyText"/>
+    <w:link w:val="BodyTextFirstIndentChar"/>
+    <w:semiHidden/>
+    <w:unhideWhenUsed/>
+    <w:rsid w:val="00286A52"/>
+    <w:pPr>
+      <w:spacing w:before="0" w:line="240" w:lineRule="auto"/>
+      <w:ind w:firstLine="360"/>
+    </w:pPr>
+  </w:style>
+  <w:style w:type="character" w:customStyle="1" w:styleId="BodyTextFirstIndentChar">
+    <w:name w:val="Body Text First Indent Char"/>
+    <w:basedOn w:val="BodyTextChar"/>
+    <w:link w:val="BodyTextFirstIndent"/>
+    <w:semiHidden/>
+    <w:rsid w:val="00286A52"/>
+    <w:rPr>
+      <w:rFonts w:ascii="Baskerville" w:hAnsi="Baskerville"/>
+      <w:bCs/>
+      <w:iCs/>
+      <w:color w:val="000000" w:themeColor="text1"/>
+      <w:spacing w:val="5"/>
+      <w:sz w:val="18"/>
+      <w:szCs w:val="18"/>
+    </w:rPr>
+  </w:style>
+  <w:style w:type="paragraph" w:customStyle="1" w:styleId="HStruct01Title">
+    <w:name w:val="H Struct 01 Title"/>
+    <w:basedOn w:val="FontFamilyDefaultTitleandStructure"/>
+    <w:next w:val="HStruct01Subtitle"/>
+    <w:link w:val="HStruct01TitleChar"/>
+    <w:qFormat/>
+    <w:rsid w:val="00177387"/>
+    <w:pPr>
+      <w:spacing w:after="240" w:line="204" w:lineRule="auto"/>
+    </w:pPr>
+    <w:rPr>
+      <w:rFonts w:cs="Arial (Headings CS)"/>
+      <w:b/>
+      <w:bCs/>
+      <w:color w:val="1B418C"/>
+      <w:spacing w:val="-6"/>
+      <w:kern w:val="24"/>
+      <w:sz w:val="72"/>
+      <w:szCs w:val="72"/>
+    </w:rPr>
+  </w:style>
+  <w:style w:type="paragraph" w:customStyle="1" w:styleId="HStruct02Title">
+    <w:name w:val="H Struct 02 Title"/>
+    <w:basedOn w:val="HStruct01Title"/>
+    <w:qFormat/>
+    <w:rsid w:val="00757141"/>
+    <w:rPr>
+      <w:spacing w:val="-5"/>
+      <w:sz w:val="52"/>
+      <w:szCs w:val="64"/>
+    </w:rPr>
+  </w:style>
+  <w:style w:type="paragraph" w:customStyle="1" w:styleId="HStruct03Title">
+    <w:name w:val="H Struct 03 Title"/>
+    <w:basedOn w:val="HStruct01Title"/>
+    <w:qFormat/>
+    <w:rsid w:val="00823081"/>
+    <w:rPr>
+      <w:sz w:val="44"/>
+      <w:szCs w:val="56"/>
+    </w:rPr>
+  </w:style>
+  <w:style w:type="paragraph" w:customStyle="1" w:styleId="HStruct04Title">
+    <w:name w:val="H Struct 04 Title"/>
+    <w:basedOn w:val="HStruct01Title"/>
+    <w:link w:val="HStruct04TitleChar"/>
+    <w:qFormat/>
+    <w:rsid w:val="006D69C6"/>
+    <w:rPr>
+      <w:sz w:val="36"/>
+      <w:szCs w:val="52"/>
+    </w:rPr>
+  </w:style>
+  <w:style w:type="paragraph" w:customStyle="1" w:styleId="HStruct05Title">
+    <w:name w:val="H Struct 05 Title"/>
+    <w:basedOn w:val="HStruct01Title"/>
+    <w:qFormat/>
+    <w:rsid w:val="00147AF0"/>
+    <w:rPr>
+      <w:sz w:val="28"/>
+      <w:szCs w:val="44"/>
+    </w:rPr>
+  </w:style>
+  <w:style w:type="paragraph" w:customStyle="1" w:styleId="CasebookAuthor">
+    <w:name w:val="Casebook Author"/>
+    <w:basedOn w:val="HStruct04Title"/>
+    <w:qFormat/>
+    <w:rsid w:val="004778A9"/>
+    <w:pPr>
+      <w:ind w:left="2880"/>
+    </w:pPr>
+    <w:rPr>
+      <w:color w:val="D96955"/>
+    </w:rPr>
+  </w:style>
+  <w:style w:type="character" w:customStyle="1" w:styleId="HierarchyNumeral">
+    <w:name w:val="Hierarchy Numeral"/>
+    <w:uiPriority w:val="1"/>
+    <w:qFormat/>
+    <w:rsid w:val="009E593B"/>
+    <w:rPr>
+      <w:color w:val="D96955"/>
+    </w:rPr>
+  </w:style>
+  <w:style w:type="paragraph" w:customStyle="1" w:styleId="HStruct01Subtitle">
+    <w:name w:val="H Struct 01 Subtitle"/>
+    <w:basedOn w:val="HStruct01Title"/>
+    <w:qFormat/>
+    <w:rsid w:val="00147AF0"/>
+    <w:rPr>
+      <w:b w:val="0"/>
+      <w:bCs w:val="0"/>
+      <w:color w:val="5A771D"/>
+      <w:sz w:val="36"/>
+      <w:szCs w:val="60"/>
+    </w:rPr>
+  </w:style>
+  <w:style w:type="paragraph" w:customStyle="1" w:styleId="HStruct02Subtitle">
+    <w:name w:val="H Struct 02 Subtitle"/>
+    <w:basedOn w:val="HStruct01Subtitle"/>
+    <w:qFormat/>
+    <w:rsid w:val="006D69C6"/>
+    <w:rPr>
+      <w:sz w:val="26"/>
+      <w:szCs w:val="56"/>
+    </w:rPr>
+  </w:style>
+  <w:style w:type="paragraph" w:customStyle="1" w:styleId="HStruct03Subtitle">
+    <w:name w:val="H Struct 03 Subtitle"/>
+    <w:basedOn w:val="HStruct01Subtitle"/>
+    <w:qFormat/>
+    <w:rsid w:val="004779F7"/>
+    <w:rPr>
+      <w:szCs w:val="48"/>
+    </w:rPr>
+  </w:style>
+  <w:style w:type="paragraph" w:customStyle="1" w:styleId="HStruct04Subtitle">
+    <w:name w:val="H Struct 04 Subtitle"/>
+    <w:basedOn w:val="HStruct01Subtitle"/>
+    <w:qFormat/>
+    <w:rsid w:val="004779F7"/>
+    <w:rPr>
+      <w:sz w:val="28"/>
+      <w:szCs w:val="44"/>
+    </w:rPr>
+  </w:style>
+  <w:style w:type="paragraph" w:customStyle="1" w:styleId="HStruct05Subtitle">
+    <w:name w:val="H Struct 05 Subtitle"/>
+    <w:basedOn w:val="HStruct04Subtitle"/>
+    <w:qFormat/>
+    <w:rsid w:val="00F93A9B"/>
+    <w:rPr>
+      <w:sz w:val="22"/>
+    </w:rPr>
+  </w:style>
+  <w:style w:type="paragraph" w:customStyle="1" w:styleId="HierarchyLevel1-2HeaderText">
+    <w:name w:val="Hierarchy Level 1-2 Header Text"/>
+    <w:basedOn w:val="HStruct02Title"/>
+    <w:qFormat/>
+    <w:rsid w:val="005C473F"/>
+    <w:pPr>
+      <w:spacing w:line="276" w:lineRule="auto"/>
+    </w:pPr>
+    <w:rPr>
+      <w:rFonts w:eastAsia="Arial" w:cs="Arial"/>
+      <w:b w:val="0"/>
+      <w:iCs/>
+      <w:color w:val="000000" w:themeColor="text1"/>
+      <w:spacing w:val="5"/>
+      <w:sz w:val="28"/>
+      <w:szCs w:val="28"/>
+    </w:rPr>
+  </w:style>
+  <w:style w:type="paragraph" w:customStyle="1" w:styleId="HierarchyLevel3-4-5HeaderText">
+    <w:name w:val="Hierarchy Level 3-4-5 Header Text"/>
+    <w:basedOn w:val="HierarchyLevel1-2HeaderText"/>
+    <w:qFormat/>
+    <w:rsid w:val="004C6C32"/>
+    <w:rPr>
+      <w:sz w:val="20"/>
+      <w:szCs w:val="22"/>
+    </w:rPr>
+  </w:style>
+  <w:style w:type="paragraph" w:customStyle="1" w:styleId="FootnoteLabeledLink">
+    <w:name w:val="Footnote Labeled Link"/>
+    <w:basedOn w:val="FootnoteText"/>
+    <w:qFormat/>
+    <w:rsid w:val="0046309A"/>
+    <w:pPr>
+      <w:numPr>
+        <w:numId w:val="22"/>
+      </w:numPr>
+      <w:ind w:left="540"/>
+    </w:pPr>
+    <w:rPr>
+      <w:u w:val="single"/>
+    </w:rPr>
+  </w:style>
+  <w:style w:type="character" w:customStyle="1" w:styleId="HStruct01TitleChar">
+    <w:name w:val="H Struct 01 Title Char"/>
+    <w:basedOn w:val="DefaultParagraphFont"/>
+    <w:link w:val="HStruct01Title"/>
+    <w:rsid w:val="00177387"/>
+    <w:rPr>
+      <w:rFonts w:ascii="Century Gothic" w:hAnsi="Century Gothic" w:cs="Arial (Headings CS)"/>
+      <w:b/>
+      <w:bCs/>
+      <w:color w:val="1B418C"/>
+      <w:spacing w:val="-6"/>
+      <w:kern w:val="24"/>
+      <w:sz w:val="72"/>
+      <w:szCs w:val="72"/>
+    </w:rPr>
+  </w:style>
+  <w:style w:type="character" w:customStyle="1" w:styleId="HStruct04TitleChar">
+    <w:name w:val="H Struct 04 Title Char"/>
+    <w:basedOn w:val="HStruct01TitleChar"/>
+    <w:link w:val="HStruct04Title"/>
+    <w:rsid w:val="006D69C6"/>
+    <w:rPr>
+      <w:rFonts w:ascii="Century Gothic" w:hAnsi="Century Gothic" w:cs="Arial (Headings CS)"/>
+      <w:b/>
+      <w:bCs/>
+      <w:color w:val="1B418C"/>
+      <w:spacing w:val="-6"/>
+      <w:kern w:val="24"/>
+      <w:sz w:val="36"/>
+      <w:szCs w:val="52"/>
+    </w:rPr>
+  </w:style>
+  <w:style w:type="character" w:styleId="PageNumber">
+    <w:name w:val="page number"/>
+    <w:aliases w:val="Page Number Frontmatter"/>
+    <w:basedOn w:val="DefaultParagraphFont"/>
+    <w:unhideWhenUsed/>
+    <w:rsid w:val="003873A0"/>
+    <w:rPr>
+      <w:rFonts w:ascii="Baskerville" w:hAnsi="Baskerville"/>
+      <w:b w:val="0"/>
+      <w:i/>
+      <w:sz w:val="16"/>
+    </w:rPr>
+  </w:style>
+  <w:style w:type="paragraph" w:styleId="Revision">
+    <w:name w:val="Revision"/>
+    <w:hidden/>
+    <w:semiHidden/>
+    <w:rsid w:val="00625959"/>
+    <w:rPr>
+      <w:rFonts w:ascii="Arial" w:hAnsi="Arial"/>
+      <w:sz w:val="24"/>
+      <w:szCs w:val="24"/>
+    </w:rPr>
+  </w:style>
+  <w:style w:type="paragraph" w:customStyle="1" w:styleId="invisibleseparator">
+    <w:name w:val="invisibleseparator"/>
+    <w:rsid w:val="00DE0602"/>
+    <w:pPr>
+      <w:widowControl w:val="0"/>
+      <w:adjustRightInd w:val="0"/>
+      <w:snapToGrid w:val="0"/>
+    </w:pPr>
+    <w:rPr>
+      <w:sz w:val="2"/>
+      <w:szCs w:val="2"/>
+    </w:rPr>
+  </w:style>
+  <w:style w:type="paragraph" w:customStyle="1" w:styleId="FontFamilyDefaultTitleandStructure">
+    <w:name w:val="Font Family: Default Title and Structure"/>
+    <w:rsid w:val="00F845A1"/>
+    <w:rPr>
+      <w:rFonts w:ascii="Century Gothic" w:hAnsi="Century Gothic"/>
+      <w:sz w:val="24"/>
+      <w:szCs w:val="24"/>
+    </w:rPr>
+  </w:style>
+  <w:style w:type="paragraph" w:customStyle="1" w:styleId="FontFamilyDefaultCaseContentBody">
+    <w:name w:val="Font Family: Default Case Content Body"/>
+    <w:qFormat/>
+    <w:rsid w:val="00F845A1"/>
+    <w:rPr>
+      <w:rFonts w:ascii="Baskerville" w:hAnsi="Baskerville"/>
+      <w:sz w:val="24"/>
+      <w:szCs w:val="24"/>
+    </w:rPr>
+  </w:style>
+  <w:style w:type="paragraph" w:customStyle="1" w:styleId="FontFamilyDefaultSourceCode">
+    <w:name w:val="Font Family: Default Source Code"/>
+    <w:qFormat/>
+    <w:rsid w:val="00F845A1"/>
+    <w:rPr>
+      <w:rFonts w:ascii="Courier New" w:hAnsi="Courier New" w:cs="Courier New"/>
+      <w:sz w:val="24"/>
+      <w:szCs w:val="24"/>
+    </w:rPr>
+  </w:style>
+  <w:style w:type="paragraph" w:customStyle="1" w:styleId="FootnoteLabeledCase">
+    <w:name w:val="Footnote Labeled Case"/>
+    <w:basedOn w:val="FootnoteLabeledLink"/>
+    <w:qFormat/>
+    <w:rsid w:val="006C70BD"/>
+    <w:pPr>
+      <w:numPr>
+        <w:numId w:val="26"/>
+      </w:numPr>
+    </w:pPr>
+  </w:style>
+  <w:style w:type="paragraph" w:customStyle="1" w:styleId="ChapterTitle">
+    <w:name w:val="Chapter Title"/>
+    <w:basedOn w:val="HStruct03Title"/>
+    <w:qFormat/>
+    <w:rsid w:val="00CD4D40"/>
+    <w:pPr>
+      <w:framePr w:w="5760" w:wrap="notBeside" w:vAnchor="text" w:hAnchor="margin" w:y="1"/>
+    </w:pPr>
+  </w:style>
+  <w:style w:type="numbering" w:customStyle="1" w:styleId="CurrentList3">
+    <w:name w:val="Current List3"/>
+    <w:uiPriority w:val="99"/>
+    <w:rsid w:val="006C70BD"/>
+    <w:pPr>
+      <w:numPr>
+        <w:numId w:val="23"/>
+      </w:numPr>
+    </w:pPr>
+  </w:style>
+  <w:style w:type="numbering" w:customStyle="1" w:styleId="CurrentList4">
+    <w:name w:val="Current List4"/>
+    <w:uiPriority w:val="99"/>
+    <w:rsid w:val="006C70BD"/>
+    <w:pPr>
+      <w:numPr>
+        <w:numId w:val="25"/>
+      </w:numPr>
+    </w:pPr>
+  </w:style>
+  <w:style w:type="paragraph" w:customStyle="1" w:styleId="ChapterSubtitle">
+    <w:name w:val="Chapter Subtitle"/>
+    <w:basedOn w:val="HStruct03Subtitle"/>
+    <w:qFormat/>
+    <w:rsid w:val="008B3BDA"/>
   </w:style>
 </w:styles>
 </file>

</xml_diff>

<commit_message>
better table represenatation, strip paragraph styles
</commit_message>
<xml_diff>
--- a/docker/pandoc-lambda/function/reference.docx
+++ b/docker/pandoc-lambda/function/reference.docx
@@ -915,11 +915,9 @@
     <w:pPr>
       <w:pStyle w:val="CasebookAuthor"/>
     </w:pPr>
-    <w:fldSimple w:instr="AUTHOR">
-      <w:r>
-        <w:t/>
-      </w:r>
-    </w:fldSimple>
+    <w:r>
+      <w:t xml:space="preserve">[author name]</w:t>
+    </w:r>
   </w:p>
 </w:ftr>
 </file>
@@ -1509,7 +1507,8 @@
     </w:pPr>
   </w:style>
   <!--  The corresponding subheadings are largely the same size, but de-emphasized through color and text style. I don't
-        think these can be implemented in the h2o interface, but users might find them useful. -->
+        think users can implement these in the h2o editor, but they might pop through in pasted text, and users might
+        find them useful after export. -->
   <w:style w:type="paragraph" w:customStyle="1" w:styleId="Subheading1">
     <w:name w:val="Subheading 1"/>
     <w:basedOn w:val="Heading1"/>
@@ -1717,8 +1716,8 @@
       <w:sz w:val="22"/>
     </w:rPr>
   </w:style>
-  <w:style w:type="paragraph" w:customStyle="1" w:styleId="HierarchyLevel1-2HeaderText">
-    <w:name w:val="Hierarchy Level 1-2 Header Text"/>
+  <w:style w:type="paragraph" w:customStyle="1" w:styleId="HierarchyLevel1-2HeadnoteText">
+    <w:name w:val="Hierarchy Level 1-2 Headnote Text"/>
     <w:uiPriority w:val="59"/>
     <w:basedOn w:val="HStruct02Title"/>
     <w:semiHidden/>
@@ -1735,15 +1734,39 @@
       <w:szCs w:val="28"/>
     </w:rPr>
   </w:style>
-  <w:style w:type="paragraph" w:customStyle="1" w:styleId="HierarchyLevel3-4-5HeaderText">
-    <w:name w:val="Hierarchy Level 3-4-5 Header Text"/>
+  <w:style w:type="paragraph" w:customStyle="1" w:styleId="HierarchyLevel3-4-5HeadnoteText">
+    <w:name w:val="Hierarchy Level 3-4-5 Headnote Text"/>
     <w:uiPriority w:val="59"/>
-    <w:basedOn w:val="HierarchyLevel1-2HeaderText"/>
-    <w:semiHidden/>
+    <w:basedOn w:val="HierarchyLevel1-2HeadnoteText"/>
+    <w:semiHidden/>
+    <w:pPr>
+      <w:ind w:right="2160"/>
+    </w:pPr>
     <w:rPr>
       <w:sz w:val="16"/>
       <w:szCs w:val="14"/>
     </w:rPr>
+  </w:style>
+  <!--
+        Table Text
+    -->
+  <w:style w:type="paragraph" w:customStyle="1" w:styleId="TableText">
+    <w:name w:val="Headnote Table Text"/>
+    <w:basedOn w:val="HierarchyLevel3-4-5HeadnoteText"/>
+    <w:uiPriority w:val="40"/>
+    <w:qFormat/>
+    <w:pPr>
+      <w:ind w:right="0" w:left="0"/>
+    </w:pPr>
+  </w:style>
+  <w:style w:type="paragraph" w:customStyle="1" w:styleId="CaseTableText">
+    <w:name w:val="Case Table Text"/>
+    <w:basedOn w:val="CaseBody"/>
+    <w:uiPriority w:val="40"/>
+    <w:qFormat/>
+    <w:pPr>
+      <w:ind w:right="0" w:left="0"/>
+    </w:pPr>
   </w:style>
   <!--
         Page Specific
@@ -1781,18 +1804,17 @@
   </w:style>
   <w:style w:type="paragraph" w:customStyle="1" w:styleId="CasebookHeadnote">
     <w:name w:val="Casebook Headnote"/>
-    <w:basedOn w:val="HierarchyLevel3-4-5HeaderText"/>
+    <w:basedOn w:val="HierarchyLevel3-4-5HeadnoteText"/>
     <w:uiPriority w:val="40"/>
     <w:qFormat/>
   </w:style>
   <w:style w:type="paragraph" w:customStyle="1" w:styleId="CasebookBlurb">
     <w:name w:val="Casebook Blurb"/>
-    <w:basedOn w:val="HierarchyLevel1-2HeaderText"/>
+    <w:basedOn w:val="HierarchyLevel1-2HeadnoteText"/>
     <w:uiPriority w:val="40"/>
     <w:qFormat/>
     <w:pPr>
       <w:spacing w:before="2540" w:after="0"/>
-      <w:ind w:left="2880"/>
     </w:pPr>
   </w:style>
   <w:style w:type="paragraph" w:customStyle="1" w:styleId="CasebookAuthor">
@@ -1817,16 +1839,16 @@
       <w:color w:val="5A771D"/>
       <w:pageBreakBefore/>
       <w:spacing w:before="1920"/>
-      <w:ind w:left="1440"/>
+      <w:ind w:right="2160"/>
     </w:pPr>
   </w:style>
   <w:style w:type="paragraph" w:customStyle="1" w:styleId="AboutPageInstructions">
     <w:name w:val="About Page Instructions"/>
-    <w:basedOn w:val="HierarchyLevel3-4-5HeaderText"/>
+    <w:basedOn w:val="HierarchyLevel3-4-5HeadnoteText"/>
     <w:uiPriority w:val="50"/>
     <w:pPr>
       <w:spacing w:before="240" w:after="240" w:line="300" w:lineRule="auto"/>
-      <w:ind w:left="1440"/>
+      <w:ind w:right="2160"/>
     </w:pPr>
   </w:style>
   <!-- Acknowledgements/Credits Page: cleaner and more like the rest of the content -->
@@ -2223,7 +2245,7 @@
     <w:pPr>
       <w:keepNext/>
       <w:keepLines/>
-      <w:framePr w:w="1440" w:wrap="around" w:vAnchor="margin" w:hAnchor="margin" w:xAlign="right" w:anchorLock="1"/>
+      <w:framePr w:w="1440" w:h="1450" w:wrap="around" w:vAnchor="text" w:hAnchor="margin" w:xAlign="right" w:anchorLock="1"/>
       <w:jc w:val="right"/>
       <w:ind w:right="0" w:left="0"/>
     </w:pPr>
@@ -2263,7 +2285,7 @@
   </w:style>
   <w:style w:type="paragraph" w:customStyle="1" w:styleId="ChapterHeadnote">
     <w:name w:val="Chapter Headnote"/>
-    <w:basedOn w:val="HierarchyLevel3-4-5HeaderText"/>
+    <w:basedOn w:val="HierarchyLevel3-4-5HeadnoteText"/>
     <w:next w:val="ChapterHeadnote"/>
     <w:uiPriority w:val="11"/>
     <w:qFormat/>
@@ -2315,7 +2337,7 @@
   </w:style>
   <w:style w:type="paragraph" w:customStyle="1" w:styleId="SectionHeadnote">
     <w:name w:val="Section Headnote"/>
-    <w:basedOn w:val="HierarchyLevel3-4-5HeaderText"/>
+    <w:basedOn w:val="HierarchyLevel3-4-5HeadnoteText"/>
     <w:next w:val="SectionHeadnote"/>
     <w:qFormat/>
     <w:uiPriority w:val="11"/>
@@ -2333,11 +2355,9 @@
     <w:pPr>
       <w:keepNext/>
       <w:keepLines/>
+      <w:framePr w:w="1440" w:h="1450" w:wrap="around" w:vAnchor="text" w:hAnchor="margin" w:xAlign="right" w:anchorLock="1"/>
+      <w:jc w:val="right"/>
       <w:ind w:right="0" w:left="0"/>
-      <w:framePr w:w="1440" w:h="1450" w:wrap="around" w:vAnchor="text" w:hAnchor="margin" w:xAlign="right" w:anchorLock="1"/>
-      <w:adjustRightInd w:val="0"/>
-      <w:snapToGrid w:val="0"/>
-      <w:jc w:val="right"/>
     </w:pPr>
     <w:rPr>
       <w:bCs w:val="0"/>
@@ -2516,10 +2536,6 @@
     <w:name w:val="Head Separator"/>
     <w:uiPriority w:val="15"/>
     <w:pPr>
-      <w:widowControl w:val="0"/>
-      <w:adjustRightInd w:val="0"/>
-      <w:snapToGrid w:val="0"/>
-      <w:framePr w:wrap="notBeside" w:w="9000" w:vAnchor="text" w:hAnchor="text" w:xAlign="center"/>
       <w:spacing w:before="240"/>
       <w:jc w:val="center"/>
     </w:pPr>
@@ -2547,10 +2563,6 @@
     <w:name w:val="Head Field Separator"/>
     <w:uiPriority w:val="15"/>
     <w:pPr>
-      <w:widowControl w:val="0"/>
-      <w:adjustRightInd w:val="0"/>
-      <w:snapToGrid w:val="0"/>
-      <w:framePr w:wrap="notBeside" w:w="9000" w:h="20" w:vAnchor="text" w:hAnchor="page" w:xAlign="center"/>
       <w:spacing w:before="0"/>
       <w:jc w:val="center"/>
     </w:pPr>

</xml_diff>

<commit_message>
added then removed list styles, removed lua code, slight logic cleanup for tables
</commit_message>
<xml_diff>
--- a/docker/pandoc-lambda/function/reference.docx
+++ b/docker/pandoc-lambda/function/reference.docx
@@ -5,7 +5,9 @@
     <w:p>
       <w:pPr>
         <w:pStyle w:val="Head Separator"/>
-        <!--            <w:sectPr>
+        <!-- Documenting a section break for reference. Unike other elements in this file, uncommenting this will
+                 affect the pandoc output.
+            <w:sectPr>
                 <w:headerReference w:type="even" r:id="rId41"/>
                 <w:headerReference w:type="default" r:id="rId42"/>
                 <w:footerReference w:type="even" r:id="rId51"/>
@@ -1198,126 +1200,128 @@
       <w:rPr>
         <w:rFonts w:ascii="Century Gothic" w:eastAsia="Arial" w:hAnsi="Century Gothic" w:cs="Arial"/>
         <w:lang w:val="en-US" w:eastAsia="en-US" w:bidi="ar-SA"/>
+        <w:color w:val="000000"/>
+        <w:spacing w:val="5"/>
+        <w:sz w:val="18"/>
       </w:rPr>
     </w:rPrDefault>
     <w:pPrDefault/>
   </w:docDefaults>
-  <!--
-    -->
   <!--
         -== Important Base Styles— not used on their own ==-
     -->
   <!-- Font Templates— these are easy styles you can base new styles on if they aren't part of the title hierarchy or
         whatever. The user can change these styles to effect sweeping changes in their document while maintaining
         logical separation of concerns -->
-  <w:style w:type="paragraph" w:customStyle="1" w:styleId="FontFamilyDefaultTitleandStructure">
-    <!-- for all non-case elements -->
-    <w:name w:val="Font Family: Default Title and Structure"/>
-    <w:uiPriority w:val="20"/>
-    <w:qFormat/>
+  <w:style w:type="paragraph" w:customStyle="1" w:styleId="TitleHeadnoteDefaultFontProperties">
+    <!-- for all non-case non-body-text elements -->
+    <w:name w:val="Title Headnote Default Font Properties"/>
+    <w:semiHidden/>
+    <w:unhideWhenUsed/>
+    <w:uiPriority w:val="99"/>
     <w:rPr>
       <w:rFonts w:ascii="Century Gothic" w:hAnsi="Century Gothic"/>
-      <w:sz w:val="24"/>
-      <w:szCs w:val="24"/>
-    </w:rPr>
-  </w:style>
-  <w:style w:type="paragraph" w:customStyle="1" w:styleId="FontFamilyDefaultCaseContentBody">
-    <!-- for all case elements -->
-    <w:name w:val="Font Family: Default Case Content Body"/>
-    <w:uiPriority w:val="20"/>
-    <w:qFormat/>
+      <w:color w:val="000000"/>
+      <w:spacing w:val="5"/>
+      <w:sz w:val="18"/>
+    </w:rPr>
+  </w:style>
+  <w:style w:type="paragraph" w:customStyle="1" w:styleId="BodyCaseDefaultFontProperties">
+    <!-- for non-headnote text blocks -->
+    <w:name w:val="Body Case Default Font Properties"/>
+    <w:semiHidden/>
+    <w:unhideWhenUsed/>
+    <w:uiPriority w:val="99"/>
     <w:rPr>
       <w:rFonts w:ascii="Baskerville" w:hAnsi="Baskerville"/>
-      <w:sz w:val="24"/>
-      <w:szCs w:val="24"/>
-    </w:rPr>
-  </w:style>
-  <w:style w:type="paragraph" w:customStyle="1" w:styleId="FontFamilyDefaultSourceCode">
+      <w:color w:val="000000" w:themeColor="text1"/>
+      <w:spacing w:val="5"/>
+      <w:sz w:val="16"/>
+    </w:rPr>
+  </w:style>
+  <w:style w:type="paragraph" w:customStyle="1" w:styleId="MonospaceDefaultFontProperties">
     <!-- for all <pre> type elements -->
-    <w:name w:val="Font Family: Default Source Code"/>
-    <w:uiPriority w:val="20"/>
-    <w:qFormat/>
-    <w:rPr>
+    <w:name w:val="Monospace Default Font Properties"/>
+    <w:semiHidden/>
+    <w:unhideWhenUsed/>
+    <w:semiHidden/>
+    <w:uiPriority w:val="99"/>
+    <w:rPr>
+      <w:sz w:val="16"/>
       <w:rFonts w:ascii="Courier New" w:hAnsi="Courier New" w:cs="Courier New"/>
-      <w:sz w:val="24"/>
-      <w:szCs w:val="24"/>
+      <w:spacing w:val="5"/>
+      <w:sz w:val="16"/>
     </w:rPr>
   </w:style>
   <!--
     General/Body Text
     -->
-  <w:style w:type="paragraph" w:default="1" w:styleId="Normal">
-    <!-- Normal is largely disused in favor of the more deliberately styled BodyText -->
-    <w:name w:val="Normal"/>
+  <w:style w:type="paragraph" w:styleId="BodyTextLayout">
+    <!-- Kind of the default paragraph style for bodies of non-case text -->
+    <w:name w:val="Body Text Layout"/>
+    <w:basedOn w:val="BodyCaseDefaultFontProperties"/>
     <w:semiHidden/>
     <w:unhideWhenUsed/>
     <w:uiPriority w:val="99"/>
     <w:pPr>
       <w:spacing w:before="160" w:line="276" w:lineRule="auto"/>
-    </w:pPr>
-    <w:rPr>
-      <w:bCs/>
-      <w:iCs/>
-      <w:color w:val="000000" w:themeColor="text1"/>
-      <w:spacing w:val="5"/>
-      <w:sz w:val="16"/>
-      <w:szCs w:val="14"/>
-    </w:rPr>
-  </w:style>
-  <w:style w:type="paragraph" w:styleId="BodyText">
-    <!-- Kind of the default paragraph style for bodies of non-case text -->
+      <w:ind w:right="2160"/>
+    </w:pPr>
+  </w:style>
+  <w:style w:type="paragraph" w:customStyle="1" w:styleId="HeadnoteTextLayout">
+    <w:name w:val="Headnote Text Layout"/>
+    <w:uiPriority w:val="59"/>
+    <w:basedOn w:val="TitleHeadnoteDefaultFontProperties"/>
+    <w:semiHidden/>
+    <w:pPr>
+      <w:spacing w:before="160" w:line="276" w:lineRule="auto"/>
+      <w:ind w:right="2880"/>
+    </w:pPr>
+  </w:style>
+  <w:style w:type="paragraph" w:customStyle="1" w:styleId="BodyText">
     <w:name w:val="Body Text"/>
-    <w:basedOn w:val="FontFamilyDefaultCaseContentBody"/>
-    <w:link w:val="BodyTextChar"/>
+    <w:basedOn w:val="BodyTextLayout"/>
     <w:qFormat/>
     <w:uiPriority w:val="0"/>
-    <w:uiPriority w:val="1"/>
-    <w:pPr>
-      <w:spacing w:before="160" w:line="276" w:lineRule="auto"/>
-    </w:pPr>
-    <w:rPr>
-      <w:bCs/>
-      <w:iCs/>
-      <w:color w:val="000000" w:themeColor="text1"/>
-      <w:spacing w:val="5"/>
-      <w:sz w:val="16"/>
-      <w:szCs w:val="14"/>
-    </w:rPr>
-  </w:style>
-  <w:style w:type="paragraph" w:styleId="BodyTextFirstIndent">
-    <w:name w:val="Body Text First Indent"/>
-    <w:basedOn w:val="BodyText"/>
-    <w:link w:val="BodyTextFirstIndentChar"/>
-    <w:semiHidden/>
-    <w:unhideWhenUsed/>
-    <w:uiPriority w:val="99"/>
-    <w:pPr>
-      <w:spacing w:before="0" w:line="240" w:lineRule="auto"/>
-      <w:ind w:firstLine="360"/>
-    </w:pPr>
+    <w:semiHidden/>
+    <w:unhideWhenUsed/>
+    <w:uiPriority w:val="99"/>
+  </w:style>
+  <w:style w:type="paragraph" w:customStyle="1" w:default="1" w:styleId="Drinkle">
+    <w:name w:val="Drinkle"/>
+    <w:basedOn w:val="BodyTextLayout"/>
+    <w:qFormat/>
+    <w:uiPriority w:val="0"/>
+    <w:semiHidden/>
+    <w:unhideWhenUsed/>
+    <w:uiPriority w:val="99"/>
+    <w:sz w:val="16"/>
+    <w:rFonts w:ascii="Comic Sans" w:hAnsi="Comic Sans" w:cs="Comic Sans"/>
+    <w:spacing w:val="1"/>
+    <w:sz w:val="20"/>
   </w:style>
   <w:style w:type="paragraph" w:customStyle="1" w:styleId="FirstParagraph">
     <w:name w:val="First Paragraph"/>
-    <w:basedOn w:val="BodyText"/>
-    <w:next w:val="BodyText"/>
-    <w:semiHidden/>
-    <w:unhideWhenUsed/>
-    <w:uiPriority w:val="99"/>
-    <w:pPr>
-      <w:spacing w:before="240"/>
-    </w:pPr>
+    <w:basedOn w:val="BodyTextLayout"/>
+    <w:semiHidden/>
+    <w:unhideWhenUsed/>
+    <w:uiPriority w:val="99"/>
+  </w:style>
+  <w:style w:type="paragraph" w:styleId="Normal">
+    <!-- Normal is largely disused in favor of the more deliberately styled BodyCaseDefaultFontProperties -->
+    <w:name w:val="Normal"/>
+    <w:basedOn w:val="BodyTextLayout"/>
+    <w:semiHidden/>
+    <w:unhideWhenUsed/>
+    <w:uiPriority w:val="99"/>
   </w:style>
   <w:style w:type="paragraph" w:customStyle="1" w:styleId="Compact">
     <!--  pandoc throws this around a bunch if you forget to style something. This 'compactness,' while space efficient
             is not readable in large bodies of text, and should be scrupulously avoided. -->
     <w:name w:val="Compact"/>
-    <w:basedOn w:val="BodyText"/>
-    <w:semiHidden/>
-    <w:unhideWhenUsed/>
-    <w:uiPriority w:val="99"/>
-    <w:pPr>
-      <w:spacing w:before="36" w:after="36"/>
-    </w:pPr>
+    <w:semiHidden/>
+    <w:unhideWhenUsed/>
+    <w:uiPriority w:val="99"/>
   </w:style>
   <!-- case-specific -->
   <w:style w:type="paragraph" w:customStyle="1" w:styleId="CaseHeader">
@@ -1335,49 +1339,48 @@
       <w:contextualSpacing/>
       <w:jc w:val="center"/>
     </w:pPr>
-    <w:rPr>
-      <w:rFonts w:ascii="Baskerville" w:hAnsi="Baskerville"/>
-    </w:rPr>
-  </w:style>
-  <w:style w:type="paragraph" w:customStyle="1" w:styleId="Author">
-    <w:name w:val="Author"/>
-    <w:basedOn w:val="CaseBody"/>
-    <w:next w:val="BodyText"/>
+  </w:style>
+  <w:style w:type="paragraph" w:customStyle="1" w:styleId="CaseBodyText">
+    <w:name w:val="Case Body Text"/>
+    <w:basedOn w:val="BodyCaseDefaultFontProperties"/>
     <w:uiPriority w:val="8"/>
     <w:qFormat/>
     <w:rPr>
-      <w:u w:val="single"/>
-    </w:rPr>
-  </w:style>
-  <w:style w:type="paragraph" w:styleId="Date">
-    <w:name w:val="Date"/>
-    <w:basedOn w:val="CaseBody"/>
-    <w:next w:val="BodyText"/>
-    <w:uiPriority w:val="8"/>
-    <w:qFormat/>
-    <w:rPr>
-      <w:b/>
       <w:sz w:val="16"/>
     </w:rPr>
   </w:style>
-  <w:style w:type="paragraph" w:customStyle="1" w:styleId="CaseBody">
-    <w:name w:val="Case Body"/>
-    <w:basedOn w:val="BodyText"/>
-    <w:uiPriority w:val="8"/>
-    <w:qFormat/>
-    <w:rPr>
-      <w:sz w:val="16"/>
-    </w:rPr>
+  <w:style w:type="paragraph" w:styleId="Normal">
+    <!-- Normal is largely disused in favor of the more deliberately styled BodyCaseDefaultFontProperties -->
+    <w:name w:val="Normal"/>
+    <w:basedOn w:val="BodyTextLayout"/>
+    <w:semiHidden/>
+    <w:unhideWhenUsed/>
+    <w:uiPriority w:val="99"/>
+  </w:style>
+  <w:style w:type="paragraph" w:customStyle="1" w:default="1" w:styleId="BodyText">
+    <w:name w:val="Body Text"/>
+    <w:basedOn w:val="BodyTextLayout"/>
+    <w:semiHidden/>
+    <w:unhideWhenUsed/>
+    <w:uiPriority w:val="99"/>
+  </w:style>
+  <w:style w:type="paragraph" w:customStyle="1" w:styleId="Compact">
+    <!--  pandoc throws this around a bunch if you forget to style something. This 'compactness,' while space efficient
+            is not readable in large bodies of text, and should be scrupulously avoided. -->
+    <w:name w:val="Compact"/>
+    <w:basedOn w:val="BodyTextLayout"/>
+    <w:semiHidden/>
+    <w:unhideWhenUsed/>
+    <w:uiPriority w:val="99"/>
   </w:style>
   <!-- Heading and Subheading -->
   <!--  These are headings used in author-formatted text blocks— NOT CORE BOOK ELEMENTS. If they set something as H1, it
-        will hold a good presence in relation to the surrounding texts, but it will not conflic with the book's
+        will hold a good presence in relation to the surrounding texts, but it will not conflict with the book's
         structural elements. -->
   <w:style w:type="paragraph" w:styleId="Heading1">
     <w:name w:val="heading 1"/>
-    <w:basedOn w:val="FontFamilyDefaultTitleandStructure"/>
+    <w:basedOn w:val="HStruct05Title"/>
     <w:next w:val="BodyText"/>
-    <w:uiPriority w:val="9"/>
     <w:uiPriority w:val="2"/>
     <w:qFormat/>
     <w:pPr>
@@ -1385,16 +1388,15 @@
       <w:outlineLvl w:val="0"/>
     </w:pPr>
     <w:rPr>
-      <w:b/>
-      <w:sz w:val="34"/>
+      <w:color w:val="000000"/>
+      <w:kern w:val="24"/>
+      <w:sz w:val="36"/>
     </w:rPr>
   </w:style>
   <w:style w:type="paragraph" w:styleId="Heading2">
     <w:name w:val="heading 2"/>
     <w:basedOn w:val="Heading1"/>
     <w:next w:val="BodyText"/>
-    <w:uiPriority w:val="9"/>
-    <w:unhideWhenUsed/>
     <w:uiPriority w:val="2"/>
     <w:qFormat/>
     <w:pPr>
@@ -1403,6 +1405,7 @@
     </w:pPr>
     <w:rPr>
       <w:sz w:val="28"/>
+      <w:u w:val="none"/>
     </w:rPr>
   </w:style>
   <w:style w:type="paragraph" w:styleId="Heading3">
@@ -1410,8 +1413,6 @@
     <w:name w:val="heading 3"/>
     <w:basedOn w:val="Heading2"/>
     <w:next w:val="BodyText"/>
-    <w:uiPriority w:val="9"/>
-    <w:unhideWhenUsed/>
     <w:uiPriority w:val="2"/>
     <w:qFormat/>
     <w:pPr>
@@ -1419,39 +1420,37 @@
       <w:outlineLvl w:val="2"/>
     </w:pPr>
     <w:rPr>
-      <w:sz w:val="22"/>
+      <w:b w:val="0"/>
+      <w:bCs w:val="0"/>
+      <w:sz w:val="28"/>
     </w:rPr>
   </w:style>
   <w:style w:type="paragraph" w:styleId="Heading4">
     <w:name w:val="heading 4"/>
     <w:basedOn w:val="Heading3"/>
     <w:next w:val="BodyText"/>
-    <w:uiPriority w:val="9"/>
-    <w:unhideWhenUsed/>
     <w:uiPriority w:val="2"/>
     <w:qFormat/>
     <w:pPr>
+      <w:spacing w:before="320" w:after="180"/>
       <w:outlineLvl w:val="3"/>
     </w:pPr>
     <w:rPr>
-      <w:sz w:val="18"/>
-      <w:u w:val="single"/>
+      <w:sz w:val="24"/>
     </w:rPr>
   </w:style>
   <w:style w:type="paragraph" w:styleId="Heading5">
     <w:name w:val="heading 5"/>
     <w:basedOn w:val="Heading4"/>
     <w:next w:val="BodyText"/>
-    <w:uiPriority w:val="9"/>
-    <w:unhideWhenUsed/>
     <w:uiPriority w:val="2"/>
     <w:qFormat/>
     <w:pPr>
-      <w:spacing w:before="360" w:after="180"/>
+      <w:spacing w:before="260" w:after="180"/>
       <w:outlineLvl w:val="4"/>
     </w:pPr>
     <w:rPr>
-      <w:b w:val="0"/>
+      <w:sz w:val="20"/>
     </w:rPr>
   </w:style>
   <w:style w:type="paragraph" w:styleId="Heading6">
@@ -1466,8 +1465,7 @@
       <w:outlineLvl w:val="5"/>
     </w:pPr>
     <w:rPr>
-      <w:i/>
-      <w:u w:val="none"/>
+      <w:sz w:val="18"/>
     </w:rPr>
   </w:style>
   <w:style w:type="paragraph" w:styleId="Heading7">
@@ -1481,6 +1479,11 @@
     <w:pPr>
       <w:outlineLvl w:val="6"/>
     </w:pPr>
+    <w:rPr>
+      <w:b w:val="0"/>
+      <w:bCs w:val="0"/>
+      <w:sz w:val="16"/>
+    </w:rPr>
   </w:style>
   <w:style w:type="paragraph" w:styleId="Heading8">
     <w:name w:val="heading 8"/>
@@ -1493,6 +1496,10 @@
     <w:pPr>
       <w:outlineLvl w:val="7"/>
     </w:pPr>
+    <w:rPr>
+      <w:u/>
+      <w:sz w:val="16"/>
+    </w:rPr>
   </w:style>
   <w:style w:type="paragraph" w:styleId="Heading9">
     <w:name w:val="heading 9"/>
@@ -1505,6 +1512,10 @@
     <w:pPr>
       <w:outlineLvl w:val="8"/>
     </w:pPr>
+    <w:rPr>
+      <w:u/>
+      <w:sz w:val="12"/>
+    </w:rPr>
   </w:style>
   <!--  The corresponding subheadings are largely the same size, but de-emphasized through color and text style. I don't
         think users can implement these in the h2o editor, but they might pop through in pasted text, and users might
@@ -1517,10 +1528,14 @@
     <w:qFormat/>
     <w:pPr>
       <w:spacing w:before="0"/>
+      <w:spacing w:before="320" w:after="180"/>
+      <w:outlineLvl w:val="2"/>
     </w:pPr>
     <w:rPr>
       <w:b w:val="0"/>
+      <w:bCs w:val="0"/>
       <w:i/>
+      <w:iCs/>
       <w:color w:val="5A771D"/>
     </w:rPr>
   </w:style>
@@ -1530,13 +1545,13 @@
     <w:next w:val="BodyText"/>
     <w:uiPriority w:val="3"/>
     <w:qFormat/>
-    <w:pPr>
-      <w:spacing w:before="0"/>
-    </w:pPr>
     <w:rPr>
       <w:b w:val="0"/>
+      <w:bCs w:val="0"/>
       <w:i/>
+      <w:iCs/>
       <w:color w:val="5A771D"/>
+      <w:u w:val="none"/>
     </w:rPr>
   </w:style>
   <w:style w:type="paragraph" w:customStyle="1" w:styleId="Subheading3">
@@ -1545,13 +1560,13 @@
     <w:next w:val="BodyText"/>
     <w:uiPriority w:val="3"/>
     <w:qFormat/>
-    <w:pPr>
-      <w:spacing w:before="0"/>
-    </w:pPr>
     <w:rPr>
       <w:b w:val="0"/>
+      <w:bCs w:val="0"/>
       <w:i/>
+      <w:iCs/>
       <w:color w:val="5A771D"/>
+      <w:u w:val="none"/>
     </w:rPr>
   </w:style>
   <w:style w:type="paragraph" w:customStyle="1" w:styleId="Subheading4">
@@ -1560,12 +1575,11 @@
     <w:next w:val="BodyText"/>
     <w:uiPriority w:val="3"/>
     <w:qFormat/>
-    <w:pPr>
-      <w:spacing w:before="0"/>
-    </w:pPr>
     <w:rPr>
       <w:b w:val="0"/>
+      <w:bCs w:val="0"/>
       <w:i/>
+      <w:iCs/>
       <w:color w:val="5A771D"/>
       <w:u w:val="none"/>
     </w:rPr>
@@ -1576,201 +1590,229 @@
     <w:next w:val="BodyText"/>
     <w:uiPriority w:val="3"/>
     <w:qFormat/>
-    <w:pPr>
-      <w:spacing w:before="0"/>
-    </w:pPr>
-    <w:rPr>
+    <w:rPr>
+      <w:b w:val="0"/>
+      <w:bCs w:val="0"/>
       <w:i/>
+      <w:iCs/>
       <w:color w:val="5A771D"/>
       <w:u w:val="none"/>
     </w:rPr>
   </w:style>
   <w:style w:type="paragraph" w:customStyle="1" w:styleId="Subheading6">
     <w:name w:val="Subheading 6"/>
-    <w:basedOn w:val="Subheading5"/>
+    <w:basedOn w:val="Heading6"/>
     <w:next w:val="BodyText"/>
     <w:uiPriority w:val="3"/>
     <w:qFormat/>
+    <w:rPr>
+      <w:b w:val="0"/>
+      <w:bCs w:val="0"/>
+      <w:i/>
+      <w:iCs/>
+      <w:color w:val="5A771D"/>
+      <w:u w:val="none"/>
+    </w:rPr>
   </w:style>
   <w:style w:type="paragraph" w:customStyle="1" w:styleId="Subheading7">
     <w:name w:val="Subheading 7"/>
-    <w:basedOn w:val="Subheading6"/>
+    <w:basedOn w:val="Heading7"/>
     <w:next w:val="BodyText"/>
     <w:uiPriority w:val="3"/>
     <w:qFormat/>
+    <w:rPr>
+      <w:b w:val="0"/>
+      <w:bCs w:val="0"/>
+      <w:i/>
+      <w:iCs/>
+      <w:color w:val="5A771D"/>
+      <w:u w:val="none"/>
+    </w:rPr>
+  </w:style>
+  <w:style w:type="paragraph" w:customStyle="1" w:styleId="Subheading8">
+    <w:name w:val="Subheading 8"/>
+    <w:basedOn w:val="Heading8"/>
+    <w:next w:val="BodyText"/>
+    <w:uiPriority w:val="3"/>
+    <w:qFormat/>
+    <w:rPr>
+      <w:b w:val="0"/>
+      <w:bCs w:val="0"/>
+      <w:i/>
+      <w:iCs/>
+      <w:color w:val="5A771D"/>
+      <w:u w:val="none"/>
+    </w:rPr>
+  </w:style>
+  <w:style w:type="paragraph" w:customStyle="1" w:styleId="Subheading9">
+    <w:name w:val="Subheading 9"/>
+    <w:basedOn w:val="Heading9"/>
+    <w:next w:val="BodyText"/>
+    <w:uiPriority w:val="3"/>
+    <w:qFormat/>
+    <w:rPr>
+      <w:b w:val="0"/>
+      <w:bCs w:val="0"/>
+      <w:i/>
+      <w:iCs/>
+      <w:color w:val="5A771D"/>
+      <w:u w:val="none"/>
+    </w:rPr>
   </w:style>
   <!-- Core headline hierarchy -->
   <!--  These make up the visual structure of the core book. Author-formatted headlines should never overtake these by
         by default. The elements should contain nominal layout fomatting, at most. It's mostly about the size, color,
         wieght, spacing, and style. -->
-  <w:style w:type="paragraph" w:customStyle="1" w:styleId="HStruct01Title">
-    <w:name w:val="H Struct 01 Title"/>
-    <w:basedOn w:val="FontFamilyDefaultTitleandStructure"/>
-    <w:next w:val="HStruct01Subtitle"/>
-    <w:link w:val="HStruct01TitleChar"/>
+  <w:style w:type="paragraph" w:customStyle="1" w:styleId="HStructTitleBase">
+    <w:name w:val="H Struct Title Base"/>
+    <w:basedOn w:val="TitleHeadnoteDefaultFontProperties"/>
     <w:uiPriority w:val="99"/>
     <w:semiHidden/>
     <w:pPr>
       <w:spacing w:after="240" w:line="204" w:lineRule="auto"/>
     </w:pPr>
     <w:rPr>
-      <w:rFonts w:cs="Arial (Headings CS)"/>
       <w:b/>
       <w:bCs/>
       <w:color w:val="1B418C"/>
+      <w:kern w:val="24"/>
+    </w:rPr>
+  </w:style>
+  <w:style w:type="paragraph" w:customStyle="1" w:styleId="HStruct01Title">
+    <w:name w:val="H Struct 01 Title"/>
+    <w:basedOn w:val="HStructTitleBase"/>
+    <w:next w:val="HStruct01Subtitle"/>
+    <w:uiPriority w:val="99"/>
+    <w:semiHidden/>
+    <w:rPr>
       <w:spacing w:val="-6"/>
-      <w:kern w:val="24"/>
       <w:sz w:val="72"/>
-      <w:szCs w:val="72"/>
     </w:rPr>
   </w:style>
   <w:style w:type="paragraph" w:customStyle="1" w:styleId="HStruct02Title">
     <w:name w:val="H Struct 02 Title"/>
-    <w:basedOn w:val="HStruct01Title"/>
+    <w:basedOn w:val="HStructTitleBase"/>
     <w:uiPriority w:val="59"/>
     <w:semiHidden/>
     <w:rPr>
       <w:spacing w:val="-5"/>
       <w:sz w:val="52"/>
-      <w:szCs w:val="64"/>
     </w:rPr>
   </w:style>
   <w:style w:type="paragraph" w:customStyle="1" w:styleId="HStruct03Title">
     <w:name w:val="H Struct 03 Title"/>
-    <w:basedOn w:val="HStruct01Title"/>
+    <w:basedOn w:val="HStructTitleBase"/>
     <w:uiPriority w:val="59"/>
     <w:semiHidden/>
     <w:rPr>
       <w:sz w:val="44"/>
-      <w:szCs w:val="56"/>
     </w:rPr>
   </w:style>
   <w:style w:type="paragraph" w:customStyle="1" w:styleId="HStruct04Title">
     <w:name w:val="H Struct 04 Title"/>
-    <w:basedOn w:val="HStruct01Title"/>
+    <w:basedOn w:val="HStructTitleBase"/>
     <w:uiPriority w:val="99"/>
     <w:semiHidden/>
     <w:rPr>
       <w:sz w:val="36"/>
-      <w:szCs w:val="52"/>
     </w:rPr>
   </w:style>
   <w:style w:type="paragraph" w:customStyle="1" w:styleId="HStruct05Title">
     <w:name w:val="H Struct 05 Title"/>
-    <w:basedOn w:val="HStruct01Title"/>
+    <w:basedOn w:val="HStructTitleBase"/>
     <w:uiPriority w:val="59"/>
     <w:semiHidden/>
     <w:rPr>
       <w:sz w:val="28"/>
-      <w:szCs w:val="44"/>
-    </w:rPr>
-  </w:style>
-  <w:style w:type="paragraph" w:customStyle="1" w:styleId="HStruct01Subtitle">
-    <w:name w:val="H Struct 01 Subtitle"/>
-    <w:basedOn w:val="HStruct01Title"/>
+    </w:rPr>
+  </w:style>
+  <w:style w:type="paragraph" w:customStyle="1" w:styleId="HStructSubtitleBase">
+    <w:name w:val="H Struct Subtitle Base"/>
+    <w:basedOn w:val="HStructTitleBase"/>
     <w:uiPriority w:val="59"/>
     <w:semiHidden/>
     <w:rPr>
       <w:b w:val="0"/>
       <w:bCs w:val="0"/>
       <w:color w:val="5A771D"/>
+    </w:rPr>
+  </w:style>
+  <w:style w:type="paragraph" w:customStyle="1" w:styleId="HStruct01Subtitle">
+    <w:name w:val="H Struct 01 Subtitle"/>
+    <w:basedOn w:val="HStructSubtitleBase"/>
+    <w:uiPriority w:val="59"/>
+    <w:semiHidden/>
+    <w:rPr>
       <w:sz w:val="36"/>
-      <w:szCs w:val="60"/>
     </w:rPr>
   </w:style>
   <w:style w:type="paragraph" w:customStyle="1" w:styleId="HStruct02Subtitle">
     <w:name w:val="H Struct 02 Subtitle"/>
-    <w:basedOn w:val="HStruct01Subtitle"/>
+    <w:basedOn w:val="HStructSubtitleBase"/>
     <w:uiPriority w:val="59"/>
     <w:semiHidden/>
     <w:rPr>
       <w:sz w:val="26"/>
-      <w:szCs w:val="56"/>
     </w:rPr>
   </w:style>
   <w:style w:type="paragraph" w:customStyle="1" w:styleId="HStruct03Subtitle">
     <w:name w:val="H Struct 03 Subtitle"/>
-    <w:basedOn w:val="HStruct01Subtitle"/>
+    <w:basedOn w:val="HStructSubtitleBase"/>
     <w:uiPriority w:val="59"/>
     <w:semiHidden/>
     <w:rPr>
-      <w:szCs w:val="48"/>
+      <w:sz w:val="24"/>
     </w:rPr>
   </w:style>
   <w:style w:type="paragraph" w:customStyle="1" w:styleId="HStruct04Subtitle">
     <w:name w:val="H Struct 04 Subtitle"/>
-    <w:basedOn w:val="HStruct01Subtitle"/>
+    <w:basedOn w:val="HStructSubtitleBase"/>
     <w:uiPriority w:val="59"/>
     <w:semiHidden/>
     <w:rPr>
-      <w:sz w:val="28"/>
-      <w:szCs w:val="44"/>
+      <w:sz w:val="22"/>
     </w:rPr>
   </w:style>
   <w:style w:type="paragraph" w:customStyle="1" w:styleId="HStruct05Subtitle">
     <w:name w:val="H Struct 05 Subtitle"/>
-    <w:basedOn w:val="HStruct04Subtitle"/>
+    <w:basedOn w:val="HStructSubtitleBase"/>
     <w:uiPriority w:val="59"/>
     <w:semiHidden/>
     <w:rPr>
-      <w:sz w:val="22"/>
-    </w:rPr>
-  </w:style>
-  <w:style w:type="paragraph" w:customStyle="1" w:styleId="HierarchyLevel1-2HeadnoteText">
-    <w:name w:val="Hierarchy Level 1-2 Headnote Text"/>
+      <w:sz w:val="20"/>
+    </w:rPr>
+  </w:style>
+  <w:style w:type="paragraph" w:customStyle="1" w:styleId="PostHeadlineShortBlurb">
+    <w:name w:val="Post Headline Short Blurb"/>
     <w:uiPriority w:val="59"/>
-    <w:basedOn w:val="HStruct02Title"/>
+    <w:basedOn w:val="HeadnoteTextLayout"/>
     <w:semiHidden/>
     <w:pPr>
       <w:spacing w:line="276" w:lineRule="auto"/>
     </w:pPr>
     <w:rPr>
-      <w:rFonts w:eastAsia="Arial" w:cs="Arial"/>
-      <w:b w:val="0"/>
-      <w:iCs/>
-      <w:color w:val="000000" w:themeColor="text1"/>
-      <w:spacing w:val="5"/>
       <w:sz w:val="28"/>
-      <w:szCs w:val="28"/>
-    </w:rPr>
-  </w:style>
-  <w:style w:type="paragraph" w:customStyle="1" w:styleId="HierarchyLevel3-4-5HeadnoteText">
-    <w:name w:val="Hierarchy Level 3-4-5 Headnote Text"/>
-    <w:uiPriority w:val="59"/>
-    <w:basedOn w:val="HierarchyLevel1-2HeadnoteText"/>
-    <w:semiHidden/>
-    <w:pPr>
-      <w:ind w:right="2160"/>
-    </w:pPr>
-    <w:rPr>
-      <w:sz w:val="16"/>
-      <w:szCs w:val="14"/>
     </w:rPr>
   </w:style>
   <!--
-        Table Text
+        Table Text - these are explicitly applied so pandoc won't add the right indent
     -->
+  <w:style w:type="paragraph" w:customStyle="1" w:styleId="HeadnoteTableText">
+    <w:name w:val="Headnote Table Text"/>
+    <w:basedOn w:val="TitleHeadnoteDefaultFontProperties"/>
+    <w:uiPriority w:val="40"/>
+    <w:qFormat/>
+  </w:style>
   <w:style w:type="paragraph" w:customStyle="1" w:styleId="TableText">
     <w:name w:val="Table Text"/>
-    <w:basedOn w:val="HierarchyLevel3-4-5HeadnoteText"/>
+    <w:basedOn w:val="BodyCaseDefaultFontProperties"/>
     <w:uiPriority w:val="40"/>
     <w:qFormat/>
-    <w:pPr>
-      <w:ind w:right="0" w:left="0"/>
-    </w:pPr>
-  </w:style>
-  <w:style w:type="paragraph" w:customStyle="1" w:styleId="CaseTableText">
-    <w:name w:val="Case Table Text"/>
-    <w:basedOn w:val="CaseBody"/>
-    <w:uiPriority w:val="40"/>
-    <w:qFormat/>
-    <w:pPr>
-      <w:ind w:right="0" w:left="0"/>
-    </w:pPr>
   </w:style>
   <!--
         Page Specific
     -->
+  <!-- TODO: make these work with decent character fonts -->
   <!-- Title Page: These styles have the layout and everything just built-in... they should just work. -->
   <w:style w:type="paragraph" w:customStyle="1" w:styleId="CasebookTitle">
     <w:name w:val="Casebook Title"/>
@@ -1804,13 +1846,13 @@
   </w:style>
   <w:style w:type="paragraph" w:customStyle="1" w:styleId="CasebookHeadnote">
     <w:name w:val="Casebook Headnote"/>
-    <w:basedOn w:val="HierarchyLevel3-4-5HeadnoteText"/>
+    <w:basedOn w:val="HeadnoteTextLayout"/>
     <w:uiPriority w:val="40"/>
     <w:qFormat/>
   </w:style>
   <w:style w:type="paragraph" w:customStyle="1" w:styleId="CasebookBlurb">
     <w:name w:val="Casebook Blurb"/>
-    <w:basedOn w:val="HierarchyLevel1-2HeadnoteText"/>
+    <w:basedOn w:val="PostHeadlineShortBlurb"/>
     <w:uiPriority w:val="40"/>
     <w:qFormat/>
     <w:pPr>
@@ -1844,7 +1886,7 @@
   </w:style>
   <w:style w:type="paragraph" w:customStyle="1" w:styleId="AboutPageInstructions">
     <w:name w:val="About Page Instructions"/>
-    <w:basedOn w:val="HierarchyLevel3-4-5HeadnoteText"/>
+    <w:basedOn w:val="HeadnoteTextLayout"/>
     <w:uiPriority w:val="50"/>
     <w:pPr>
       <w:spacing w:before="240" w:after="240" w:line="300" w:lineRule="auto"/>
@@ -1873,35 +1915,11 @@
       <w:sz w:val="36"/>
     </w:rPr>
   </w:style>
-  <w:style w:type="paragraph" w:customStyle="1" w:styleId="CreditAuthors">
-    <w:name w:val="Credit Authors"/>
-    <w:basedOn w:val="HStruct05Subtitle"/>
-    <w:uiPriority w:val="20"/>
-    <w:qFormat/>
-    <w:rPr>
-      <w:b/>
-      <w:spacing w:val="4"/>
-      <w:kern w:val="0"/>
-      <w:sz w:val="20"/>
-    </w:rPr>
-  </w:style>
   <w:style w:type="paragraph" w:customStyle="1" w:styleId="Credits">
     <w:uiPriority w:val="20"/>
     <w:name w:val="Credits"/>
-    <w:basedOn w:val="BodyText"/>
-    <w:qFormat/>
-  </w:style>
-  <w:style w:type="paragraph" w:customStyle="1" w:styleId="CreditTitle">
-    <w:name w:val="Credit Title"/>
-    <w:basedOn w:val="CreditAuthors"/>
-    <w:uiPriority w:val="20"/>
-    <w:qFormat/>
-    <w:rPr>
-      <w:b w:val="0"/>
-      <w:caps/>
-      <w:sz w:val="24"/>
-      <w:u w:val="single"/>
-    </w:rPr>
+    <w:basedOn w:val="TitleHeadnoteDefaultFontProperties"/>
+    <w:qFormat/>
   </w:style>
   <!-- Legacy? Still used? -->
   <w:style w:type="paragraph" w:styleId="Title">
@@ -1917,6 +1935,20 @@
     <w:basedOn w:val="HStruct01Subtitle"/>
     <w:uiPriority w:val="99"/>
     <w:next w:val="BodyText"/>
+    <w:semiHidden/>
+    <w:unhideWhenUsed/>
+  </w:style>
+  <w:style w:type="paragraph" w:customStyle="1" w:styleId="Author">
+    <w:name w:val="Author"/>
+    <w:basedOn w:val="TitleHeadnoteDefaultFontProperties"/>
+    <w:uiPriority w:val="99"/>
+    <w:semiHidden/>
+    <w:unhideWhenUsed/>
+  </w:style>
+  <w:style w:type="paragraph" w:styleId="Date">
+    <w:name w:val="Date"/>
+    <w:basedOn w:val="TitleHeadnoteDefaultFontProperties"/>
+    <w:uiPriority w:val="99"/>
     <w:semiHidden/>
     <w:unhideWhenUsed/>
   </w:style>
@@ -1934,7 +1966,7 @@
   </w:style>
   <w:style w:type="paragraph" w:styleId="TOC1">
     <w:name w:val="toc 1"/>
-    <w:basedOn w:val="FontFamilyDefaultTitleandStructure"/>
+    <w:basedOn w:val="TitleHeadnoteDefaultFontProperties"/>
     <w:uiPriority w:val="39"/>
     <w:semiHidden/>
     <w:unhideWhenUsed/>
@@ -1963,10 +1995,10 @@
       <w:ind w:left="216"/>
     </w:pPr>
     <w:rPr>
-      <w:bCs w:val="0"/>
+      <w:b/>
+      <w:bCs/>
       <w:spacing w:val="6"/>
       <w:sz w:val="20"/>
-      <w:szCs w:val="22"/>
     </w:rPr>
   </w:style>
   <w:style w:type="paragraph" w:styleId="TOC3">
@@ -1979,11 +2011,10 @@
       <w:ind w:left="440"/>
     </w:pPr>
     <w:rPr>
+      <w:b w:val="0"/>
       <w:bCs w:val="0"/>
-      <w:b w:val="0"/>
       <w:spacing w:val="6"/>
       <w:sz w:val="20"/>
-      <w:szCs w:val="22"/>
     </w:rPr>
   </w:style>
   <w:style w:type="paragraph" w:styleId="TOC4">
@@ -2052,27 +2083,22 @@
         they are important elements that could probably use some more massaging. -->
   <w:style w:type="paragraph" w:customStyle="1" w:styleId="Abstract">
     <w:name w:val="Abstract"/>
-    <w:basedOn w:val="CaseBody"/>
-    <w:next w:val="BodyText"/>
+    <w:basedOn w:val="BodyCaseDefaultFontProperties"/>
     <w:semiHidden/>
     <w:unhideWhenUsed/>
     <w:pPr>
       <w:keepLines/>
-      <w:spacing w:before="300" w:after="300"/>
-    </w:pPr>
-    <w:rPr>
-      <w:sz w:val="20"/>
-    </w:rPr>
+    </w:pPr>
   </w:style>
   <w:style w:type="paragraph" w:styleId="Bibliography">
     <w:name w:val="Bibliography"/>
-    <w:basedOn w:val="FontFamilyDefaultTitleandStructure"/>
+    <w:basedOn w:val="TitleHeadnoteDefaultFontProperties"/>
     <w:semiHidden/>
     <w:unhideWhenUsed/>
   </w:style>
   <w:style w:type="paragraph" w:styleId="Quote">
     <w:name w:val="Quote"/>
-    <w:basedOn w:val="BodyText"/>
+    <w:basedOn w:val="BodyCaseDefaultFontProperties"/>
     <w:semiHidden/>
     <w:unhideWhenUsed/>
     <w:pPr>
@@ -2081,6 +2107,7 @@
     </w:pPr>
     <w:rPr>
       <w:i/>
+      <w:iCs/>
     </w:rPr>
   </w:style>
   <w:style w:type="paragraph" w:styleId="BlockText">
@@ -2094,14 +2121,14 @@
     </w:pPr>
     <w:rPr>
       <w:i w:val="0"/>
+      <w:iCs w:val="0"/>
       <w:color w:val="auto"/>
       <w:sz w:val="16"/>
     </w:rPr>
   </w:style>
   <w:style w:type="paragraph" w:customStyle="1" w:styleId="SourceCode">
     <w:name w:val="Source Code"/>
-    <w:basedOn w:val="FontFamilyDefaultSourceCode"/>
-    <w:link w:val="VerbatimChar"/>
+    <w:basedOn w:val="MonospaceDefaultFontProperties"/>
     <w:uiPriority w:val="5"/>
     <w:qFormat/>
     <w:pPr>
@@ -2128,11 +2155,12 @@
     </w:pPr>
     <w:rPr>
       <w:b/>
+      <w:bCs/>
     </w:rPr>
   </w:style>
   <w:style w:type="paragraph" w:customStyle="1" w:styleId="Definition">
     <w:name w:val="Definition"/>
-    <w:basedOn w:val="BodyText"/>
+    <w:basedOn w:val="BodyCaseDefaultFontProperties"/>
     <w:uiPriority w:val="20"/>
     <w:qFormat/>
     <w:pPr>
@@ -2141,13 +2169,13 @@
   </w:style>
   <w:style w:type="paragraph" w:styleId="Caption">
     <w:name w:val="caption"/>
-    <w:basedOn w:val="FontFamilyDefaultTitleandStructure"/>
+    <w:basedOn w:val="TitleHeadnoteDefaultFontProperties"/>
     <w:uiPriority w:val="30"/>
     <w:rPr>
-      <w:rFonts w:ascii="Courier New" w:hAnsi="Courier New" w:cs="Courier New"/>
+      <w:keepNext/>
       <w:sz w:val="16"/>
-      <w:szCs w:val="14"/>
       <w:i/>
+      <w:iCs/>
     </w:rPr>
   </w:style>
   <w:style w:type="paragraph" w:customStyle="1" w:styleId="TableCaption">
@@ -2156,9 +2184,6 @@
     <w:semiHidden/>
     <w:unhideWhenUsed/>
     <w:uiPriority w:val="35"/>
-    <w:pPr>
-      <w:keepNext/>
-    </w:pPr>
   </w:style>
   <w:style w:type="paragraph" w:customStyle="1" w:styleId="ImageCaption">
     <w:name w:val="Image Caption"/>
@@ -2170,12 +2195,14 @@
   </w:style>
   <w:style w:type="paragraph" w:customStyle="1" w:styleId="Figure">
     <w:name w:val="Figure"/>
-    <w:basedOn w:val="CaseBody"/>
+    <w:basedOn w:val="TitleHeadnoteDefaultFontProperties"/>
     <w:uiPriority w:val="35"/>
     <w:semiHidden/>
     <w:unhideWhenUsed/>
     <w:rPr>
       <w:i/>
+      <w:iCs/>
+      <w:keepNext/>
     </w:rPr>
   </w:style>
   <w:style w:type="paragraph" w:customStyle="1" w:styleId="CaptionedFigure">
@@ -2184,57 +2211,99 @@
     <w:uiPriority w:val="35"/>
     <w:semiHidden/>
     <w:unhideWhenUsed/>
-    <w:pPr>
-      <w:keepNext/>
-    </w:pPr>
   </w:style>
   <!-- Image Layout -->
-  <!--  I noticed some problems here with wrapped-text. If an image is large enough to just allow 2 or 3 words per line,
-        it should just be by itself. Possible future change. The image size and wrap attributes are likely candidates
-        for modification. -->
+  <!--  As far as I can tell, docx does not afford automatically image resizing. This probably must be done on the
+          python side. Until then, images will look totally ridiculous if we try to respect side-by-side boundaries,
+          text wrapping and such. The frame specifications in framePr just crop the image— they do not scale it. For now
+          these must treated as standalone block-level elements as far as the layout is concenred. Even then, the users
+          might see problems with multiple images in one paragraph— they are inline run-level elements rather than
+          block-level elements.-->
+  <w:style w:type="paragraph" w:customStyle="1" w:styleId="Image">
+    <w:name w:val="Image"/>
+    <w:uiPriority w:val="65"/>
+    <w:pPr>
+      <w:framePr w:w="11520" w:wrap="notBeside" w:vAnchor="text" w:hAnchor="text" w:xAlign="center" w:y="1"/>
+      <w:jc w:val="center"/>
+    </w:pPr>
+    <w:rPr>
+      <w:noProof/>
+    </w:rPr>
+  </w:style>
   <w:style w:type="paragraph" w:customStyle="1" w:styleId="ImageCenteredLarge">
     <w:name w:val="Image Centered Large"/>
-    <w:basedOn w:val="Definition"/>
+    <w:basedOn w:val="Image"/>
     <w:uiPriority w:val="65"/>
-    <w:pPr>
-      <w:framePr w:w="11520" w:wrap="around" w:vAnchor="text" w:hAnchor="text" w:xAlign="center" w:y="1"/>
-      <w:jc w:val="center"/>
-    </w:pPr>
-    <w:rPr>
-      <w:noProof/>
-    </w:rPr>
   </w:style>
   <w:style w:type="paragraph" w:customStyle="1" w:styleId="ImageLeftMedium">
     <w:name w:val="Image Left Medium"/>
-    <w:basedOn w:val="Definition"/>
+    <w:basedOn w:val="Image"/>
     <w:uiPriority w:val="65"/>
-    <w:pPr>
-      <w:framePr w:w="5760" w:wrap="around" w:vAnchor="text" w:hAnchor="text" w:y="1"/>
-    </w:pPr>
-  </w:style>
-  <w:style w:type="paragraph" w:customStyle="1" w:styleId="ImageRightMedium">
+  </w:style>
+  <w:style w:type="paragraph" w:customStyle="1" w:styleId="ImageCenteredMedium">
     <w:name w:val="Image Right Medium"/>
-    <w:basedOn w:val="Definition"/>
+    <w:basedOn w:val="Image"/>
     <w:uiPriority w:val="65"/>
-    <w:pPr>
-      <w:framePr w:wrap="around" w:vAnchor="text" w:hAnchor="text" w:xAlign="right" w:y="1"/>
-    </w:pPr>
   </w:style>
   <w:style w:type="paragraph" w:customStyle="1" w:styleId="ImageCenteredMedium">
     <w:name w:val="Image Centered Medium"/>
-    <w:basedOn w:val="Definition"/>
+    <w:basedOn w:val="Image"/>
     <w:uiPriority w:val="65"/>
-    <w:pPr>
-      <w:framePr w:wrap="around" w:vAnchor="text" w:hAnchor="text" w:xAlign="center" w:y="1"/>
-    </w:pPr>
-  </w:style>
+  </w:style>
+  <!--
+    <w:style w:type="paragraph" w:customStyle="1" w:styleId="ImageCenteredLarge">
+        <w:name w:val="Image Centered Large"/>
+        <w:basedOn w:val="Definition"/>
+        <w:uiPriority w:val="65"/>
+        <w:pPr>
+            <w:framePr w:w="11520" w:wrap="around" w:vAnchor="text" w:hAnchor="text" w:xAlign="center" w:y="1"/>
+            <w:jc w:val="center"/>
+        </w:pPr>
+        <w:rPr>
+            <w:noProof/>
+        </w:rPr>
+    </w:style>
+    <w:style w:type="paragraph" w:customStyle="1" w:styleId="ImageLeftMedium">
+        <w:name w:val="Image Left Medium"/>
+        <w:basedOn w:val="Definition"/>
+        <w:uiPriority w:val="65"/>
+        <w:pPr>
+            <w:framePr w:w="5760" w:wrap="around" w:vAnchor="text" w:hAnchor="text" w:y="1"/>
+        </w:pPr>
+    </w:style>
+    <w:style w:type="paragraph" w:customStyle="1" w:styleId="ImageRightMedium">
+        <w:name w:val="Image Right Medium"/>
+        <w:basedOn w:val="Definition"/>
+        <w:uiPriority w:val="65"/>
+        <w:pPr>
+            <w:framePr w:wrap="around" w:vAnchor="text" w:hAnchor="text" w:xAlign="right" w:y="1"/>
+        </w:pPr>
+    </w:style>
+    <w:style w:type="paragraph" w:customStyle="1" w:styleId="ImageCenteredMedium">
+        <w:name w:val="Image Centered Medium"/>
+        <w:basedOn w:val="Definition"/>
+        <w:uiPriority w:val="65"/>
+        <w:pPr>
+            <w:framePr w:wrap="around" w:vAnchor="text" w:hAnchor="text" w:xAlign="center" w:y="1"/>
+        </w:pPr>
+    </w:style>
+    -->
   <!--
         -== SECTION TOPPERS ==-
     -->
-  <!--  These are very important and must be treated right to work properly. First, each must be preceeded with a Head
-        Separator (no, not a metal band) element because the styles put text in frames, and the frames will step on each
-        other if they abut directly. Secondly, the order of the elements is also important. Number first, Title second,
-        everything else third. Subtitle, headnotes, and link elements are interchangable. -->
+  <!--
+        So-Called Section Toppers are the collection of elements that precede regular body content— Ordinals, Titles,
+        Subtitles, Headnotes, Links.
+        Like images, the frames are prone to step on each other. Fortunately, they're block-level elements makes placing
+        them independently in the layout much less fragile.
+        The names are largely semantic and serve other purposes, like identifying new content blocks in word's long list
+        of paragraphs. In the layout, however, they do provide some separation to stop frames from smashing together.
+        The order of the first two elements is important for the frames to line up. Number first, Title second,
+        and everything else after that.
+        Getting these values right is finicky. If you're going to modify these— your best bet is to do so in word with
+        a good understanding of what underlying xml values your choices manipuate, and then tranlsating that by hand to
+        this file.
+    -->
   <!-- Chapter Head -->
   <w:style w:type="paragraph" w:customStyle="1" w:styleId="ChapterNumber">
     <w:name w:val="Chapter Number"/>
@@ -2253,7 +2322,6 @@
       <w:spacing w:val="-12"/>
       <w:color w:val="D96955"/>
       <w:sz w:val="72"/>
-      <w:szCs w:val="72"/>
     </w:rPr>
   </w:style>
   <w:style w:type="paragraph" w:customStyle="1" w:styleId="ChapterTitle">
@@ -2285,7 +2353,7 @@
   </w:style>
   <w:style w:type="paragraph" w:customStyle="1" w:styleId="ChapterHeadnote">
     <w:name w:val="Chapter Headnote"/>
-    <w:basedOn w:val="HierarchyLevel3-4-5HeadnoteText"/>
+    <w:basedOn w:val="HeadnoteTextLayout"/>
     <w:next w:val="ChapterHeadnote"/>
     <w:uiPriority w:val="11"/>
     <w:qFormat/>
@@ -2337,7 +2405,7 @@
   </w:style>
   <w:style w:type="paragraph" w:customStyle="1" w:styleId="SectionHeadnote">
     <w:name w:val="Section Headnote"/>
-    <w:basedOn w:val="HierarchyLevel3-4-5HeadnoteText"/>
+    <w:basedOn w:val="HeadnoteTextLayout"/>
     <w:next w:val="SectionHeadnote"/>
     <w:qFormat/>
     <w:uiPriority w:val="11"/>
@@ -2360,6 +2428,7 @@
       <w:ind w:right="0" w:left="0"/>
     </w:pPr>
     <w:rPr>
+      <w:b w:val="0"/>
       <w:bCs w:val="0"/>
       <w:color w:val="D96955"/>
     </w:rPr>
@@ -2418,10 +2487,9 @@
     </w:rPr>
   </w:style>
   <!-- header and footer -->
-  <!-- TODO: Needs Work -->
   <w:style w:type="paragraph" w:styleId="Footer">
     <w:name w:val="footer"/>
-    <w:basedOn w:val="BodyText"/>
+    <w:basedOn w:val="BodyCaseDefaultFontProperties"/>
     <w:uiPriority w:val="99"/>
     <w:pPr>
       <w:tabs>
@@ -2429,20 +2497,11 @@
         <w:tab w:val="right" w:pos="9360"/>
       </w:tabs>
     </w:pPr>
-    <w:rPr>
-      <w:rFonts w:ascii="Baskerville" w:hAnsi="Baskerville"/>
-      <w:bCs/>
-      <w:iCs/>
-      <w:color w:val="000000" w:themeColor="text1"/>
-      <w:spacing w:val="5"/>
-      <w:szCs w:val="18"/>
-    </w:rPr>
   </w:style>
   <w:style w:type="paragraph" w:styleId="Header">
-    <w:name w:val="header"/>
-    <w:basedOn w:val="FontFamilyDefaultTitleandStructure"/>
+    <w:name w:val="Header"/>
+    <w:basedOn w:val="TitleHeadnoteDefaultFontProperties"/>
     <w:uiPriority w:val="50"/>
-    <w:rsid w:val="006019C2"/>
     <w:pPr>
       <w:framePr w:wrap="around" w:vAnchor="page" w:hAnchor="page" w:xAlign="center" w:y="361"/>
       <w:tabs>
@@ -2451,17 +2510,11 @@
       <w:spacing w:before="0"/>
       <w:jc w:val="center"/>
     </w:pPr>
-    <w:rPr>
-      <w:sz w:val="16"/>
-      <w:rFonts w:ascii="Century Gothic" w:hAnsi="Century Gothic" w:cs="Arial (Headings CS)"/>
-      <w:spacing w:val="3"/>
-    </w:rPr>
   </w:style>
   <w:style w:type="paragraph" w:customStyle="1" w:styleId="HeaderPageNumber">
-    <w:name w:val="Header: PageNumber"/>
+    <w:name w:val="Header Page Number"/>
     <w:basedOn w:val="Header"/>
     <w:qFormat/>
-    <w:rsid w:val="006019C2"/>
     <w:pPr>
       <w:framePr w:w="1440" w:h="360" w:wrap="around" w:xAlign="outside" w:anchorLock="1"/>
       <w:widowControl w:val="0"/>
@@ -2474,15 +2527,15 @@
     </w:pPr>
     <w:rPr>
       <w:b/>
+      <w:bCs/>
       <w:spacing w:val="-5"/>
       <w:sz w:val="13"/>
     </w:rPr>
   </w:style>
   <!-- Footnote Related -->
-  <!-- TODO: Needs Work -->
   <w:style w:type="paragraph" w:styleId="FootnoteText">
     <w:name w:val="footnote text"/>
-    <w:basedOn w:val="FontFamilyDefaultCaseContentBody"/>
+    <w:basedOn w:val="BodyCaseDefaultFontProperties"/>
     <w:uiPriority w:val="60"/>
     <w:semiHidden/>
     <w:rPr>
@@ -2516,8 +2569,21 @@
     </w:pPr>
   </w:style>
   <!-- Misc formatting/layout -->
+  <!-- These separators can either serve layout purposes as horizontal dividers, serve as labels (e.g.
+         HeadFieldSeparator,) labels for scripting and SectPr placement (e.g. FrontMatterEnd) or both (e.g. HeadEnd) -->
+  <w:style w:type="paragraph" w:customStyle="1" w:styleId="IntentionallyInvisibleSeparator">
+    <w:name w:val="Intentionally Invisible Separator"/>
+    <w:uiPriority w:val="99"/>
+    <w:semiHidden/>
+    <w:unhideWhenUsed/>
+    <w:rPr>
+      <w:sz w:val="1"/>
+      <w:color w:val="FFFFFF"/>
+    </w:rPr>
+  </w:style>
   <w:style w:type="paragraph" w:customStyle="1" w:styleId="FrontMatterEnd">
     <w:name w:val="Front Matter End"/>
+    <w:basedOn w:val="IntentionallyInvisibleSeparator"/>
     <w:uiPriority w:val="15"/>
     <w:pPr>
       <w:widowControl w:val="0"/>
@@ -2527,13 +2593,10 @@
       <w:spacing w:before="0"/>
       <w:jc w:val="center"/>
     </w:pPr>
-    <w:rPr>
-      <w:sz w:val="1"/>
-      <w:szCs w:val="1"/>
-    </w:rPr>
   </w:style>
   <w:style w:type="paragraph" w:customStyle="1" w:styleId="HeadSeparator">
     <w:name w:val="Head Separator"/>
+    <w:basedOn w:val="IntentionallyInvisibleSeparator"/>
     <w:uiPriority w:val="15"/>
     <w:pPr>
       <w:spacing w:before="240"/>
@@ -2541,11 +2604,11 @@
     </w:pPr>
     <w:rPr>
       <w:sz w:val="1"/>
-      <w:szCs w:val="1"/>
     </w:rPr>
   </w:style>
   <w:style w:type="paragraph" w:customStyle="1" w:styleId="ChapterSpacer">
     <w:name w:val="Chapter Spacer"/>
+    <w:basedOn w:val="IntentionallyInvisibleSeparator"/>
     <w:uiPriority w:val="15"/>
     <w:pPr>
       <w:widowControl w:val="0"/>
@@ -2556,11 +2619,11 @@
     </w:pPr>
     <w:rPr>
       <w:sz w:val="1"/>
-      <w:szCs w:val="1"/>
     </w:rPr>
   </w:style>
   <w:style w:type="paragraph" w:customStyle="1" w:styleId="HeadFieldSeparator">
     <w:name w:val="Head Field Separator"/>
+    <w:basedOn w:val="IntentionallyInvisibleSeparator"/>
     <w:uiPriority w:val="15"/>
     <w:pPr>
       <w:spacing w:before="0"/>
@@ -2568,11 +2631,11 @@
     </w:pPr>
     <w:rPr>
       <w:sz w:val="1"/>
-      <w:szCs w:val="1"/>
     </w:rPr>
   </w:style>
   <w:style w:type="paragraph" w:customStyle="1" w:styleId="HeadEnd">
     <w:name w:val="Head End"/>
+    <w:basedOn w:val="IntentionallyInvisibleSeparator"/>
     <w:uiPriority w:val="15"/>
     <w:pPr>
       <w:widowControl w:val="0"/>
@@ -2584,11 +2647,11 @@
     </w:pPr>
     <w:rPr>
       <w:sz w:val="1"/>
-      <w:szCs w:val="1"/>
     </w:rPr>
   </w:style>
   <w:style w:type="paragraph" w:customStyle="1" w:styleId="NodeStart">
     <w:name w:val="Node Start"/>
+    <w:basedOn w:val="IntentionallyInvisibleSeparator"/>
     <w:uiPriority w:val="15"/>
     <w:pPr>
       <w:widowControl w:val="0"/>
@@ -2599,11 +2662,11 @@
     </w:pPr>
     <w:rPr>
       <w:sz w:val="1"/>
-      <w:szCs w:val="1"/>
     </w:rPr>
   </w:style>
   <w:style w:type="paragraph" w:customStyle="1" w:styleId="NodeEnd">
     <w:name w:val="Node End"/>
+    <w:basedOn w:val="IntentionallyInvisibleSeparator"/>
     <w:uiPriority w:val="15"/>
     <w:pPr>
       <w:widowControl w:val="0"/>
@@ -2614,326 +2677,328 @@
     </w:pPr>
     <w:rPr>
       <w:sz w:val="1"/>
-      <w:szCs w:val="1"/>
     </w:rPr>
   </w:style>
   <!--
     Character Styles
     -->
-  <!-- TODO: Replace DefaultParagraphFont references with references to a deliberate style -->
+  <w:style w:type="character" w:customStyle="1" w:styleId="CreditTitle">
+    <w:name w:val="Credit Title"/>
+    <w:basedOn w:val="CreditAuthors"/>
+    <w:rPr>
+      <w:b w:val="0"/>
+      <w:bCs w:val="0"/>
+      <w:caps/>
+      <w:sz w:val="24"/>
+      <w:u w:val="single"/>
+    </w:rPr>
+  </w:style>
+  <w:style w:type="character" w:customStyle="1" w:styleId="CreditAuthors">
+    <w:name w:val="Credit Authors"/>
+    <w:basedOn w:val="DefaultParagraphFont"/>
+    <w:rPr>
+      <w:b/>
+      <w:bCs/>
+      <w:spacing w:val="4"/>
+      <w:kern w:val="0"/>
+      <w:sz w:val="20"/>
+    </w:rPr>
+  </w:style>
   <!-- General/Body Text -->
   <w:style w:type="character" w:default="1" w:styleId="DefaultParagraphFont">
     <w:name w:val="Default Paragraph Font"/>
     <w:uiPriority w:val="99"/>
     <w:semiHidden/>
     <w:unhideWhenUsed/>
-  </w:style>
-  <w:style w:type="character" w:customStyle="1" w:styleId="BodyTextChar">
-    <w:name w:val="Body Text Char"/>
-    <w:basedOn w:val="DefaultParagraphFont"/>
-    <w:link w:val="BodyText"/>
+    <w:rPr>
+      <w:rFonts w:ascii="Century Gothic" w:hAnsi="Century Gothic"/>
+      <w:color w:val="000000"/>
+      <w:spacing w:val="5"/>
+      <w:sz w:val="18"/>
+    </w:rPr>
+  </w:style>
+  <w:style w:type="character" w:styleId="UnresolvedMention">
+    <!-- I believe UnresolvedMention is used when there isn't a char style available that purportedly should be
+             though it could also be the name of a drama novel -->
+    <w:name w:val="Unresolved Mention"/>
+    <w:basedOn w:val="DefaultBodyCaseFont"/>
     <w:uiPriority w:val="99"/>
     <w:semiHidden/>
     <w:unhideWhenUsed/>
     <w:rPr>
       <w:rFonts w:ascii="Baskerville" w:hAnsi="Baskerville"/>
-      <w:bCs/>
-      <w:iCs/>
-      <w:color w:val="000000" w:themeColor="text1"/>
-      <w:spacing w:val="5"/>
-      <w:szCs w:val="16"/>
-    </w:rPr>
-  </w:style>
-  <w:style w:type="character" w:customStyle="1" w:styleId="BodyTextFirstIndentChar">
-    <w:name w:val="Body Text First Indent Char"/>
-    <w:basedOn w:val="BodyTextChar"/>
-    <w:link w:val="BodyTextFirstIndent"/>
-    <w:uiPriority w:val="99"/>
-    <w:semiHidden/>
-    <w:rPr>
-      <w:rFonts w:ascii="Baskerville" w:hAnsi="Baskerville"/>
-      <w:bCs/>
-      <w:iCs/>
       <w:color w:val="000000" w:themeColor="text1"/>
       <w:spacing w:val="5"/>
       <w:sz w:val="16"/>
-      <w:szCs w:val="16"/>
-    </w:rPr>
-  </w:style>
-  <w:style w:type="character" w:styleId="UnresolvedMention">
-    <!-- I believe UnresolvedMention is used when there isn't a char style available that purportedly should be -->
-    <w:name w:val="Unresolved Mention"/>
+    </w:rPr>
+  </w:style>
+  <!-- inline editing/annotation formats -->
+  <w:style w:type="character" w:customStyle="1" w:styleId="Elision">
+    <w:name w:val="Elision"/>
     <w:basedOn w:val="DefaultParagraphFont"/>
-    <w:uiPriority w:val="99"/>
-    <w:semiHidden/>
-    <w:unhideWhenUsed/>
-    <w:rPr>
-      <w:color w:val="605E5C"/>
-      <w:shd w:val="clear" w:color="auto" w:fill="E1DFDD"/>
-    </w:rPr>
-  </w:style>
+    <w:uiPriority w:val="25"/>
+    <w:rPr>
+      <w:b w:val="1"/>
+      <w:bCs w:val="1"/>
+      <w:color w:val="5A771D"/>
+    </w:rPr>
+  </w:style>
+  <w:style w:type="character" w:customStyle="1" w:styleId="ReplacementText">
+    <w:name w:val="Replacement Text"/>
+    <w:uiPriority w:val="25"/>
+    <w:rPr>
+      <w:i/>
+      <w:iCs/>
+      <w:color w:val="5A771D"/>
+      <w:u w:val="dotted"/>
+    </w:rPr>
+  </w:style>
+  <w:style w:type="character" w:customStyle="1" w:styleId="HighlightedText">
+    <w:name w:val="Highlighted Text"/>
+    <w:uiPriority w:val="25"/>
+    <w:rPr>
+      <w:bdr w:val="none" w:sz="0" w:space="0" w:color="auto"/>
+      <w:shd w:val="clear" w:color="000000" w:fill="EAFFBD"/>
+    </w:rPr>
+  </w:style>
+  <!-- Footnote Related -->
+  <w:style w:type="character" w:customStyle="1" w:styleId="CaseFootnoteReference">
+    <w:name w:val="Case Footnote Reference"/>
+    <w:basedOn w:val="DefaultParagraphFont"/>
+    <w:semiHidden/>
+    <w:uiPriority w:val="99"/>
+    <w:rPr>
+      <w:b/>
+      <w:bCs/>
+      <w:color w:val="1B418C"/>
+      <w:sz w:val="18"/>
+    </w:rPr>
+  </w:style>
+  <w:style w:type="character" w:customStyle="1" w:styleId="FootnoteReference">
+    <w:name w:val="Footnote Reference"/>
+    <w:basedOn w:val="DefaultParagraphFont"/>
+    <w:semiHidden/>
+    <w:uiPriority w:val="99"/>
+    <w:rPr>
+      <w:b/>
+      <w:bCs/>
+      <w:color w:val="D96955"/>
+      <w:sz w:val="18"/>
+    </w:rPr>
+  </w:style>
+  <!-- misc element-specific -->
+  <w:style w:type="character" w:styleId="Hyperlink">
+    <w:name w:val="Hyperlink"/>
+    <w:semiHidden/>
+    <w:uiPriority w:val="99"/>
+    <w:unhideWhenUsed/>
+    <w:rPr>
+      <w:color w:val="3E71D8"/>
+      <w:u w:val="single"/>
+    </w:rPr>
+  </w:style>
+  <w:style w:type="character" w:styleId="FollowedHyperlink">
+    <w:name w:val="FollowedHyperlink"/>
+    <w:basedOn w:val="DefaultParagraphFont"/>
+    <w:semiHidden/>
+    <w:uiPriority w:val="99"/>
+    <w:unhideWhenUsed/>
+    <w:rPr>
+      <w:color w:val="D96955" w:themeColor="followedHyperlink"/>
+      <w:u w:val="single"/>
+    </w:rPr>
+  </w:style>
+  <!-- These are just here to hide them from the UI because they were all uipriority 0 and crowding out my other
+    styles -->
   <w:style w:type="character" w:customStyle="1" w:styleId="VerbatimChar">
     <!-- used in source code, pre, etc -->
     <w:name w:val="Verbatim Char"/>
-    <w:link w:val="SourceCode"/>
     <w:uiPriority w:val="50"/>
     <w:semiHidden/>
     <w:unhideWhenUsed/>
     <w:rPr>
+      <w:sz w:val="16"/>
       <w:rFonts w:ascii="Courier New" w:hAnsi="Courier New" w:cs="Courier New"/>
-      <w:i w:val="0"/>
+      <w:spacing w:val="5"/>
       <w:sz w:val="16"/>
-      <w:szCs w:val="14"/>
-      <w:shd w:val="clear" w:color="auto" w:fill="E0EBFF"/>
-    </w:rPr>
-  </w:style>
-  <!-- Heading and Subheading -->
-  <w:style w:type="character" w:customStyle="1" w:styleId="HStruct01TitleChar">
-    <w:name w:val="H Struct 01 Title Char"/>
-    <w:basedOn w:val="DefaultParagraphFont"/>
-    <w:link w:val="HStruct01Title"/>
-    <w:uiPriority w:val="75"/>
-    <w:semiHidden/>
-    <w:rPr>
-      <w:rFonts w:ascii="Century Gothic" w:hAnsi="Century Gothic" w:cs="Arial (Headings CS)"/>
-      <w:b/>
-      <w:bCs/>
-      <w:color w:val="1B418C"/>
-      <w:spacing w:val="-6"/>
-      <w:kern w:val="24"/>
-      <w:sz w:val="72"/>
-      <w:szCs w:val="72"/>
-    </w:rPr>
-  </w:style>
-  <!-- inline editing/annotation formats -->
-  <w:style w:type="character" w:customStyle="1" w:styleId="Elision">
-    <w:name w:val="Elision"/>
-    <w:uiPriority w:val="1"/>
-    <w:qFormat/>
-    <w:rPr>
-      <w:rFonts w:ascii="Century Gothic" w:hAnsi="Century Gothic"/>
-      <w:b w:val="1"/>
-      <w:i w:val="0"/>
-      <w:color w:val="5A771D"/>
-    </w:rPr>
-  </w:style>
-  <w:style w:type="character" w:customStyle="1" w:styleId="ReplacementText">
-    <w:name w:val="Replacement Text"/>
-    <w:basedOn w:val="Elision"/>
-    <w:uiPriority w:val="1"/>
-    <w:qFormat/>
-    <w:rPr>
-      <w:rFonts w:ascii="Century Gothic" w:hAnsi="Century Gothic"/>
-      <w:b w:val="0"/>
-      <w:i/>
-      <w:color w:val="5A771D"/>
-      <w:u w:val="dotted"/>
-    </w:rPr>
-  </w:style>
-  <w:style w:type="character" w:customStyle="1" w:styleId="HighlightedText">
-    <w:name w:val="Highlighted Text"/>
-    <w:uiPriority w:val="1"/>
-    <w:qFormat/>
-    <w:rPr>
-      <w:bdr w:val="none" w:sz="0" w:space="0" w:color="auto"/>
-      <w:shd w:val="clear" w:color="000000" w:fill="EAFFBD"/>
-    </w:rPr>
-  </w:style>
-  <!-- Footnote Related -->
-  <w:style w:type="character" w:customStyle="1" w:styleId="CaseFootnoteReference">
-    <w:name w:val="Case Footnote Reference"/>
-    <w:basedOn w:val="BodyTextChar"/>
-    <w:semiHidden/>
-    <w:uiPriority w:val="99"/>
-    <w:rPr>
-      <w:rFonts w:ascii="Baskerville" w:hAnsi="Baskerville"/>
-      <w:bCs/>
-      <w:iCs/>
-      <w:color w:val="000000" w:themeColor="text1"/>
-      <w:spacing w:val="5"/>
-      <w:sz w:val="18"/>
-      <w:szCs w:val="18"/>
-    </w:rPr>
-  </w:style>
-  <!-- misc element-specific -->
-  <w:style w:type="character" w:styleId="Hyperlink">
-    <w:name w:val="Hyperlink"/>
-    <w:semiHidden/>
-    <w:uiPriority w:val="99"/>
-    <w:unhideWhenUsed/>
-    <w:rPr>
-      <w:color w:val="3E71D8"/>
-      <w:u w:val="single"/>
-    </w:rPr>
-  </w:style>
-  <w:style w:type="character" w:styleId="FollowedHyperlink">
-    <w:name w:val="FollowedHyperlink"/>
-    <w:basedOn w:val="DefaultParagraphFont"/>
-    <w:semiHidden/>
-    <w:uiPriority w:val="99"/>
-    <w:unhideWhenUsed/>
-    <w:rPr>
-      <w:color w:val="D96955" w:themeColor="followedHyperlink"/>
-      <w:u w:val="single"/>
-    </w:rPr>
-  </w:style>
-  <w:style w:type="character" w:customStyle="1" w:styleId="CaptionChar">
-    <w:name w:val="Caption Char"/>
-    <w:basedOn w:val="DefaultParagraphFont"/>
-    <w:link w:val="Caption"/>
-    <w:semiHidden/>
-    <w:uiPriority w:val="99"/>
-    <w:rPr>
-      <w:rFonts w:ascii="Century Gothic" w:hAnsi="Century Gothic"/>
-      <w:i/>
-      <w:sz w:val="16"/>
-      <w:szCs w:val="24"/>
-    </w:rPr>
-  </w:style>
-  <!-- These are just here to hide them from the UI because they were all uipriority 0 and crowding out my other
-    styles -->
+    </w:rPr>
+  </w:style>
+  <w:style w:type="character" w:customStyle="0" w:styleId="UnusedPandoc">
+    <w:name w:val="UnusedPandoc"/>
+    <w:hidden/>
+    <w:uiPriority w:val="99"/>
+  </w:style>
   <w:style w:type="character" w:customStyle="0" w:styleId="AlertTok">
     <w:name w:val="AlertTok"/>
+    <w:basedOn w:val="UnusedPandoc"/>
     <w:hidden/>
     <w:uiPriority w:val="99"/>
   </w:style>
   <w:style w:type="character" w:customStyle="0" w:styleId="AnnotationTok">
     <w:name w:val="AnnotationTok"/>
+    <w:basedOn w:val="UnusedPandoc"/>
     <w:hidden/>
     <w:uiPriority w:val="99"/>
   </w:style>
   <w:style w:type="character" w:customStyle="0" w:styleId="AttributeTok">
     <w:name w:val="AttributeTok"/>
+    <w:basedOn w:val="UnusedPandoc"/>
     <w:hidden/>
     <w:uiPriority w:val="99"/>
   </w:style>
   <w:style w:type="character" w:customStyle="0" w:styleId="BaseNTok">
     <w:name w:val="BaseNTok"/>
+    <w:basedOn w:val="UnusedPandoc"/>
     <w:hidden/>
     <w:uiPriority w:val="99"/>
   </w:style>
   <w:style w:type="character" w:customStyle="0" w:styleId="BuiltInTok">
     <w:name w:val="BuiltInTok"/>
+    <w:basedOn w:val="UnusedPandoc"/>
     <w:hidden/>
     <w:uiPriority w:val="99"/>
   </w:style>
   <w:style w:type="character" w:customStyle="0" w:styleId="CharTok">
     <w:name w:val="CharTok"/>
+    <w:basedOn w:val="UnusedPandoc"/>
     <w:hidden/>
     <w:uiPriority w:val="99"/>
   </w:style>
   <w:style w:type="character" w:customStyle="0" w:styleId="CommentTok">
     <w:name w:val="CommentTok"/>
+    <w:basedOn w:val="UnusedPandoc"/>
     <w:hidden/>
     <w:uiPriority w:val="99"/>
   </w:style>
   <w:style w:type="character" w:customStyle="0" w:styleId="CommentVarTok">
     <w:name w:val="CommentVarTok"/>
+    <w:basedOn w:val="UnusedPandoc"/>
     <w:hidden/>
     <w:uiPriority w:val="99"/>
   </w:style>
   <w:style w:type="character" w:customStyle="0" w:styleId="ControlFlowTok">
     <w:name w:val="ControlFlowTok"/>
+    <w:basedOn w:val="UnusedPandoc"/>
     <w:hidden/>
     <w:uiPriority w:val="99"/>
   </w:style>
   <w:style w:type="character" w:customStyle="0" w:styleId="DataTypeTok">
     <w:name w:val="DataTypeTok"/>
+    <w:basedOn w:val="UnusedPandoc"/>
     <w:hidden/>
     <w:uiPriority w:val="99"/>
   </w:style>
   <w:style w:type="character" w:customStyle="0" w:styleId="DocumentationTok">
     <w:name w:val="DocumentationTok"/>
+    <w:basedOn w:val="UnusedPandoc"/>
     <w:hidden/>
     <w:uiPriority w:val="99"/>
   </w:style>
   <w:style w:type="character" w:customStyle="0" w:styleId="ErrorTok">
     <w:name w:val="ErrorTok"/>
+    <w:basedOn w:val="UnusedPandoc"/>
     <w:hidden/>
     <w:uiPriority w:val="99"/>
   </w:style>
   <w:style w:type="character" w:customStyle="0" w:styleId="ExtensionTok">
     <w:name w:val="ExtensionTok"/>
+    <w:basedOn w:val="UnusedPandoc"/>
     <w:hidden/>
     <w:uiPriority w:val="99"/>
   </w:style>
   <w:style w:type="character" w:customStyle="0" w:styleId="FloatTok">
     <w:name w:val="FloatTok"/>
+    <w:basedOn w:val="UnusedPandoc"/>
     <w:hidden/>
     <w:uiPriority w:val="99"/>
   </w:style>
   <w:style w:type="character" w:customStyle="0" w:styleId="FunctionTok">
     <w:name w:val="FunctionTok"/>
+    <w:basedOn w:val="UnusedPandoc"/>
     <w:hidden/>
     <w:uiPriority w:val="99"/>
   </w:style>
   <w:style w:type="character" w:customStyle="0" w:styleId="ImportTok">
     <w:name w:val="ImportTok"/>
+    <w:basedOn w:val="UnusedPandoc"/>
     <w:hidden/>
     <w:uiPriority w:val="99"/>
   </w:style>
   <w:style w:type="character" w:customStyle="0" w:styleId="InformationTok">
     <w:name w:val="InformationTok"/>
+    <w:basedOn w:val="UnusedPandoc"/>
     <w:hidden/>
     <w:uiPriority w:val="99"/>
   </w:style>
   <w:style w:type="character" w:customStyle="0" w:styleId="KeywordTok">
     <w:name w:val="KeywordTok"/>
+    <w:basedOn w:val="UnusedPandoc"/>
     <w:hidden/>
     <w:uiPriority w:val="99"/>
   </w:style>
   <w:style w:type="character" w:customStyle="0" w:styleId="NormalTok">
     <w:name w:val="NormalTok"/>
+    <w:basedOn w:val="UnusedPandoc"/>
     <w:hidden/>
     <w:uiPriority w:val="99"/>
   </w:style>
   <w:style w:type="character" w:customStyle="0" w:styleId="OperatorTok">
     <w:name w:val="OperatorTok"/>
+    <w:basedOn w:val="UnusedPandoc"/>
     <w:hidden/>
     <w:uiPriority w:val="99"/>
   </w:style>
   <w:style w:type="character" w:customStyle="0" w:styleId="OtherTok">
     <w:name w:val="OtherTok"/>
+    <w:basedOn w:val="UnusedPandoc"/>
     <w:hidden/>
     <w:uiPriority w:val="99"/>
   </w:style>
   <w:style w:type="character" w:customStyle="0" w:styleId="PreprocessorTok">
     <w:name w:val="PreprocessorTok"/>
+    <w:basedOn w:val="UnusedPandoc"/>
     <w:hidden/>
     <w:uiPriority w:val="99"/>
   </w:style>
   <w:style w:type="character" w:customStyle="0" w:styleId="RegionMarkerTok">
     <w:name w:val="RegionMarkerTok"/>
+    <w:basedOn w:val="UnusedPandoc"/>
     <w:hidden/>
     <w:uiPriority w:val="99"/>
   </w:style>
   <w:style w:type="character" w:customStyle="0" w:styleId="SpecialCharTok">
     <w:name w:val="SpecialCharTok"/>
+    <w:basedOn w:val="UnusedPandoc"/>
     <w:hidden/>
     <w:uiPriority w:val="99"/>
   </w:style>
-  <w:style w:type="character" w:customStyle="0" w:styleId="SpecialSTringTok">
-    <w:name w:val="SpecialSTringTok"/>
+  <w:style w:type="character" w:customStyle="0" w:styleId="SpecialStringTok">
+    <w:name w:val="SpecialStringTok"/>
+    <w:basedOn w:val="UnusedPandoc"/>
     <w:hidden/>
     <w:uiPriority w:val="99"/>
   </w:style>
   <w:style w:type="character" w:customStyle="0" w:styleId="StringTok">
     <w:name w:val="StringTok"/>
+    <w:basedOn w:val="UnusedPandoc"/>
     <w:hidden/>
     <w:uiPriority w:val="99"/>
   </w:style>
   <w:style w:type="character" w:customStyle="0" w:styleId="VariableTok">
     <w:name w:val="VariableTok"/>
+    <w:basedOn w:val="UnusedPandoc"/>
     <w:hidden/>
     <w:uiPriority w:val="99"/>
   </w:style>
   <w:style w:type="character" w:customStyle="0" w:styleId="VerbatimStringTok">
     <w:name w:val="VerbatimStringTok"/>
+    <w:basedOn w:val="UnusedPandoc"/>
     <w:hidden/>
     <w:uiPriority w:val="99"/>
   </w:style>
   <w:style w:type="character" w:customStyle="0" w:styleId="WarningTok">
     <w:name w:val="WarningTok"/>
+    <w:basedOn w:val="UnusedPandoc"/>
     <w:hidden/>
     <w:uiPriority w:val="99"/>
   </w:style>

</xml_diff>

<commit_message>
Style fixes and updates
Removed unneeded character styles. Resolved dependency conflicts and implemented missing
styles that ended up being latent on render. Resolved TOC hierarchy and indentation problems
from the 7x10 -> 8.5 switch, and also inappropriate text sizes, paragraph widths, heading
alignment, etc.
</commit_message>
<xml_diff>
--- a/docker/pandoc-lambda/function/reference.docx
+++ b/docker/pandoc-lambda/function/reference.docx
@@ -5,8 +5,11 @@
     <w:p>
       <w:pPr>
         <w:pStyle w:val="Head Separator"/>
-        <!-- Documenting a section break for reference. Unike other elements in this file, uncommenting this will
-                 affect the pandoc output.
+        <!-- Documenting an example section break for reference. Unlike other elements in this file, uncommenting
+                 this will affect the pandoc output. If you have a section break in document.xml in your reference.docx,
+                 pandoc will stick it to the end of your output docx to use as file defaults. Since we've already got
+                 code inserting non-static page breaks in app.py with real r:id values and such, there's no need for
+                 this to muddy anything up.
             <w:sectPr>
                 <w:headerReference w:type="even" r:id="rId41"/>
                 <w:headerReference w:type="default" r:id="rId42"/>
@@ -1236,7 +1239,7 @@
       <w:rFonts w:ascii="Baskerville" w:hAnsi="Baskerville"/>
       <w:color w:val="000000" w:themeColor="text1"/>
       <w:spacing w:val="5"/>
-      <w:sz w:val="16"/>
+      <w:sz w:val="18"/>
     </w:rPr>
   </w:style>
   <w:style w:type="paragraph" w:customStyle="1" w:styleId="MonospaceDefaultFontProperties">
@@ -1273,32 +1276,25 @@
     <w:uiPriority w:val="59"/>
     <w:basedOn w:val="TitleHeadnoteDefaultFontProperties"/>
     <w:semiHidden/>
+    <w:unhideWhenUsed/>
+    <w:uiPriority w:val="99"/>
     <w:pPr>
       <w:spacing w:before="160" w:line="276" w:lineRule="auto"/>
       <w:ind w:right="2880"/>
     </w:pPr>
   </w:style>
-  <w:style w:type="paragraph" w:customStyle="1" w:styleId="BodyText">
+  <w:style w:type="paragraph" w:customStyle="1" w:styleId="HeadnoteText">
+    <w:name w:val="Headnote Text"/>
+    <w:uiPriority w:val="59"/>
+    <w:basedOn w:val="HeadnoteTextLayout"/>
+    <w:qFormat/>
+    <w:uiPriority w:val="0"/>
+  </w:style>
+  <w:style w:type="paragraph" w:default="1" w:customStyle="1" w:styleId="BodyText">
     <w:name w:val="Body Text"/>
     <w:basedOn w:val="BodyTextLayout"/>
     <w:qFormat/>
     <w:uiPriority w:val="0"/>
-    <w:semiHidden/>
-    <w:unhideWhenUsed/>
-    <w:uiPriority w:val="99"/>
-  </w:style>
-  <w:style w:type="paragraph" w:customStyle="1" w:default="1" w:styleId="Drinkle">
-    <w:name w:val="Drinkle"/>
-    <w:basedOn w:val="BodyTextLayout"/>
-    <w:qFormat/>
-    <w:uiPriority w:val="0"/>
-    <w:semiHidden/>
-    <w:unhideWhenUsed/>
-    <w:uiPriority w:val="99"/>
-    <w:sz w:val="16"/>
-    <w:rFonts w:ascii="Comic Sans" w:hAnsi="Comic Sans" w:cs="Comic Sans"/>
-    <w:spacing w:val="1"/>
-    <w:sz w:val="20"/>
   </w:style>
   <w:style w:type="paragraph" w:customStyle="1" w:styleId="FirstParagraph">
     <w:name w:val="First Paragraph"/>
@@ -1308,7 +1304,7 @@
     <w:uiPriority w:val="99"/>
   </w:style>
   <w:style w:type="paragraph" w:styleId="Normal">
-    <!-- Normal is largely disused in favor of the more deliberately styled BodyCaseDefaultFontProperties -->
+    <!-- Normal is largely disused in favor of the more deliberately styled BodyText -->
     <w:name w:val="Normal"/>
     <w:basedOn w:val="BodyTextLayout"/>
     <w:semiHidden/>
@@ -1319,9 +1315,7 @@
     <!--  pandoc throws this around a bunch if you forget to style something. This 'compactness,' while space efficient
             is not readable in large bodies of text, and should be scrupulously avoided. -->
     <w:name w:val="Compact"/>
-    <w:semiHidden/>
-    <w:unhideWhenUsed/>
-    <w:uiPriority w:val="99"/>
+    <w:hidden/>
   </w:style>
   <!-- case-specific -->
   <w:style w:type="paragraph" w:customStyle="1" w:styleId="CaseHeader">
@@ -1329,7 +1323,7 @@
             in the context of a casebook, the author's points are of greater importance  than the title of the case
             itself! Being able to have two points of hierarchy above the case text seems about right. -->
     <w:name w:val="Case Header"/>
-    <w:basedOn w:val="Heading3"/>
+    <w:basedOn w:val="CaseBody"/>
     <w:uiPriority w:val="8"/>
     <w:qFormat/>
     <w:pPr>
@@ -1339,39 +1333,17 @@
       <w:contextualSpacing/>
       <w:jc w:val="center"/>
     </w:pPr>
-  </w:style>
-  <w:style w:type="paragraph" w:customStyle="1" w:styleId="CaseBodyText">
-    <w:name w:val="Case Body Text"/>
-    <w:basedOn w:val="BodyCaseDefaultFontProperties"/>
+    <w:rPr>
+      <w:b w:val="0"/>
+      <w:bCs w:val="0"/>
+      <w:sz w:val="28"/>
+    </w:rPr>
+  </w:style>
+  <w:style w:type="paragraph" w:customStyle="1" w:styleId="CaseBody">
+    <w:name w:val="Case Body"/>
+    <w:basedOn w:val="BodyText"/>
     <w:uiPriority w:val="8"/>
     <w:qFormat/>
-    <w:rPr>
-      <w:sz w:val="16"/>
-    </w:rPr>
-  </w:style>
-  <w:style w:type="paragraph" w:styleId="Normal">
-    <!-- Normal is largely disused in favor of the more deliberately styled BodyCaseDefaultFontProperties -->
-    <w:name w:val="Normal"/>
-    <w:basedOn w:val="BodyTextLayout"/>
-    <w:semiHidden/>
-    <w:unhideWhenUsed/>
-    <w:uiPriority w:val="99"/>
-  </w:style>
-  <w:style w:type="paragraph" w:customStyle="1" w:default="1" w:styleId="BodyText">
-    <w:name w:val="Body Text"/>
-    <w:basedOn w:val="BodyTextLayout"/>
-    <w:semiHidden/>
-    <w:unhideWhenUsed/>
-    <w:uiPriority w:val="99"/>
-  </w:style>
-  <w:style w:type="paragraph" w:customStyle="1" w:styleId="Compact">
-    <!--  pandoc throws this around a bunch if you forget to style something. This 'compactness,' while space efficient
-            is not readable in large bodies of text, and should be scrupulously avoided. -->
-    <w:name w:val="Compact"/>
-    <w:basedOn w:val="BodyTextLayout"/>
-    <w:semiHidden/>
-    <w:unhideWhenUsed/>
-    <w:uiPriority w:val="99"/>
   </w:style>
   <!-- Heading and Subheading -->
   <!--  These are headings used in author-formatted text blocks— NOT CORE BOOK ELEMENTS. If they set something as H1, it
@@ -1386,6 +1358,7 @@
     <w:pPr>
       <w:spacing w:before="680" w:after="340"/>
       <w:outlineLvl w:val="0"/>
+      <w:ind w:right="2880"/>
     </w:pPr>
     <w:rPr>
       <w:color w:val="000000"/>
@@ -1405,7 +1378,6 @@
     </w:pPr>
     <w:rPr>
       <w:sz w:val="28"/>
-      <w:u w:val="none"/>
     </w:rPr>
   </w:style>
   <w:style w:type="paragraph" w:styleId="Heading3">
@@ -1465,6 +1437,9 @@
       <w:outlineLvl w:val="5"/>
     </w:pPr>
     <w:rPr>
+      <w:b w:val="0"/>
+      <w:bCs w:val="0"/>
+      <w:u/>
       <w:sz w:val="18"/>
     </w:rPr>
   </w:style>
@@ -1480,8 +1455,6 @@
       <w:outlineLvl w:val="6"/>
     </w:pPr>
     <w:rPr>
-      <w:b w:val="0"/>
-      <w:bCs w:val="0"/>
       <w:sz w:val="16"/>
     </w:rPr>
   </w:style>
@@ -1974,14 +1947,15 @@
       <w:tabs>
         <w:tab w:val="right" w:leader="dot" w:pos="7200"/>
       </w:tabs>
-      <w:spacing w:before="120"/>
-      <w:ind w:right="720"/>
+      <w:spacing w:line="120" w:before="360" w:after="240"/>
+      <w:ind w:right="1440"/>
     </w:pPr>
     <w:rPr>
       <w:b/>
       <w:bCs/>
       <w:noProof/>
-      <w:spacing w:val="5"/>
+      <w:spacing w:val="-7"/>
+      <w:sz w:val="28"/>
     </w:rPr>
   </w:style>
   <w:style w:type="paragraph" w:styleId="TOC2">
@@ -1991,14 +1965,14 @@
     <w:semiHidden/>
     <w:unhideWhenUsed/>
     <w:pPr>
-      <w:spacing w:before="160"/>
+      <w:spacing w:line="240" w:before="60" w:after="120"/>
       <w:ind w:left="216"/>
     </w:pPr>
     <w:rPr>
-      <w:b/>
-      <w:bCs/>
-      <w:spacing w:val="6"/>
-      <w:sz w:val="20"/>
+      <w:b w:val="0"/>
+      <w:bCs w:val="0"/>
+      <w:spacing w:val="-7"/>
+      <w:sz w:val="22"/>
     </w:rPr>
   </w:style>
   <w:style w:type="paragraph" w:styleId="TOC3">
@@ -2008,13 +1982,14 @@
     <w:semiHidden/>
     <w:unhideWhenUsed/>
     <w:pPr>
+      <w:spacing w:line="360" w:before="0" w:after="60"/>
       <w:ind w:left="440"/>
     </w:pPr>
     <w:rPr>
       <w:b w:val="0"/>
       <w:bCs w:val="0"/>
-      <w:spacing w:val="6"/>
-      <w:sz w:val="20"/>
+      <w:spacing w:val="0"/>
+      <w:sz w:val="18"/>
     </w:rPr>
   </w:style>
   <w:style w:type="paragraph" w:styleId="TOC4">
@@ -2024,9 +1999,13 @@
     <w:semiHidden/>
     <w:unhideWhenUsed/>
     <w:pPr>
-      <w:spacing w:before="80"/>
+      <w:i/>
+      <w:iCs/>
       <w:ind w:left="662"/>
     </w:pPr>
+    <w:rPr>
+      <w:spacing w:val="10"/>
+    </w:rPr>
   </w:style>
   <w:style w:type="paragraph" w:styleId="TOC5">
     <w:name w:val="toc 5"/>
@@ -2037,6 +2016,9 @@
     <w:pPr>
       <w:ind w:left="880"/>
     </w:pPr>
+    <w:rPr>
+      <w:spacing w:val="10"/>
+    </w:rPr>
   </w:style>
   <w:style w:type="paragraph" w:styleId="TOC6">
     <w:name w:val="toc 6"/>
@@ -2083,7 +2065,7 @@
         they are important elements that could probably use some more massaging. -->
   <w:style w:type="paragraph" w:customStyle="1" w:styleId="Abstract">
     <w:name w:val="Abstract"/>
-    <w:basedOn w:val="BodyCaseDefaultFontProperties"/>
+    <w:basedOn w:val="BodyTextLayout"/>
     <w:semiHidden/>
     <w:unhideWhenUsed/>
     <w:pPr>
@@ -2092,13 +2074,13 @@
   </w:style>
   <w:style w:type="paragraph" w:styleId="Bibliography">
     <w:name w:val="Bibliography"/>
-    <w:basedOn w:val="TitleHeadnoteDefaultFontProperties"/>
+    <w:basedOn w:val="HeadnoteTextLayout"/>
     <w:semiHidden/>
     <w:unhideWhenUsed/>
   </w:style>
   <w:style w:type="paragraph" w:styleId="Quote">
     <w:name w:val="Quote"/>
-    <w:basedOn w:val="BodyCaseDefaultFontProperties"/>
+    <w:basedOn w:val="BodyTextLayout"/>
     <w:semiHidden/>
     <w:unhideWhenUsed/>
     <w:pPr>
@@ -2112,19 +2094,17 @@
   </w:style>
   <w:style w:type="paragraph" w:styleId="BlockText">
     <w:name w:val="Block Text"/>
-    <w:basedOn w:val="Quote"/>
+    <w:basedOn w:val="BodyTextLayout"/>
     <w:next w:val="BodyText"/>
     <w:uiPriority w:val="5"/>
     <w:qFormat/>
     <w:pPr>
+      <w:spacing w:before="240" w:after="240"/>
+      <w:ind w:left="360" w:right="2520"/>
+    </w:pPr>
+    <w:pPr>
       <w:shd w:val="clear" w:color="5A771D" w:fill="auto"/>
     </w:pPr>
-    <w:rPr>
-      <w:i w:val="0"/>
-      <w:iCs w:val="0"/>
-      <w:color w:val="auto"/>
-      <w:sz w:val="16"/>
-    </w:rPr>
   </w:style>
   <w:style w:type="paragraph" w:customStyle="1" w:styleId="SourceCode">
     <w:name w:val="Source Code"/>
@@ -2160,7 +2140,7 @@
   </w:style>
   <w:style w:type="paragraph" w:customStyle="1" w:styleId="Definition">
     <w:name w:val="Definition"/>
-    <w:basedOn w:val="BodyCaseDefaultFontProperties"/>
+    <w:basedOn w:val="HeadnoteTextLayout"/>
     <w:uiPriority w:val="20"/>
     <w:qFormat/>
     <w:pPr>
@@ -2169,7 +2149,7 @@
   </w:style>
   <w:style w:type="paragraph" w:styleId="Caption">
     <w:name w:val="caption"/>
-    <w:basedOn w:val="TitleHeadnoteDefaultFontProperties"/>
+    <w:basedOn w:val="HeadnoteTextLayout"/>
     <w:uiPriority w:val="30"/>
     <w:rPr>
       <w:keepNext/>
@@ -2240,7 +2220,7 @@
     <w:basedOn w:val="Image"/>
     <w:uiPriority w:val="65"/>
   </w:style>
-  <w:style w:type="paragraph" w:customStyle="1" w:styleId="ImageCenteredMedium">
+  <w:style w:type="paragraph" w:customStyle="1" w:styleId="ImageRightMedium">
     <w:name w:val="Image Right Medium"/>
     <w:basedOn w:val="Image"/>
     <w:uiPriority w:val="65"/>
@@ -2305,6 +2285,8 @@
         this file.
     -->
   <!-- Chapter Head -->
+  <!-- This style could use some work. It's perfectly functional, but pages with neither subtitles nor headnotes
+    feel too sparse -->
   <w:style w:type="paragraph" w:customStyle="1" w:styleId="ChapterNumber">
     <w:name w:val="Chapter Number"/>
     <w:basedOn w:val="ChapterTitle"/>
@@ -2428,8 +2410,6 @@
       <w:ind w:right="0" w:left="0"/>
     </w:pPr>
     <w:rPr>
-      <w:b w:val="0"/>
-      <w:bCs w:val="0"/>
       <w:color w:val="D96955"/>
     </w:rPr>
   </w:style>
@@ -2721,7 +2701,7 @@
     <!-- I believe UnresolvedMention is used when there isn't a char style available that purportedly should be
              though it could also be the name of a drama novel -->
     <w:name w:val="Unresolved Mention"/>
-    <w:basedOn w:val="DefaultBodyCaseFont"/>
+    <w:basedOn w:val="DefaultParagraphFont"/>
     <w:uiPriority w:val="99"/>
     <w:semiHidden/>
     <w:unhideWhenUsed/>

</xml_diff>

<commit_message>
Updated headers, section placement tweak
</commit_message>
<xml_diff>
--- a/docker/pandoc-lambda/function/reference.docx
+++ b/docker/pandoc-lambda/function/reference.docx
@@ -1015,6 +1015,109 @@
     </w:r>
     <w:r>
       <w:instrText>STYLEREF "Chapter Title"</w:instrText>
+    </w:r>
+    <w:r>
+      <w:fldChar w:fldCharType="separate"/>
+    </w:r>
+    <w:r>
+      <w:rPr>
+        <w:noProof/>
+      </w:rPr>
+      <w:fldChar w:fldCharType="end"/>
+    </w:r>
+  </w:p>
+  <w:p>
+    <w:pPr>
+      <w:pStyle w:val="HeaderPageNumber"/>
+      <w:framePr w:wrap="around"/>
+    </w:pPr>
+    <w:r>
+      <w:fldChar w:fldCharType="begin"/>
+    </w:r>
+    <w:r>
+      <w:instrText>PAGE</w:instrText>
+    </w:r>
+    <w:r>
+      <w:fldChar w:fldCharType="end"/>
+    </w:r>
+  </w:p>
+</w:hdr>
+</file>
+
+<file path=word/header_front_matter_even.xml><?xml version="1.0" encoding="utf-8"?>
+<w:hdr xmlns:wpc="http://schemas.microsoft.com/office/word/2010/wordprocessingCanvas" xmlns:cx="http://schemas.microsoft.com/office/drawing/2014/chartex" xmlns:cx1="http://schemas.microsoft.com/office/drawing/2015/9/8/chartex" xmlns:cx2="http://schemas.microsoft.com/office/drawing/2015/10/21/chartex" xmlns:cx3="http://schemas.microsoft.com/office/drawing/2016/5/9/chartex" xmlns:cx4="http://schemas.microsoft.com/office/drawing/2016/5/10/chartex" xmlns:cx5="http://schemas.microsoft.com/office/drawing/2016/5/11/chartex" xmlns:cx6="http://schemas.microsoft.com/office/drawing/2016/5/12/chartex" xmlns:cx7="http://schemas.microsoft.com/office/drawing/2016/5/13/chartex" xmlns:cx8="http://schemas.microsoft.com/office/drawing/2016/5/14/chartex" xmlns:mc="http://schemas.openxmlformats.org/markup-compatibility/2006" xmlns:aink="http://schemas.microsoft.com/office/drawing/2016/ink" xmlns:am3d="http://schemas.microsoft.com/office/drawing/2017/model3d" xmlns:o="urn:schemas-microsoft-com:office:office" xmlns:r="http://schemas.openxmlformats.org/officeDocument/2006/relationships" xmlns:m="http://schemas.openxmlformats.org/officeDocument/2006/math" xmlns:v="urn:schemas-microsoft-com:vml" xmlns:wp14="http://schemas.microsoft.com/office/word/2010/wordprocessingDrawing" xmlns:wp="http://schemas.openxmlformats.org/drawingml/2006/wordprocessingDrawing" xmlns:w10="urn:schemas-microsoft-com:office:word" xmlns:w="http://schemas.openxmlformats.org/wordprocessingml/2006/main" xmlns:w14="http://schemas.microsoft.com/office/word/2010/wordml" xmlns:w15="http://schemas.microsoft.com/office/word/2012/wordml" xmlns:w16cex="http://schemas.microsoft.com/office/word/2018/wordml/cex" xmlns:w16cid="http://schemas.microsoft.com/office/word/2016/wordml/cid" xmlns:w16="http://schemas.microsoft.com/office/word/2018/wordml" xmlns:w16sdtdh="http://schemas.microsoft.com/office/word/2020/wordml/sdtdatahash" xmlns:w16se="http://schemas.microsoft.com/office/word/2015/wordml/symex" xmlns:wpg="http://schemas.microsoft.com/office/word/2010/wordprocessingGroup" xmlns:wpi="http://schemas.microsoft.com/office/word/2010/wordprocessingInk" xmlns:wne="http://schemas.microsoft.com/office/word/2006/wordml" xmlns:wps="http://schemas.microsoft.com/office/word/2010/wordprocessingShape" mc:Ignorable="w14 w15 w16se w16cid w16 w16cex w16sdtdh wp14">
+  <w:p>
+    <w:pPr>
+      <w:pStyle w:val="Header"/>
+      <w:framePr w:wrap="around"/>
+    </w:pPr>
+    <w:r>
+      <w:fldChar w:fldCharType="begin"/>
+    </w:r>
+    <w:r>
+      <w:t> </w:t>
+    </w:r>
+    <w:r>
+      <w:fldChar w:fldCharType="separate"/>
+    </w:r>
+    <w:r>
+      <w:rPr>
+        <w:noProof/>
+      </w:rPr>
+      <w:t> </w:t>
+    </w:r>
+    <w:r>
+      <w:rPr>
+        <w:noProof/>
+      </w:rPr>
+      <w:fldChar w:fldCharType="end"/>
+    </w:r>
+    <w:r>
+      <w:fldChar w:fldCharType="begin"/>
+    </w:r>
+    <w:r>
+      <w:t> </w:t>
+    </w:r>
+    <w:r>
+      <w:fldChar w:fldCharType="separate"/>
+    </w:r>
+    <w:r>
+      <w:rPr>
+        <w:noProof/>
+      </w:rPr>
+      <w:fldChar w:fldCharType="end"/>
+    </w:r>
+  </w:p>
+  <w:p>
+    <w:pPr>
+      <w:pStyle w:val="HeaderPageNumber"/>
+      <w:framePr w:wrap="around"/>
+    </w:pPr>
+    <w:r>
+      <w:fldChar w:fldCharType="begin"/>
+    </w:r>
+    <w:r>
+      <w:instrText>PAGE</w:instrText>
+    </w:r>
+    <w:r>
+      <w:fldChar w:fldCharType="end"/>
+    </w:r>
+  </w:p>
+</w:hdr>
+</file>
+
+<file path=word/header_front_matter_odd.xml><?xml version="1.0" encoding="utf-8"?>
+<w:hdr xmlns:wpc="http://schemas.microsoft.com/office/word/2010/wordprocessingCanvas" xmlns:cx="http://schemas.microsoft.com/office/drawing/2014/chartex" xmlns:cx1="http://schemas.microsoft.com/office/drawing/2015/9/8/chartex" xmlns:cx2="http://schemas.microsoft.com/office/drawing/2015/10/21/chartex" xmlns:cx3="http://schemas.microsoft.com/office/drawing/2016/5/9/chartex" xmlns:cx4="http://schemas.microsoft.com/office/drawing/2016/5/10/chartex" xmlns:cx5="http://schemas.microsoft.com/office/drawing/2016/5/11/chartex" xmlns:cx6="http://schemas.microsoft.com/office/drawing/2016/5/12/chartex" xmlns:cx7="http://schemas.microsoft.com/office/drawing/2016/5/13/chartex" xmlns:cx8="http://schemas.microsoft.com/office/drawing/2016/5/14/chartex" xmlns:mc="http://schemas.openxmlformats.org/markup-compatibility/2006" xmlns:aink="http://schemas.microsoft.com/office/drawing/2016/ink" xmlns:am3d="http://schemas.microsoft.com/office/drawing/2017/model3d" xmlns:o="urn:schemas-microsoft-com:office:office" xmlns:r="http://schemas.openxmlformats.org/officeDocument/2006/relationships" xmlns:m="http://schemas.openxmlformats.org/officeDocument/2006/math" xmlns:v="urn:schemas-microsoft-com:vml" xmlns:wp14="http://schemas.microsoft.com/office/word/2010/wordprocessingDrawing" xmlns:wp="http://schemas.openxmlformats.org/drawingml/2006/wordprocessingDrawing" xmlns:w10="urn:schemas-microsoft-com:office:word" xmlns:w="http://schemas.openxmlformats.org/wordprocessingml/2006/main" xmlns:w14="http://schemas.microsoft.com/office/word/2010/wordml" xmlns:w15="http://schemas.microsoft.com/office/word/2012/wordml" xmlns:w16cex="http://schemas.microsoft.com/office/word/2018/wordml/cex" xmlns:w16cid="http://schemas.microsoft.com/office/word/2016/wordml/cid" xmlns:w16="http://schemas.microsoft.com/office/word/2018/wordml" xmlns:w16sdtdh="http://schemas.microsoft.com/office/word/2020/wordml/sdtdatahash" xmlns:w16se="http://schemas.microsoft.com/office/word/2015/wordml/symex" xmlns:wpg="http://schemas.microsoft.com/office/word/2010/wordprocessingGroup" xmlns:wpi="http://schemas.microsoft.com/office/word/2010/wordprocessingInk" xmlns:wne="http://schemas.microsoft.com/office/word/2006/wordml" xmlns:wps="http://schemas.microsoft.com/office/word/2010/wordprocessingShape" mc:Ignorable="w14 w15 w16se w16cid w16 w16cex w16sdtdh wp14">
+  <w:p>
+    <w:pPr>
+      <w:pStyle w:val="Header"/>
+      <w:framePr w:wrap="around"/>
+    </w:pPr>
+    <w:r>
+      <w:fldChar w:fldCharType="begin"/>
+    </w:r>
+    <w:r>
+      <w:t> </w:t>
     </w:r>
     <w:r>
       <w:fldChar w:fldCharType="separate"/>

</xml_diff>

<commit_message>
revamped TOC, restyled footnote references
docker/pandoc-lambda/function/app.py
* Apparently character styles don't allow any horizontal padding. They do allow you to add a white
border, but it's applied to all sides to any significant changes push the line height out of whack.
I added spaces to the elements during footnote processing.

docker/pandoc-lambda/function/table_of_contents.lua
* Changed TOC output for readability and organization— involved splitting the title run into two

docker/pandoc-lambda/function/reference.docx
docker/pandoc-lambda/reference_docx/
* 18 new character styles for TOC
* Modified TOC paragraph styles
* Restyled footnote markers

web/main/templates/export/casebook.html
* passing ordinal and title text separately
</commit_message>
<xml_diff>
--- a/docker/pandoc-lambda/function/reference.docx
+++ b/docker/pandoc-lambda/function/reference.docx
@@ -1945,13 +1945,13 @@
     <w:unhideWhenUsed/>
     <w:pPr>
       <w:tabs>
-        <w:tab w:val="right" w:leader="dot" w:pos="7200"/>
+        <w:tab w:val="left" w:pos="720"/>
+        <w:tab w:val="right" w:pos="7200"/>
       </w:tabs>
-      <w:spacing w:line="120" w:before="360" w:after="240"/>
-      <w:ind w:right="1440"/>
-    </w:pPr>
-    <w:rPr>
-      <w:b/>
+      <w:spacing w:before="480" w:line="192" w:lineRule="auto"/>
+      <w:ind w:left="720" w:right="2160" w:hanging="720"/>
+    </w:pPr>
+    <w:rPr>
       <w:bCs/>
       <w:noProof/>
       <w:spacing w:val="-7"/>
@@ -1965,13 +1965,16 @@
     <w:semiHidden/>
     <w:unhideWhenUsed/>
     <w:pPr>
-      <w:spacing w:line="240" w:before="60" w:after="120"/>
-      <w:ind w:left="216"/>
-    </w:pPr>
-    <w:rPr>
-      <w:b w:val="0"/>
+      <w:tabs>
+        <w:tab w:val="clear" w:pos="720"/>
+        <w:tab w:val="left" w:pos="1080"/>
+        <w:tab w:val="right" w:leader="dot" w:pos="7200"/>
+      </w:tabs>
+      <w:spacing w:before="240" w:after="0" w:line="252" w:lineRule="auto"/>
+      <w:ind w:left="1080" w:hanging="1080"/>
+    </w:pPr>
+    <w:rPr>
       <w:bCs w:val="0"/>
-      <w:spacing w:val="-7"/>
       <w:sz w:val="22"/>
     </w:rPr>
   </w:style>
@@ -1982,11 +1985,15 @@
     <w:semiHidden/>
     <w:unhideWhenUsed/>
     <w:pPr>
-      <w:spacing w:line="360" w:before="0" w:after="60"/>
-      <w:ind w:left="440"/>
-    </w:pPr>
-    <w:rPr>
-      <w:b w:val="0"/>
+      <w:tabs>
+        <w:tab w:val="clear" w:pos="720"/>
+        <w:tab w:val="left" w:pos="1440"/>
+        <w:tab w:val="right" w:leader="dot" w:pos="7200"/>
+      </w:tabs>
+      <w:spacing w:before="60" w:after="120" w:line="240" w:lineRule="auto"/>
+      <w:ind w:left="1440" w:hanging="1440"/>
+    </w:pPr>
+    <w:rPr>
       <w:bCs w:val="0"/>
       <w:spacing w:val="0"/>
       <w:sz w:val="18"/>
@@ -1999,13 +2006,13 @@
     <w:semiHidden/>
     <w:unhideWhenUsed/>
     <w:pPr>
-      <w:i/>
-      <w:iCs/>
-      <w:ind w:left="662"/>
-    </w:pPr>
-    <w:rPr>
-      <w:spacing w:val="10"/>
-    </w:rPr>
+      <w:tabs>
+        <w:tab w:val="clear" w:pos="1440"/>
+        <w:tab w:val="left" w:pos="1620"/>
+        <w:tab w:val="right" w:leader="dot" w:pos="7200"/>
+      </w:tabs>
+      <w:ind w:left="1620" w:hanging="1620"/>
+    </w:pPr>
   </w:style>
   <w:style w:type="paragraph" w:styleId="TOC5">
     <w:name w:val="toc 5"/>
@@ -2014,11 +2021,13 @@
     <w:semiHidden/>
     <w:unhideWhenUsed/>
     <w:pPr>
-      <w:ind w:left="880"/>
-    </w:pPr>
-    <w:rPr>
-      <w:spacing w:val="10"/>
-    </w:rPr>
+      <w:tabs>
+        <w:tab w:val="clear" w:pos="1620"/>
+        <w:tab w:val="left" w:pos="1800"/>
+        <w:tab w:val="right" w:leader="dot" w:pos="7200"/>
+      </w:tabs>
+    </w:pPr>
+    <w:ind w:left="1800" w:hanging="1800"/>
   </w:style>
   <w:style w:type="paragraph" w:styleId="TOC6">
     <w:name w:val="toc 6"/>
@@ -2027,7 +2036,12 @@
     <w:semiHidden/>
     <w:unhideWhenUsed/>
     <w:pPr>
-      <w:ind w:left="1100"/>
+      <w:tabs>
+        <w:tab w:val="clear" w:pos="1800"/>
+        <w:tab w:val="left" w:pos="1980"/>
+        <w:tab w:val="right" w:leader="dot" w:pos="7200"/>
+      </w:tabs>
+      <w:ind w:left="1980" w:hanging="1980"/>
     </w:pPr>
   </w:style>
   <w:style w:type="paragraph" w:styleId="TOC7">
@@ -2037,7 +2051,12 @@
     <w:semiHidden/>
     <w:unhideWhenUsed/>
     <w:pPr>
-      <w:ind w:left="1320"/>
+      <w:tabs>
+        <w:tab w:val="clear" w:pos="1980"/>
+        <w:tab w:val="left" w:pos="2160"/>
+        <w:tab w:val="right" w:leader="dot" w:pos="7200"/>
+      </w:tabs>
+      <w:ind w:left="2160" w:hanging="2160"/>
     </w:pPr>
   </w:style>
   <w:style w:type="paragraph" w:styleId="TOC8">
@@ -2047,7 +2066,12 @@
     <w:semiHidden/>
     <w:unhideWhenUsed/>
     <w:pPr>
-      <w:ind w:left="1540"/>
+      <w:tabs>
+        <w:tab w:val="clear" w:pos="2160"/>
+        <w:tab w:val="left" w:pos="2340"/>
+        <w:tab w:val="right" w:leader="dot" w:pos="7200"/>
+      </w:tabs>
+      <w:ind w:left="2340" w:hanging="2340"/>
     </w:pPr>
   </w:style>
   <w:style w:type="paragraph" w:styleId="TOC9">
@@ -2057,7 +2081,12 @@
     <w:semiHidden/>
     <w:unhideWhenUsed/>
     <w:pPr>
-      <w:ind w:left="1760"/>
+      <w:tabs>
+        <w:tab w:val="clear" w:pos="2340"/>
+        <w:tab w:val="left" w:pos="2520"/>
+        <w:tab w:val="right" w:leader="dot" w:pos="7200"/>
+      </w:tabs>
+      <w:ind w:left="2520" w:hanging="2520"/>
     </w:pPr>
   </w:style>
   <!-- misc element-specific -->
@@ -2514,39 +2543,20 @@
   </w:style>
   <!-- Footnote Related -->
   <w:style w:type="paragraph" w:styleId="FootnoteText">
-    <w:name w:val="footnote text"/>
+    <w:name w:val="Footnote Text"/>
+    <w:basedOn w:val="TitleHeadnoteDefaultFontProperties"/>
+    <w:uiPriority w:val="60"/>
+    <w:rPr>
+      <w:sz w:val="14"/>
+    </w:rPr>
+  </w:style>
+  <w:style w:type="paragraph" w:styleId="CaseFootnoteText">
+    <w:name w:val="Case Footnote Text"/>
     <w:basedOn w:val="BodyCaseDefaultFontProperties"/>
     <w:uiPriority w:val="60"/>
-    <w:semiHidden/>
     <w:rPr>
       <w:sz w:val="14"/>
     </w:rPr>
-  </w:style>
-  <w:style w:type="paragraph" w:customStyle="1" w:styleId="FootnoteLabeledLink">
-    <w:name w:val="Footnote Labeled Link"/>
-    <w:basedOn w:val="FootnoteText"/>
-    <w:uiPriority w:val="99"/>
-    <w:semiHidden/>
-    <w:pPr>
-      <w:numPr>
-        <w:numId w:val="22"/>
-      </w:numPr>
-      <w:ind w:left="540"/>
-    </w:pPr>
-    <w:rPr>
-      <w:u w:val="single"/>
-    </w:rPr>
-  </w:style>
-  <w:style w:type="paragraph" w:customStyle="1" w:styleId="FootnoteLabeledCase">
-    <w:name w:val="Footnote Labeled Case"/>
-    <w:basedOn w:val="FootnoteLabeledLink"/>
-    <w:uiPriority w:val="99"/>
-    <w:semiHidden/>
-    <w:pPr>
-      <w:numPr>
-        <w:numId w:val="26"/>
-      </w:numPr>
-    </w:pPr>
   </w:style>
   <!-- Misc formatting/layout -->
   <!-- These separators can either serve layout purposes as horizontal dividers, serve as labels (e.g.
@@ -2742,28 +2752,29 @@
     </w:rPr>
   </w:style>
   <!-- Footnote Related -->
+  <w:style w:type="character" w:styleId="FootnoteReference">
+    <w:name w:val="Footnote Reference"/>
+    <w:uiPriority w:val="40"/>
+    <w:rPr>
+      <w:rFonts w:ascii="Century Gothic" w:hAnsi="Century Gothic"/>
+      <w:b/>
+      <w:i w:val="0"/>
+      <w:color w:val="D96955"/>
+      <w:position w:val="4"/>
+      <w:sz w:val="15"/>
+      <w:vertAlign w:val="superscript"/>
+    </w:rPr>
+  </w:style>
   <w:style w:type="character" w:customStyle="1" w:styleId="CaseFootnoteReference">
     <w:name w:val="Case Footnote Reference"/>
     <w:basedOn w:val="DefaultParagraphFont"/>
-    <w:semiHidden/>
-    <w:uiPriority w:val="99"/>
-    <w:rPr>
-      <w:b/>
-      <w:bCs/>
-      <w:color w:val="1B418C"/>
-      <w:sz w:val="18"/>
-    </w:rPr>
-  </w:style>
-  <w:style w:type="character" w:customStyle="1" w:styleId="FootnoteReference">
-    <w:name w:val="Footnote Reference"/>
-    <w:basedOn w:val="DefaultParagraphFont"/>
-    <w:semiHidden/>
-    <w:uiPriority w:val="99"/>
+    <w:uiPriority w:val="40"/>
     <w:rPr>
       <w:b/>
       <w:bCs/>
       <w:color w:val="D96955"/>
-      <w:sz w:val="18"/>
+      <w:position w:val="4"/>
+      <w:sz w:val="13"/>
     </w:rPr>
   </w:style>
   <!-- misc element-specific -->
@@ -2779,7 +2790,7 @@
   </w:style>
   <w:style w:type="character" w:styleId="FollowedHyperlink">
     <w:name w:val="FollowedHyperlink"/>
-    <w:basedOn w:val="DefaultParagraphFont"/>
+    <w:basedOn w:val="Hyperlink"/>
     <w:semiHidden/>
     <w:uiPriority w:val="99"/>
     <w:unhideWhenUsed/>
@@ -2787,6 +2798,178 @@
       <w:color w:val="D96955" w:themeColor="followedHyperlink"/>
       <w:u w:val="single"/>
     </w:rPr>
+  </w:style>
+  <w:style w:type="character" w:styleId="TOCTitleChar1">
+    <w:name w:val="TOC Title Char 1"/>
+    <w:basedOn w:val="DefaultParagraphFont"/>
+    <w:semiHidden/>
+    <w:uiPriority w:val="99"/>
+    <w:unhideWhenUsed/>
+    <w:rPr>
+      <w:b/>
+      <w:bCs/>
+      <w:noProof/>
+      <w:spacing w:val="-7"/>
+      <w:sz w:val="24"/>
+    </w:rPr>
+  </w:style>
+  <w:style w:type="character" w:styleId="TOCTitleChar2">
+    <w:name w:val="TOC Title Char 2"/>
+    <w:basedOn w:val="TOCTitleChar1"/>
+    <w:semiHidden/>
+    <w:uiPriority w:val="99"/>
+    <w:unhideWhenUsed/>
+    <w:rPr>
+      <w:b w:val="0"/>
+      <w:bCs/>
+      <w:noProof/>
+      <w:spacing w:val="-7"/>
+      <w:sz w:val="20"/>
+    </w:rPr>
+  </w:style>
+  <w:style w:type="character" w:styleId="TOCTitleChar3">
+    <w:name w:val="TOC Title Char 3"/>
+    <w:basedOn w:val="TOCTitleChar2"/>
+    <w:semiHidden/>
+    <w:uiPriority w:val="99"/>
+    <w:unhideWhenUsed/>
+    <w:rPr>
+      <w:b w:val="0"/>
+      <w:bCs w:val="0"/>
+      <w:noProof/>
+      <w:spacing w:val="0"/>
+      <w:sz w:val="16"/>
+    </w:rPr>
+  </w:style>
+  <w:style w:type="character" w:styleId="TOCTitleChar4">
+    <w:name w:val="TOC Title Char 4"/>
+    <w:basedOn w:val="TOCTitleChar3"/>
+    <w:semiHidden/>
+    <w:uiPriority w:val="99"/>
+    <w:unhideWhenUsed/>
+  </w:style>
+  <w:style w:type="character" w:styleId="TOCTitleChar5">
+    <w:name w:val="TOC Title Char 5"/>
+    <w:basedOn w:val="TOCTitleChar4"/>
+    <w:semiHidden/>
+    <w:uiPriority w:val="99"/>
+    <w:unhideWhenUsed/>
+  </w:style>
+  <w:style w:type="character" w:styleId="TOCTitleChar6">
+    <w:name w:val="TOC Title Char 6"/>
+    <w:basedOn w:val="TOCTitleChar5"/>
+    <w:semiHidden/>
+    <w:uiPriority w:val="99"/>
+    <w:unhideWhenUsed/>
+  </w:style>
+  <w:style w:type="character" w:styleId="TOCTitleChar7">
+    <w:name w:val="TOC Title Char 7"/>
+    <w:basedOn w:val="TOCTitleChar6"/>
+    <w:semiHidden/>
+    <w:uiPriority w:val="99"/>
+    <w:unhideWhenUsed/>
+  </w:style>
+  <w:style w:type="character" w:styleId="TOCTitleChar8">
+    <w:name w:val="TOC Title Char 8"/>
+    <w:basedOn w:val="TOCTitleChar7"/>
+    <w:semiHidden/>
+    <w:uiPriority w:val="99"/>
+    <w:unhideWhenUsed/>
+  </w:style>
+  <w:style w:type="character" w:styleId="TOCTitleChar9">
+    <w:name w:val="TOC Title Char 9"/>
+    <w:basedOn w:val="TOCTitleChar8"/>
+    <w:semiHidden/>
+    <w:uiPriority w:val="99"/>
+    <w:unhideWhenUsed/>
+  </w:style>
+  <w:style w:type="character" w:styleId="TOCOrdinalChar1">
+    <w:name w:val="TOC Ordinal Char 1"/>
+    <w:basedOn w:val="TOCTitleChar1"/>
+    <w:semiHidden/>
+    <w:uiPriority w:val="99"/>
+    <w:unhideWhenUsed/>
+    <w:rPr>
+      <w:b/>
+      <w:bCs/>
+      <w:noProof/>
+      <w:spacing w:val="-14"/>
+      <w:sz w:val="56"/>
+    </w:rPr>
+  </w:style>
+  <w:style w:type="character" w:styleId="TOCOrdinalChar2">
+    <w:name w:val="TOC Ordinal Char 2"/>
+    <w:basedOn w:val="TOCTitleChar2"/>
+    <w:semiHidden/>
+    <w:uiPriority w:val="99"/>
+    <w:unhideWhenUsed/>
+    <w:rPr>
+      <w:b/>
+      <w:bCs/>
+      <w:noProof/>
+      <w:spacing w:val="-7"/>
+      <w:sz w:val="24"/>
+    </w:rPr>
+  </w:style>
+  <w:style w:type="character" w:styleId="TOCOrdinalChar3">
+    <w:name w:val="TOC Ordinal Char 3"/>
+    <w:basedOn w:val="TOCTitleChar3"/>
+    <w:semiHidden/>
+    <w:uiPriority w:val="99"/>
+    <w:unhideWhenUsed/>
+    <w:rPr>
+      <w:b w:val="0"/>
+      <w:bCs w:val="0"/>
+      <w:noProof/>
+      <w:spacing w:val="0"/>
+      <w:sz w:val="16"/>
+    </w:rPr>
+  </w:style>
+  <w:style w:type="character" w:styleId="TOCOrdinalChar4">
+    <w:name w:val="TOC Ordinal Char 4"/>
+    <w:basedOn w:val="TOCTitleChar4"/>
+    <w:semiHidden/>
+    <w:uiPriority w:val="99"/>
+    <w:unhideWhenUsed/>
+    <w:rPr>
+      <w:b w:val="0"/>
+      <w:bCs w:val="0"/>
+    </w:rPr>
+  </w:style>
+  <w:style w:type="character" w:styleId="TOCOrdinalChar5">
+    <w:name w:val="TOC Ordinal Char 5"/>
+    <w:basedOn w:val="TOCTitleChar5"/>
+    <w:semiHidden/>
+    <w:uiPriority w:val="99"/>
+    <w:unhideWhenUsed/>
+  </w:style>
+  <w:style w:type="character" w:styleId="TOCOrdinalChar6">
+    <w:name w:val="TOC Ordinal Char 6"/>
+    <w:basedOn w:val="TOCTitleChar6"/>
+    <w:semiHidden/>
+    <w:uiPriority w:val="99"/>
+    <w:unhideWhenUsed/>
+  </w:style>
+  <w:style w:type="character" w:styleId="TOCOrdinalChar7">
+    <w:name w:val="TOC Ordinal Char 7"/>
+    <w:basedOn w:val="TOCTitleChar7"/>
+    <w:semiHidden/>
+    <w:uiPriority w:val="99"/>
+    <w:unhideWhenUsed/>
+  </w:style>
+  <w:style w:type="character" w:styleId="TOCOrdinalChar8">
+    <w:name w:val="TOC Ordinal Char 8"/>
+    <w:basedOn w:val="TOCTitleChar8"/>
+    <w:semiHidden/>
+    <w:uiPriority w:val="99"/>
+    <w:unhideWhenUsed/>
+  </w:style>
+  <w:style w:type="character" w:styleId="TOCOrdinalChar9">
+    <w:name w:val="TOC Ordinal Char 9"/>
+    <w:basedOn w:val="TOCTitleChar9"/>
+    <w:semiHidden/>
+    <w:uiPriority w:val="99"/>
+    <w:unhideWhenUsed/>
   </w:style>
   <!-- These are just here to hide them from the UI because they were all uipriority 0 and crowding out my other
     styles -->

</xml_diff>

<commit_message>
Updated test docs and reference.docx binaries
</commit_message>
<xml_diff>
--- a/docker/pandoc-lambda/function/reference.docx
+++ b/docker/pandoc-lambda/function/reference.docx
@@ -1044,6 +1044,109 @@
 </w:hdr>
 </file>
 
+<file path=word/header_front_matter_even.xml><?xml version="1.0" encoding="utf-8"?>
+<w:hdr xmlns:wpc="http://schemas.microsoft.com/office/word/2010/wordprocessingCanvas" xmlns:cx="http://schemas.microsoft.com/office/drawing/2014/chartex" xmlns:cx1="http://schemas.microsoft.com/office/drawing/2015/9/8/chartex" xmlns:cx2="http://schemas.microsoft.com/office/drawing/2015/10/21/chartex" xmlns:cx3="http://schemas.microsoft.com/office/drawing/2016/5/9/chartex" xmlns:cx4="http://schemas.microsoft.com/office/drawing/2016/5/10/chartex" xmlns:cx5="http://schemas.microsoft.com/office/drawing/2016/5/11/chartex" xmlns:cx6="http://schemas.microsoft.com/office/drawing/2016/5/12/chartex" xmlns:cx7="http://schemas.microsoft.com/office/drawing/2016/5/13/chartex" xmlns:cx8="http://schemas.microsoft.com/office/drawing/2016/5/14/chartex" xmlns:mc="http://schemas.openxmlformats.org/markup-compatibility/2006" xmlns:aink="http://schemas.microsoft.com/office/drawing/2016/ink" xmlns:am3d="http://schemas.microsoft.com/office/drawing/2017/model3d" xmlns:o="urn:schemas-microsoft-com:office:office" xmlns:r="http://schemas.openxmlformats.org/officeDocument/2006/relationships" xmlns:m="http://schemas.openxmlformats.org/officeDocument/2006/math" xmlns:v="urn:schemas-microsoft-com:vml" xmlns:wp14="http://schemas.microsoft.com/office/word/2010/wordprocessingDrawing" xmlns:wp="http://schemas.openxmlformats.org/drawingml/2006/wordprocessingDrawing" xmlns:w10="urn:schemas-microsoft-com:office:word" xmlns:w="http://schemas.openxmlformats.org/wordprocessingml/2006/main" xmlns:w14="http://schemas.microsoft.com/office/word/2010/wordml" xmlns:w15="http://schemas.microsoft.com/office/word/2012/wordml" xmlns:w16cex="http://schemas.microsoft.com/office/word/2018/wordml/cex" xmlns:w16cid="http://schemas.microsoft.com/office/word/2016/wordml/cid" xmlns:w16="http://schemas.microsoft.com/office/word/2018/wordml" xmlns:w16sdtdh="http://schemas.microsoft.com/office/word/2020/wordml/sdtdatahash" xmlns:w16se="http://schemas.microsoft.com/office/word/2015/wordml/symex" xmlns:wpg="http://schemas.microsoft.com/office/word/2010/wordprocessingGroup" xmlns:wpi="http://schemas.microsoft.com/office/word/2010/wordprocessingInk" xmlns:wne="http://schemas.microsoft.com/office/word/2006/wordml" xmlns:wps="http://schemas.microsoft.com/office/word/2010/wordprocessingShape" mc:Ignorable="w14 w15 w16se w16cid w16 w16cex w16sdtdh wp14">
+  <w:p>
+    <w:pPr>
+      <w:pStyle w:val="Header"/>
+      <w:framePr w:wrap="around"/>
+    </w:pPr>
+    <w:r>
+      <w:fldChar w:fldCharType="begin"/>
+    </w:r>
+    <w:r>
+      <w:t> </w:t>
+    </w:r>
+    <w:r>
+      <w:fldChar w:fldCharType="separate"/>
+    </w:r>
+    <w:r>
+      <w:rPr>
+        <w:noProof/>
+      </w:rPr>
+      <w:t> </w:t>
+    </w:r>
+    <w:r>
+      <w:rPr>
+        <w:noProof/>
+      </w:rPr>
+      <w:fldChar w:fldCharType="end"/>
+    </w:r>
+    <w:r>
+      <w:fldChar w:fldCharType="begin"/>
+    </w:r>
+    <w:r>
+      <w:t> </w:t>
+    </w:r>
+    <w:r>
+      <w:fldChar w:fldCharType="separate"/>
+    </w:r>
+    <w:r>
+      <w:rPr>
+        <w:noProof/>
+      </w:rPr>
+      <w:fldChar w:fldCharType="end"/>
+    </w:r>
+  </w:p>
+  <w:p>
+    <w:pPr>
+      <w:pStyle w:val="HeaderPageNumber"/>
+      <w:framePr w:wrap="around"/>
+    </w:pPr>
+    <w:r>
+      <w:fldChar w:fldCharType="begin"/>
+    </w:r>
+    <w:r>
+      <w:instrText>PAGE</w:instrText>
+    </w:r>
+    <w:r>
+      <w:fldChar w:fldCharType="end"/>
+    </w:r>
+  </w:p>
+</w:hdr>
+</file>
+
+<file path=word/header_front_matter_odd.xml><?xml version="1.0" encoding="utf-8"?>
+<w:hdr xmlns:wpc="http://schemas.microsoft.com/office/word/2010/wordprocessingCanvas" xmlns:cx="http://schemas.microsoft.com/office/drawing/2014/chartex" xmlns:cx1="http://schemas.microsoft.com/office/drawing/2015/9/8/chartex" xmlns:cx2="http://schemas.microsoft.com/office/drawing/2015/10/21/chartex" xmlns:cx3="http://schemas.microsoft.com/office/drawing/2016/5/9/chartex" xmlns:cx4="http://schemas.microsoft.com/office/drawing/2016/5/10/chartex" xmlns:cx5="http://schemas.microsoft.com/office/drawing/2016/5/11/chartex" xmlns:cx6="http://schemas.microsoft.com/office/drawing/2016/5/12/chartex" xmlns:cx7="http://schemas.microsoft.com/office/drawing/2016/5/13/chartex" xmlns:cx8="http://schemas.microsoft.com/office/drawing/2016/5/14/chartex" xmlns:mc="http://schemas.openxmlformats.org/markup-compatibility/2006" xmlns:aink="http://schemas.microsoft.com/office/drawing/2016/ink" xmlns:am3d="http://schemas.microsoft.com/office/drawing/2017/model3d" xmlns:o="urn:schemas-microsoft-com:office:office" xmlns:r="http://schemas.openxmlformats.org/officeDocument/2006/relationships" xmlns:m="http://schemas.openxmlformats.org/officeDocument/2006/math" xmlns:v="urn:schemas-microsoft-com:vml" xmlns:wp14="http://schemas.microsoft.com/office/word/2010/wordprocessingDrawing" xmlns:wp="http://schemas.openxmlformats.org/drawingml/2006/wordprocessingDrawing" xmlns:w10="urn:schemas-microsoft-com:office:word" xmlns:w="http://schemas.openxmlformats.org/wordprocessingml/2006/main" xmlns:w14="http://schemas.microsoft.com/office/word/2010/wordml" xmlns:w15="http://schemas.microsoft.com/office/word/2012/wordml" xmlns:w16cex="http://schemas.microsoft.com/office/word/2018/wordml/cex" xmlns:w16cid="http://schemas.microsoft.com/office/word/2016/wordml/cid" xmlns:w16="http://schemas.microsoft.com/office/word/2018/wordml" xmlns:w16sdtdh="http://schemas.microsoft.com/office/word/2020/wordml/sdtdatahash" xmlns:w16se="http://schemas.microsoft.com/office/word/2015/wordml/symex" xmlns:wpg="http://schemas.microsoft.com/office/word/2010/wordprocessingGroup" xmlns:wpi="http://schemas.microsoft.com/office/word/2010/wordprocessingInk" xmlns:wne="http://schemas.microsoft.com/office/word/2006/wordml" xmlns:wps="http://schemas.microsoft.com/office/word/2010/wordprocessingShape" mc:Ignorable="w14 w15 w16se w16cid w16 w16cex w16sdtdh wp14">
+  <w:p>
+    <w:pPr>
+      <w:pStyle w:val="Header"/>
+      <w:framePr w:wrap="around"/>
+    </w:pPr>
+    <w:r>
+      <w:fldChar w:fldCharType="begin"/>
+    </w:r>
+    <w:r>
+      <w:t> </w:t>
+    </w:r>
+    <w:r>
+      <w:fldChar w:fldCharType="separate"/>
+    </w:r>
+    <w:r>
+      <w:rPr>
+        <w:noProof/>
+      </w:rPr>
+      <w:fldChar w:fldCharType="end"/>
+    </w:r>
+  </w:p>
+  <w:p>
+    <w:pPr>
+      <w:pStyle w:val="HeaderPageNumber"/>
+      <w:framePr w:wrap="around"/>
+    </w:pPr>
+    <w:r>
+      <w:fldChar w:fldCharType="begin"/>
+    </w:r>
+    <w:r>
+      <w:instrText>PAGE</w:instrText>
+    </w:r>
+    <w:r>
+      <w:fldChar w:fldCharType="end"/>
+    </w:r>
+  </w:p>
+</w:hdr>
+</file>
+
 <file path=word/header_odd.xml><?xml version="1.0" encoding="utf-8"?>
 <w:hdr xmlns:wpc="http://schemas.microsoft.com/office/word/2010/wordprocessingCanvas" xmlns:cx="http://schemas.microsoft.com/office/drawing/2014/chartex" xmlns:cx1="http://schemas.microsoft.com/office/drawing/2015/9/8/chartex" xmlns:cx2="http://schemas.microsoft.com/office/drawing/2015/10/21/chartex" xmlns:cx3="http://schemas.microsoft.com/office/drawing/2016/5/9/chartex" xmlns:cx4="http://schemas.microsoft.com/office/drawing/2016/5/10/chartex" xmlns:cx5="http://schemas.microsoft.com/office/drawing/2016/5/11/chartex" xmlns:cx6="http://schemas.microsoft.com/office/drawing/2016/5/12/chartex" xmlns:cx7="http://schemas.microsoft.com/office/drawing/2016/5/13/chartex" xmlns:cx8="http://schemas.microsoft.com/office/drawing/2016/5/14/chartex" xmlns:mc="http://schemas.openxmlformats.org/markup-compatibility/2006" xmlns:aink="http://schemas.microsoft.com/office/drawing/2016/ink" xmlns:am3d="http://schemas.microsoft.com/office/drawing/2017/model3d" xmlns:o="urn:schemas-microsoft-com:office:office" xmlns:r="http://schemas.openxmlformats.org/officeDocument/2006/relationships" xmlns:m="http://schemas.openxmlformats.org/officeDocument/2006/math" xmlns:v="urn:schemas-microsoft-com:vml" xmlns:wp14="http://schemas.microsoft.com/office/word/2010/wordprocessingDrawing" xmlns:wp="http://schemas.openxmlformats.org/drawingml/2006/wordprocessingDrawing" xmlns:w10="urn:schemas-microsoft-com:office:word" xmlns:w="http://schemas.openxmlformats.org/wordprocessingml/2006/main" xmlns:w14="http://schemas.microsoft.com/office/word/2010/wordml" xmlns:w15="http://schemas.microsoft.com/office/word/2012/wordml" xmlns:w16cex="http://schemas.microsoft.com/office/word/2018/wordml/cex" xmlns:w16cid="http://schemas.microsoft.com/office/word/2016/wordml/cid" xmlns:w16="http://schemas.microsoft.com/office/word/2018/wordml" xmlns:w16sdtdh="http://schemas.microsoft.com/office/word/2020/wordml/sdtdatahash" xmlns:w16se="http://schemas.microsoft.com/office/word/2015/wordml/symex" xmlns:wpg="http://schemas.microsoft.com/office/word/2010/wordprocessingGroup" xmlns:wpi="http://schemas.microsoft.com/office/word/2010/wordprocessingInk" xmlns:wne="http://schemas.microsoft.com/office/word/2006/wordml" xmlns:wps="http://schemas.microsoft.com/office/word/2010/wordprocessingShape" mc:Ignorable="w14 w15 w16se w16cid w16 w16cex w16sdtdh wp14">
   <w:p>
@@ -1990,7 +2093,7 @@
         <w:tab w:val="left" w:pos="1440"/>
         <w:tab w:val="right" w:leader="dot" w:pos="7200"/>
       </w:tabs>
-      <w:spacing w:before="60" w:after="120" w:line="240" w:lineRule="auto"/>
+      <w:spacing w:before="120" w:after="60" w:line="240" w:lineRule="auto"/>
       <w:ind w:left="1440" w:hanging="1440"/>
     </w:pPr>
     <w:rPr>

</xml_diff>